<commit_message>
refs #125 Kleine Anpassung
</commit_message>
<xml_diff>
--- a/doc/02_Protokolle/2011_03_08_protokoll_03.docx
+++ b/doc/02_Protokolle/2011_03_08_protokoll_03.docx
@@ -43,7 +43,7 @@
       <w:pPr>
         <w:pStyle w:val="berschrift1"/>
       </w:pPr>
-      <w:bookmarkStart w:id="0" w:name="_Toc287347177"/>
+      <w:bookmarkStart w:id="0" w:name="_Toc287368014"/>
       <w:r>
         <w:t>Dokumentinformationen</w:t>
       </w:r>
@@ -53,7 +53,7 @@
       <w:pPr>
         <w:pStyle w:val="berschrift2"/>
       </w:pPr>
-      <w:bookmarkStart w:id="1" w:name="_Toc287347178"/>
+      <w:bookmarkStart w:id="1" w:name="_Toc287368015"/>
       <w:r>
         <w:t>Änderungsgeschichte</w:t>
       </w:r>
@@ -203,8 +203,8 @@
         </w:tc>
       </w:tr>
     </w:tbl>
-    <w:bookmarkStart w:id="2" w:name="_Toc287267063" w:displacedByCustomXml="next"/>
-    <w:bookmarkStart w:id="3" w:name="_Toc287347179" w:displacedByCustomXml="next"/>
+    <w:bookmarkStart w:id="2" w:name="_Toc287368016" w:displacedByCustomXml="next"/>
+    <w:bookmarkStart w:id="3" w:name="_Toc287267063" w:displacedByCustomXml="next"/>
     <w:sdt>
       <w:sdtPr>
         <w:rPr>
@@ -239,6 +239,8 @@
           <w:bookmarkEnd w:id="3"/>
           <w:bookmarkEnd w:id="2"/>
         </w:p>
+        <w:bookmarkStart w:id="4" w:name="_GoBack"/>
+        <w:bookmarkEnd w:id="4"/>
         <w:p>
           <w:pPr>
             <w:pStyle w:val="Verzeichnis1"/>
@@ -269,7 +271,7 @@
             </w:rPr>
             <w:fldChar w:fldCharType="separate"/>
           </w:r>
-          <w:hyperlink w:anchor="_Toc287347177" w:history="1">
+          <w:hyperlink w:anchor="_Toc287368014" w:history="1">
             <w:r>
               <w:rPr>
                 <w:rStyle w:val="Hyperlink"/>
@@ -313,7 +315,7 @@
                 <w:noProof/>
                 <w:webHidden/>
               </w:rPr>
-              <w:instrText xml:space="preserve"> PAGEREF _Toc287347177 \h </w:instrText>
+              <w:instrText xml:space="preserve"> PAGEREF _Toc287368014 \h </w:instrText>
             </w:r>
             <w:r>
               <w:rPr>
@@ -358,7 +360,7 @@
               <w:lang w:eastAsia="de-CH"/>
             </w:rPr>
           </w:pPr>
-          <w:hyperlink w:anchor="_Toc287347178" w:history="1">
+          <w:hyperlink w:anchor="_Toc287368015" w:history="1">
             <w:r>
               <w:rPr>
                 <w:rStyle w:val="Hyperlink"/>
@@ -401,7 +403,7 @@
                 <w:noProof/>
                 <w:webHidden/>
               </w:rPr>
-              <w:instrText xml:space="preserve"> PAGEREF _Toc287347178 \h </w:instrText>
+              <w:instrText xml:space="preserve"> PAGEREF _Toc287368015 \h </w:instrText>
             </w:r>
             <w:r>
               <w:rPr>
@@ -446,7 +448,7 @@
               <w:lang w:eastAsia="de-CH"/>
             </w:rPr>
           </w:pPr>
-          <w:hyperlink w:anchor="_Toc287347179" w:history="1">
+          <w:hyperlink w:anchor="_Toc287368016" w:history="1">
             <w:r>
               <w:rPr>
                 <w:rStyle w:val="Hyperlink"/>
@@ -490,7 +492,7 @@
                 <w:noProof/>
                 <w:webHidden/>
               </w:rPr>
-              <w:instrText xml:space="preserve"> PAGEREF _Toc287347179 \h </w:instrText>
+              <w:instrText xml:space="preserve"> PAGEREF _Toc287368016 \h </w:instrText>
             </w:r>
             <w:r>
               <w:rPr>
@@ -536,7 +538,7 @@
               <w:lang w:eastAsia="de-CH"/>
             </w:rPr>
           </w:pPr>
-          <w:hyperlink w:anchor="_Toc287347180" w:history="1">
+          <w:hyperlink w:anchor="_Toc287368017" w:history="1">
             <w:r>
               <w:rPr>
                 <w:rStyle w:val="Hyperlink"/>
@@ -580,7 +582,7 @@
                 <w:noProof/>
                 <w:webHidden/>
               </w:rPr>
-              <w:instrText xml:space="preserve"> PAGEREF _Toc287347180 \h </w:instrText>
+              <w:instrText xml:space="preserve"> PAGEREF _Toc287368017 \h </w:instrText>
             </w:r>
             <w:r>
               <w:rPr>
@@ -626,7 +628,7 @@
               <w:lang w:eastAsia="de-CH"/>
             </w:rPr>
           </w:pPr>
-          <w:hyperlink w:anchor="_Toc287347181" w:history="1">
+          <w:hyperlink w:anchor="_Toc287368018" w:history="1">
             <w:r>
               <w:rPr>
                 <w:rStyle w:val="Hyperlink"/>
@@ -670,7 +672,7 @@
                 <w:noProof/>
                 <w:webHidden/>
               </w:rPr>
-              <w:instrText xml:space="preserve"> PAGEREF _Toc287347181 \h </w:instrText>
+              <w:instrText xml:space="preserve"> PAGEREF _Toc287368018 \h </w:instrText>
             </w:r>
             <w:r>
               <w:rPr>
@@ -716,7 +718,7 @@
               <w:lang w:eastAsia="de-CH"/>
             </w:rPr>
           </w:pPr>
-          <w:hyperlink w:anchor="_Toc287347182" w:history="1">
+          <w:hyperlink w:anchor="_Toc287368019" w:history="1">
             <w:r>
               <w:rPr>
                 <w:rStyle w:val="Hyperlink"/>
@@ -760,7 +762,7 @@
                 <w:noProof/>
                 <w:webHidden/>
               </w:rPr>
-              <w:instrText xml:space="preserve"> PAGEREF _Toc287347182 \h </w:instrText>
+              <w:instrText xml:space="preserve"> PAGEREF _Toc287368019 \h </w:instrText>
             </w:r>
             <w:r>
               <w:rPr>
@@ -780,7 +782,7 @@
                 <w:noProof/>
                 <w:webHidden/>
               </w:rPr>
-              <w:t>1</w:t>
+              <w:t>2</w:t>
             </w:r>
             <w:r>
               <w:rPr>
@@ -805,7 +807,7 @@
               <w:lang w:eastAsia="de-CH"/>
             </w:rPr>
           </w:pPr>
-          <w:hyperlink w:anchor="_Toc287347183" w:history="1">
+          <w:hyperlink w:anchor="_Toc287368020" w:history="1">
             <w:r>
               <w:rPr>
                 <w:rStyle w:val="Hyperlink"/>
@@ -848,7 +850,7 @@
                 <w:noProof/>
                 <w:webHidden/>
               </w:rPr>
-              <w:instrText xml:space="preserve"> PAGEREF _Toc287347183 \h </w:instrText>
+              <w:instrText xml:space="preserve"> PAGEREF _Toc287368020 \h </w:instrText>
             </w:r>
             <w:r>
               <w:rPr>
@@ -893,7 +895,7 @@
               <w:lang w:eastAsia="de-CH"/>
             </w:rPr>
           </w:pPr>
-          <w:hyperlink w:anchor="_Toc287347184" w:history="1">
+          <w:hyperlink w:anchor="_Toc287368021" w:history="1">
             <w:r>
               <w:rPr>
                 <w:rStyle w:val="Hyperlink"/>
@@ -915,7 +917,7 @@
                 <w:rStyle w:val="Hyperlink"/>
                 <w:noProof/>
               </w:rPr>
-              <w:t>Heidt Christina</w:t>
+              <w:t>Waltenspül Remo</w:t>
             </w:r>
             <w:r>
               <w:rPr>
@@ -936,7 +938,7 @@
                 <w:noProof/>
                 <w:webHidden/>
               </w:rPr>
-              <w:instrText xml:space="preserve"> PAGEREF _Toc287347184 \h </w:instrText>
+              <w:instrText xml:space="preserve"> PAGEREF _Toc287368021 \h </w:instrText>
             </w:r>
             <w:r>
               <w:rPr>
@@ -981,7 +983,7 @@
               <w:lang w:eastAsia="de-CH"/>
             </w:rPr>
           </w:pPr>
-          <w:hyperlink w:anchor="_Toc287347185" w:history="1">
+          <w:hyperlink w:anchor="_Toc287368022" w:history="1">
             <w:r>
               <w:rPr>
                 <w:rStyle w:val="Hyperlink"/>
@@ -1024,183 +1026,7 @@
                 <w:noProof/>
                 <w:webHidden/>
               </w:rPr>
-              <w:instrText xml:space="preserve"> PAGEREF _Toc287347185 \h </w:instrText>
-            </w:r>
-            <w:r>
-              <w:rPr>
-                <w:noProof/>
-                <w:webHidden/>
-              </w:rPr>
-            </w:r>
-            <w:r>
-              <w:rPr>
-                <w:noProof/>
-                <w:webHidden/>
-              </w:rPr>
-              <w:fldChar w:fldCharType="separate"/>
-            </w:r>
-            <w:r>
-              <w:rPr>
-                <w:noProof/>
-                <w:webHidden/>
-              </w:rPr>
-              <w:t>2</w:t>
-            </w:r>
-            <w:r>
-              <w:rPr>
-                <w:noProof/>
-                <w:webHidden/>
-              </w:rPr>
-              <w:fldChar w:fldCharType="end"/>
-            </w:r>
-          </w:hyperlink>
-        </w:p>
-        <w:p>
-          <w:pPr>
-            <w:pStyle w:val="Verzeichnis2"/>
-            <w:tabs>
-              <w:tab w:val="left" w:pos="880"/>
-              <w:tab w:val="right" w:leader="dot" w:pos="9062"/>
-            </w:tabs>
-            <w:rPr>
-              <w:noProof/>
-              <w:sz w:val="22"/>
-              <w:szCs w:val="22"/>
-              <w:lang w:eastAsia="de-CH"/>
-            </w:rPr>
-          </w:pPr>
-          <w:hyperlink w:anchor="_Toc287347186" w:history="1">
-            <w:r>
-              <w:rPr>
-                <w:rStyle w:val="Hyperlink"/>
-                <w:noProof/>
-              </w:rPr>
-              <w:t>4.4</w:t>
-            </w:r>
-            <w:r>
-              <w:rPr>
-                <w:noProof/>
-                <w:sz w:val="22"/>
-                <w:szCs w:val="22"/>
-                <w:lang w:eastAsia="de-CH"/>
-              </w:rPr>
-              <w:tab/>
-            </w:r>
-            <w:r>
-              <w:rPr>
-                <w:rStyle w:val="Hyperlink"/>
-                <w:noProof/>
-              </w:rPr>
-              <w:t>Treichler Delia</w:t>
-            </w:r>
-            <w:r>
-              <w:rPr>
-                <w:noProof/>
-                <w:webHidden/>
-              </w:rPr>
-              <w:tab/>
-            </w:r>
-            <w:r>
-              <w:rPr>
-                <w:noProof/>
-                <w:webHidden/>
-              </w:rPr>
-              <w:fldChar w:fldCharType="begin"/>
-            </w:r>
-            <w:r>
-              <w:rPr>
-                <w:noProof/>
-                <w:webHidden/>
-              </w:rPr>
-              <w:instrText xml:space="preserve"> PAGEREF _Toc287347186 \h </w:instrText>
-            </w:r>
-            <w:r>
-              <w:rPr>
-                <w:noProof/>
-                <w:webHidden/>
-              </w:rPr>
-            </w:r>
-            <w:r>
-              <w:rPr>
-                <w:noProof/>
-                <w:webHidden/>
-              </w:rPr>
-              <w:fldChar w:fldCharType="separate"/>
-            </w:r>
-            <w:r>
-              <w:rPr>
-                <w:noProof/>
-                <w:webHidden/>
-              </w:rPr>
-              <w:t>2</w:t>
-            </w:r>
-            <w:r>
-              <w:rPr>
-                <w:noProof/>
-                <w:webHidden/>
-              </w:rPr>
-              <w:fldChar w:fldCharType="end"/>
-            </w:r>
-          </w:hyperlink>
-        </w:p>
-        <w:p>
-          <w:pPr>
-            <w:pStyle w:val="Verzeichnis2"/>
-            <w:tabs>
-              <w:tab w:val="left" w:pos="880"/>
-              <w:tab w:val="right" w:leader="dot" w:pos="9062"/>
-            </w:tabs>
-            <w:rPr>
-              <w:noProof/>
-              <w:sz w:val="22"/>
-              <w:szCs w:val="22"/>
-              <w:lang w:eastAsia="de-CH"/>
-            </w:rPr>
-          </w:pPr>
-          <w:hyperlink w:anchor="_Toc287347187" w:history="1">
-            <w:r>
-              <w:rPr>
-                <w:rStyle w:val="Hyperlink"/>
-                <w:noProof/>
-              </w:rPr>
-              <w:t>4.5</w:t>
-            </w:r>
-            <w:r>
-              <w:rPr>
-                <w:noProof/>
-                <w:sz w:val="22"/>
-                <w:szCs w:val="22"/>
-                <w:lang w:eastAsia="de-CH"/>
-              </w:rPr>
-              <w:tab/>
-            </w:r>
-            <w:r>
-              <w:rPr>
-                <w:rStyle w:val="Hyperlink"/>
-                <w:noProof/>
-              </w:rPr>
-              <w:t>Waltenspül Remo</w:t>
-            </w:r>
-            <w:r>
-              <w:rPr>
-                <w:noProof/>
-                <w:webHidden/>
-              </w:rPr>
-              <w:tab/>
-            </w:r>
-            <w:r>
-              <w:rPr>
-                <w:noProof/>
-                <w:webHidden/>
-              </w:rPr>
-              <w:fldChar w:fldCharType="begin"/>
-            </w:r>
-            <w:r>
-              <w:rPr>
-                <w:noProof/>
-                <w:webHidden/>
-              </w:rPr>
-              <w:instrText xml:space="preserve"> PAGEREF _Toc287347187 \h </w:instrText>
+              <w:instrText xml:space="preserve"> PAGEREF _Toc287368022 \h </w:instrText>
             </w:r>
             <w:r>
               <w:rPr>
@@ -1247,11 +1073,11 @@
       <w:pPr>
         <w:pStyle w:val="berschrift1"/>
       </w:pPr>
-      <w:bookmarkStart w:id="4" w:name="_Toc287347180"/>
+      <w:bookmarkStart w:id="5" w:name="_Toc287368017"/>
       <w:r>
         <w:t>Traktanden</w:t>
       </w:r>
-      <w:bookmarkEnd w:id="4"/>
+      <w:bookmarkEnd w:id="5"/>
     </w:p>
     <w:p>
       <w:pPr>
@@ -1274,11 +1100,11 @@
       <w:pPr>
         <w:pStyle w:val="berschrift1"/>
       </w:pPr>
-      <w:bookmarkStart w:id="5" w:name="_Toc287347181"/>
+      <w:bookmarkStart w:id="6" w:name="_Toc287368018"/>
       <w:r>
         <w:t>Diskussion / Beschlüsse</w:t>
       </w:r>
-      <w:bookmarkEnd w:id="5"/>
+      <w:bookmarkEnd w:id="6"/>
     </w:p>
     <w:p>
       <w:pPr>
@@ -1391,8 +1217,6 @@
       <w:r>
         <w:t>Benutzung der Infrastruktur genauer erläutern</w:t>
       </w:r>
-      <w:bookmarkStart w:id="6" w:name="_GoBack"/>
-      <w:bookmarkEnd w:id="6"/>
     </w:p>
     <w:p>
       <w:pPr>
@@ -1405,7 +1229,6 @@
           <w:szCs w:val="22"/>
         </w:rPr>
       </w:pPr>
-      <w:bookmarkStart w:id="7" w:name="_Toc287347182"/>
       <w:r>
         <w:br w:type="page"/>
       </w:r>
@@ -1414,6 +1237,7 @@
       <w:pPr>
         <w:pStyle w:val="berschrift1"/>
       </w:pPr>
+      <w:bookmarkStart w:id="7" w:name="_Toc287368019"/>
       <w:r>
         <w:lastRenderedPageBreak/>
         <w:t>Aufgabenverteilung</w:t>
@@ -1424,7 +1248,7 @@
       <w:pPr>
         <w:pStyle w:val="berschrift2"/>
       </w:pPr>
-      <w:bookmarkStart w:id="8" w:name="_Toc287347183"/>
+      <w:bookmarkStart w:id="8" w:name="_Toc287368020"/>
       <w:r>
         <w:t>Elmer Lukas</w:t>
       </w:r>
@@ -1446,7 +1270,7 @@
       <w:pPr>
         <w:pStyle w:val="berschrift2"/>
       </w:pPr>
-      <w:bookmarkStart w:id="9" w:name="_Toc287347187"/>
+      <w:bookmarkStart w:id="9" w:name="_Toc287368021"/>
       <w:proofErr w:type="spellStart"/>
       <w:r>
         <w:t>Waltenspül</w:t>
@@ -1473,9 +1297,11 @@
       <w:pPr>
         <w:pStyle w:val="berschrift2"/>
       </w:pPr>
+      <w:bookmarkStart w:id="10" w:name="_Toc287368022"/>
       <w:r>
         <w:t>Steiner Diego</w:t>
       </w:r>
+      <w:bookmarkEnd w:id="10"/>
     </w:p>
     <w:p>
       <w:pPr>
@@ -1651,7 +1477,7 @@
         <w:noProof/>
         <w:lang w:val="de-DE"/>
       </w:rPr>
-      <w:t>2</w:t>
+      <w:t>1</w:t>
     </w:r>
     <w:r>
       <w:rPr>
@@ -5751,7 +5577,7 @@
 </file>
 
 <file path=customXml/itemProps1.xml><?xml version="1.0" encoding="utf-8"?>
-<ds:datastoreItem xmlns:ds="http://schemas.openxmlformats.org/officeDocument/2006/customXml" ds:itemID="{0918F349-88FE-40BC-90DB-74B8E20D87EE}">
+<ds:datastoreItem xmlns:ds="http://schemas.openxmlformats.org/officeDocument/2006/customXml" ds:itemID="{91175306-0CD1-4A0D-879C-8F688BCCA8DF}">
   <ds:schemaRefs>
     <ds:schemaRef ds:uri="http://schemas.openxmlformats.org/officeDocument/2006/bibliography"/>
   </ds:schemaRefs>

</xml_diff>

<commit_message>
refs #125 Rechtschreibefehler beseitigt
</commit_message>
<xml_diff>
--- a/doc/02_Protokolle/2011_03_08_protokoll_03.docx
+++ b/doc/02_Protokolle/2011_03_08_protokoll_03.docx
@@ -1,10 +1,10 @@
 
 <file path=word/document.xml><?xml version="1.0" encoding="utf-8"?>
-<w:document xmlns:ve="http://schemas.openxmlformats.org/markup-compatibility/2006" xmlns:o="urn:schemas-microsoft-com:office:office" xmlns:r="http://schemas.openxmlformats.org/officeDocument/2006/relationships" xmlns:m="http://schemas.openxmlformats.org/officeDocument/2006/math" xmlns:v="urn:schemas-microsoft-com:vml" xmlns:wp="http://schemas.openxmlformats.org/drawingml/2006/wordprocessingDrawing" xmlns:w10="urn:schemas-microsoft-com:office:word" xmlns:w="http://schemas.openxmlformats.org/wordprocessingml/2006/main" xmlns:wne="http://schemas.microsoft.com/office/word/2006/wordml">
+<w:document xmlns:wpc="http://schemas.microsoft.com/office/word/2010/wordprocessingCanvas" xmlns:mc="http://schemas.openxmlformats.org/markup-compatibility/2006" xmlns:o="urn:schemas-microsoft-com:office:office" xmlns:r="http://schemas.openxmlformats.org/officeDocument/2006/relationships" xmlns:m="http://schemas.openxmlformats.org/officeDocument/2006/math" xmlns:v="urn:schemas-microsoft-com:vml" xmlns:wp14="http://schemas.microsoft.com/office/word/2010/wordprocessingDrawing" xmlns:wp="http://schemas.openxmlformats.org/drawingml/2006/wordprocessingDrawing" xmlns:w10="urn:schemas-microsoft-com:office:word" xmlns:w="http://schemas.openxmlformats.org/wordprocessingml/2006/main" xmlns:w14="http://schemas.microsoft.com/office/word/2010/wordml" xmlns:wpg="http://schemas.microsoft.com/office/word/2010/wordprocessingGroup" xmlns:wpi="http://schemas.microsoft.com/office/word/2010/wordprocessingInk" xmlns:wne="http://schemas.microsoft.com/office/word/2006/wordml" xmlns:wps="http://schemas.microsoft.com/office/word/2010/wordprocessingShape" mc:Ignorable="w14 wp14">
   <w:body>
     <w:p>
       <w:pPr>
-        <w:pStyle w:val="Title"/>
+        <w:pStyle w:val="Titel"/>
       </w:pPr>
       <w:r>
         <w:t>Sitzungsprotokoll</w:t>
@@ -41,7 +41,7 @@
     </w:p>
     <w:p>
       <w:pPr>
-        <w:pStyle w:val="Heading1"/>
+        <w:pStyle w:val="berschrift1"/>
       </w:pPr>
       <w:bookmarkStart w:id="0" w:name="_Toc287368014"/>
       <w:r>
@@ -51,7 +51,7 @@
     </w:p>
     <w:p>
       <w:pPr>
-        <w:pStyle w:val="Heading2"/>
+        <w:pStyle w:val="berschrift2"/>
       </w:pPr>
       <w:bookmarkStart w:id="1" w:name="_Toc287368015"/>
       <w:r>
@@ -61,10 +61,10 @@
     </w:p>
     <w:tbl>
       <w:tblPr>
-        <w:tblStyle w:val="MediumShading1-Accent1"/>
+        <w:tblStyle w:val="MittlereSchattierung1-Akzent1"/>
         <w:tblW w:w="0" w:type="auto"/>
         <w:tblInd w:w="108" w:type="dxa"/>
-        <w:tblLook w:val="04A0"/>
+        <w:tblLook w:val="04A0" w:firstRow="1" w:lastRow="0" w:firstColumn="1" w:lastColumn="0" w:noHBand="0" w:noVBand="1"/>
       </w:tblPr>
       <w:tblGrid>
         <w:gridCol w:w="1138"/>
@@ -74,11 +74,11 @@
       </w:tblGrid>
       <w:tr>
         <w:trPr>
-          <w:cnfStyle w:val="100000000000"/>
+          <w:cnfStyle w:val="100000000000" w:firstRow="1" w:lastRow="0" w:firstColumn="0" w:lastColumn="0" w:oddVBand="0" w:evenVBand="0" w:oddHBand="0" w:evenHBand="0" w:firstRowFirstColumn="0" w:firstRowLastColumn="0" w:lastRowFirstColumn="0" w:lastRowLastColumn="0"/>
         </w:trPr>
         <w:tc>
           <w:tcPr>
-            <w:cnfStyle w:val="001000000000"/>
+            <w:cnfStyle w:val="001000000000" w:firstRow="0" w:lastRow="0" w:firstColumn="1" w:lastColumn="0" w:oddVBand="0" w:evenVBand="0" w:oddHBand="0" w:evenHBand="0" w:firstRowFirstColumn="0" w:firstRowLastColumn="0" w:lastRowFirstColumn="0" w:lastRowLastColumn="0"/>
             <w:tcW w:w="1138" w:type="dxa"/>
           </w:tcPr>
           <w:p>
@@ -93,7 +93,7 @@
           </w:tcPr>
           <w:p>
             <w:pPr>
-              <w:cnfStyle w:val="100000000000"/>
+              <w:cnfStyle w:val="100000000000" w:firstRow="1" w:lastRow="0" w:firstColumn="0" w:lastColumn="0" w:oddVBand="0" w:evenVBand="0" w:oddHBand="0" w:evenHBand="0" w:firstRowFirstColumn="0" w:firstRowLastColumn="0" w:lastRowFirstColumn="0" w:lastRowLastColumn="0"/>
             </w:pPr>
             <w:r>
               <w:t>Version</w:t>
@@ -106,7 +106,7 @@
           </w:tcPr>
           <w:p>
             <w:pPr>
-              <w:cnfStyle w:val="100000000000"/>
+              <w:cnfStyle w:val="100000000000" w:firstRow="1" w:lastRow="0" w:firstColumn="0" w:lastColumn="0" w:oddVBand="0" w:evenVBand="0" w:oddHBand="0" w:evenHBand="0" w:firstRowFirstColumn="0" w:firstRowLastColumn="0" w:lastRowFirstColumn="0" w:lastRowLastColumn="0"/>
             </w:pPr>
             <w:r>
               <w:t>Änderung</w:t>
@@ -119,7 +119,7 @@
           </w:tcPr>
           <w:p>
             <w:pPr>
-              <w:cnfStyle w:val="100000000000"/>
+              <w:cnfStyle w:val="100000000000" w:firstRow="1" w:lastRow="0" w:firstColumn="0" w:lastColumn="0" w:oddVBand="0" w:evenVBand="0" w:oddHBand="0" w:evenHBand="0" w:firstRowFirstColumn="0" w:firstRowLastColumn="0" w:lastRowFirstColumn="0" w:lastRowLastColumn="0"/>
             </w:pPr>
             <w:r>
               <w:t>Autor</w:t>
@@ -129,11 +129,11 @@
       </w:tr>
       <w:tr>
         <w:trPr>
-          <w:cnfStyle w:val="000000100000"/>
+          <w:cnfStyle w:val="000000100000" w:firstRow="0" w:lastRow="0" w:firstColumn="0" w:lastColumn="0" w:oddVBand="0" w:evenVBand="0" w:oddHBand="1" w:evenHBand="0" w:firstRowFirstColumn="0" w:firstRowLastColumn="0" w:lastRowFirstColumn="0" w:lastRowLastColumn="0"/>
         </w:trPr>
         <w:tc>
           <w:tcPr>
-            <w:cnfStyle w:val="001000000000"/>
+            <w:cnfStyle w:val="001000000000" w:firstRow="0" w:lastRow="0" w:firstColumn="1" w:lastColumn="0" w:oddVBand="0" w:evenVBand="0" w:oddHBand="0" w:evenHBand="0" w:firstRowFirstColumn="0" w:firstRowLastColumn="0" w:lastRowFirstColumn="0" w:lastRowLastColumn="0"/>
             <w:tcW w:w="1138" w:type="dxa"/>
           </w:tcPr>
           <w:p>
@@ -168,7 +168,7 @@
           </w:tcPr>
           <w:p>
             <w:pPr>
-              <w:cnfStyle w:val="000000100000"/>
+              <w:cnfStyle w:val="000000100000" w:firstRow="0" w:lastRow="0" w:firstColumn="0" w:lastColumn="0" w:oddVBand="0" w:evenVBand="0" w:oddHBand="1" w:evenHBand="0" w:firstRowFirstColumn="0" w:firstRowLastColumn="0" w:lastRowFirstColumn="0" w:lastRowLastColumn="0"/>
             </w:pPr>
             <w:r>
               <w:t>1.0</w:t>
@@ -181,7 +181,7 @@
           </w:tcPr>
           <w:p>
             <w:pPr>
-              <w:cnfStyle w:val="000000100000"/>
+              <w:cnfStyle w:val="000000100000" w:firstRow="0" w:lastRow="0" w:firstColumn="0" w:lastColumn="0" w:oddVBand="0" w:evenVBand="0" w:oddHBand="1" w:evenHBand="0" w:firstRowFirstColumn="0" w:firstRowLastColumn="0" w:lastRowFirstColumn="0" w:lastRowLastColumn="0"/>
             </w:pPr>
             <w:r>
               <w:t>Erste Version des Dokuments</w:t>
@@ -194,7 +194,7 @@
           </w:tcPr>
           <w:p>
             <w:pPr>
-              <w:cnfStyle w:val="000000100000"/>
+              <w:cnfStyle w:val="000000100000" w:firstRow="0" w:lastRow="0" w:firstColumn="0" w:lastColumn="0" w:oddVBand="0" w:evenVBand="0" w:oddHBand="1" w:evenHBand="0" w:firstRowFirstColumn="0" w:firstRowLastColumn="0" w:lastRowFirstColumn="0" w:lastRowLastColumn="0"/>
             </w:pPr>
             <w:r>
               <w:t>WR</w:t>
@@ -204,11 +204,11 @@
       </w:tr>
       <w:tr>
         <w:trPr>
-          <w:cnfStyle w:val="000000010000"/>
+          <w:cnfStyle w:val="000000010000" w:firstRow="0" w:lastRow="0" w:firstColumn="0" w:lastColumn="0" w:oddVBand="0" w:evenVBand="0" w:oddHBand="0" w:evenHBand="1" w:firstRowFirstColumn="0" w:firstRowLastColumn="0" w:lastRowFirstColumn="0" w:lastRowLastColumn="0"/>
         </w:trPr>
         <w:tc>
           <w:tcPr>
-            <w:cnfStyle w:val="001000000000"/>
+            <w:cnfStyle w:val="001000000000" w:firstRow="0" w:lastRow="0" w:firstColumn="1" w:lastColumn="0" w:oddVBand="0" w:evenVBand="0" w:oddHBand="0" w:evenHBand="0" w:firstRowFirstColumn="0" w:firstRowLastColumn="0" w:lastRowFirstColumn="0" w:lastRowLastColumn="0"/>
             <w:tcW w:w="1138" w:type="dxa"/>
           </w:tcPr>
           <w:p>
@@ -237,7 +237,7 @@
           </w:tcPr>
           <w:p>
             <w:pPr>
-              <w:cnfStyle w:val="000000010000"/>
+              <w:cnfStyle w:val="000000010000" w:firstRow="0" w:lastRow="0" w:firstColumn="0" w:lastColumn="0" w:oddVBand="0" w:evenVBand="0" w:oddHBand="0" w:evenHBand="1" w:firstRowFirstColumn="0" w:firstRowLastColumn="0" w:lastRowFirstColumn="0" w:lastRowLastColumn="0"/>
             </w:pPr>
             <w:r>
               <w:t>1.1</w:t>
@@ -250,10 +250,18 @@
           </w:tcPr>
           <w:p>
             <w:pPr>
-              <w:cnfStyle w:val="000000010000"/>
+              <w:cnfStyle w:val="000000010000" w:firstRow="0" w:lastRow="0" w:firstColumn="0" w:lastColumn="0" w:oddVBand="0" w:evenVBand="0" w:oddHBand="0" w:evenHBand="1" w:firstRowFirstColumn="0" w:firstRowLastColumn="0" w:lastRowFirstColumn="0" w:lastRowLastColumn="0"/>
             </w:pPr>
             <w:r>
-              <w:t>Reviewd</w:t>
+              <w:t>Review</w:t>
+            </w:r>
+            <w:r>
+              <w:t>e</w:t>
+            </w:r>
+            <w:bookmarkStart w:id="2" w:name="_GoBack"/>
+            <w:bookmarkEnd w:id="2"/>
+            <w:r>
+              <w:t>d</w:t>
             </w:r>
           </w:p>
         </w:tc>
@@ -263,7 +271,7 @@
           </w:tcPr>
           <w:p>
             <w:pPr>
-              <w:cnfStyle w:val="000000010000"/>
+              <w:cnfStyle w:val="000000010000" w:firstRow="0" w:lastRow="0" w:firstColumn="0" w:lastColumn="0" w:oddVBand="0" w:evenVBand="0" w:oddHBand="0" w:evenHBand="1" w:firstRowFirstColumn="0" w:firstRowLastColumn="0" w:lastRowFirstColumn="0" w:lastRowLastColumn="0"/>
             </w:pPr>
             <w:r>
               <w:t>SD</w:t>
@@ -272,8 +280,8 @@
         </w:tc>
       </w:tr>
     </w:tbl>
-    <w:bookmarkStart w:id="2" w:name="_Toc287267063" w:displacedByCustomXml="next"/>
     <w:bookmarkStart w:id="3" w:name="_Toc287368016" w:displacedByCustomXml="next"/>
+    <w:bookmarkStart w:id="4" w:name="_Toc287267063" w:displacedByCustomXml="next"/>
     <w:sdt>
       <w:sdtPr>
         <w:rPr>
@@ -297,7 +305,7 @@
       <w:sdtContent>
         <w:p>
           <w:pPr>
-            <w:pStyle w:val="Heading2"/>
+            <w:pStyle w:val="berschrift2"/>
           </w:pPr>
           <w:r>
             <w:rPr>
@@ -305,14 +313,12 @@
             </w:rPr>
             <w:t>Inhaltsverzeichnis</w:t>
           </w:r>
+          <w:bookmarkEnd w:id="4"/>
           <w:bookmarkEnd w:id="3"/>
-          <w:bookmarkEnd w:id="2"/>
         </w:p>
-        <w:bookmarkStart w:id="4" w:name="_GoBack"/>
-        <w:bookmarkEnd w:id="4"/>
         <w:p>
           <w:pPr>
-            <w:pStyle w:val="TOC1"/>
+            <w:pStyle w:val="Verzeichnis1"/>
             <w:tabs>
               <w:tab w:val="left" w:pos="440"/>
               <w:tab w:val="right" w:leader="dot" w:pos="9062"/>
@@ -417,7 +423,7 @@
         </w:p>
         <w:p>
           <w:pPr>
-            <w:pStyle w:val="TOC2"/>
+            <w:pStyle w:val="Verzeichnis2"/>
             <w:tabs>
               <w:tab w:val="left" w:pos="880"/>
               <w:tab w:val="right" w:leader="dot" w:pos="9062"/>
@@ -505,7 +511,7 @@
         </w:p>
         <w:p>
           <w:pPr>
-            <w:pStyle w:val="TOC2"/>
+            <w:pStyle w:val="Verzeichnis2"/>
             <w:tabs>
               <w:tab w:val="left" w:pos="880"/>
               <w:tab w:val="right" w:leader="dot" w:pos="9062"/>
@@ -594,7 +600,7 @@
         </w:p>
         <w:p>
           <w:pPr>
-            <w:pStyle w:val="TOC1"/>
+            <w:pStyle w:val="Verzeichnis1"/>
             <w:tabs>
               <w:tab w:val="left" w:pos="440"/>
               <w:tab w:val="right" w:leader="dot" w:pos="9062"/>
@@ -684,7 +690,7 @@
         </w:p>
         <w:p>
           <w:pPr>
-            <w:pStyle w:val="TOC1"/>
+            <w:pStyle w:val="Verzeichnis1"/>
             <w:tabs>
               <w:tab w:val="left" w:pos="440"/>
               <w:tab w:val="right" w:leader="dot" w:pos="9062"/>
@@ -774,7 +780,7 @@
         </w:p>
         <w:p>
           <w:pPr>
-            <w:pStyle w:val="TOC1"/>
+            <w:pStyle w:val="Verzeichnis1"/>
             <w:tabs>
               <w:tab w:val="left" w:pos="440"/>
               <w:tab w:val="right" w:leader="dot" w:pos="9062"/>
@@ -864,7 +870,7 @@
         </w:p>
         <w:p>
           <w:pPr>
-            <w:pStyle w:val="TOC2"/>
+            <w:pStyle w:val="Verzeichnis2"/>
             <w:tabs>
               <w:tab w:val="left" w:pos="880"/>
               <w:tab w:val="right" w:leader="dot" w:pos="9062"/>
@@ -952,7 +958,7 @@
         </w:p>
         <w:p>
           <w:pPr>
-            <w:pStyle w:val="TOC2"/>
+            <w:pStyle w:val="Verzeichnis2"/>
             <w:tabs>
               <w:tab w:val="left" w:pos="880"/>
               <w:tab w:val="right" w:leader="dot" w:pos="9062"/>
@@ -1040,7 +1046,7 @@
         </w:p>
         <w:p>
           <w:pPr>
-            <w:pStyle w:val="TOC2"/>
+            <w:pStyle w:val="Verzeichnis2"/>
             <w:tabs>
               <w:tab w:val="left" w:pos="880"/>
               <w:tab w:val="right" w:leader="dot" w:pos="9062"/>
@@ -1140,7 +1146,7 @@
     </w:sdt>
     <w:p>
       <w:pPr>
-        <w:pStyle w:val="Heading1"/>
+        <w:pStyle w:val="berschrift1"/>
       </w:pPr>
       <w:bookmarkStart w:id="5" w:name="_Toc287368017"/>
       <w:r>
@@ -1150,7 +1156,7 @@
     </w:p>
     <w:p>
       <w:pPr>
-        <w:pStyle w:val="ListParagraph"/>
+        <w:pStyle w:val="Listenabsatz"/>
         <w:numPr>
           <w:ilvl w:val="0"/>
           <w:numId w:val="7"/>
@@ -1162,7 +1168,7 @@
     </w:p>
     <w:p>
       <w:pPr>
-        <w:pStyle w:val="Heading1"/>
+        <w:pStyle w:val="berschrift1"/>
       </w:pPr>
       <w:bookmarkStart w:id="6" w:name="_Toc287368018"/>
       <w:r>
@@ -1172,7 +1178,7 @@
     </w:p>
     <w:p>
       <w:pPr>
-        <w:pStyle w:val="ListParagraph"/>
+        <w:pStyle w:val="Listenabsatz"/>
         <w:numPr>
           <w:ilvl w:val="0"/>
           <w:numId w:val="6"/>
@@ -1184,7 +1190,7 @@
     </w:p>
     <w:p>
       <w:pPr>
-        <w:pStyle w:val="ListParagraph"/>
+        <w:pStyle w:val="Listenabsatz"/>
         <w:numPr>
           <w:ilvl w:val="0"/>
           <w:numId w:val="6"/>
@@ -1196,7 +1202,7 @@
     </w:p>
     <w:p>
       <w:pPr>
-        <w:pStyle w:val="ListParagraph"/>
+        <w:pStyle w:val="Listenabsatz"/>
         <w:numPr>
           <w:ilvl w:val="0"/>
           <w:numId w:val="6"/>
@@ -1208,7 +1214,7 @@
     </w:p>
     <w:p>
       <w:pPr>
-        <w:pStyle w:val="ListParagraph"/>
+        <w:pStyle w:val="Listenabsatz"/>
         <w:numPr>
           <w:ilvl w:val="0"/>
           <w:numId w:val="6"/>
@@ -1220,7 +1226,7 @@
     </w:p>
     <w:p>
       <w:pPr>
-        <w:pStyle w:val="ListParagraph"/>
+        <w:pStyle w:val="Listenabsatz"/>
         <w:numPr>
           <w:ilvl w:val="0"/>
           <w:numId w:val="6"/>
@@ -1232,7 +1238,7 @@
     </w:p>
     <w:p>
       <w:pPr>
-        <w:pStyle w:val="ListParagraph"/>
+        <w:pStyle w:val="Listenabsatz"/>
         <w:numPr>
           <w:ilvl w:val="0"/>
           <w:numId w:val="6"/>
@@ -1244,7 +1250,7 @@
     </w:p>
     <w:p>
       <w:pPr>
-        <w:pStyle w:val="ListParagraph"/>
+        <w:pStyle w:val="Listenabsatz"/>
         <w:numPr>
           <w:ilvl w:val="0"/>
           <w:numId w:val="6"/>
@@ -1256,7 +1262,7 @@
     </w:p>
     <w:p>
       <w:pPr>
-        <w:pStyle w:val="ListParagraph"/>
+        <w:pStyle w:val="Listenabsatz"/>
         <w:numPr>
           <w:ilvl w:val="0"/>
           <w:numId w:val="6"/>
@@ -1283,7 +1289,7 @@
     </w:p>
     <w:p>
       <w:pPr>
-        <w:pStyle w:val="Heading1"/>
+        <w:pStyle w:val="berschrift1"/>
       </w:pPr>
       <w:bookmarkStart w:id="7" w:name="_Toc287368019"/>
       <w:r>
@@ -1294,7 +1300,7 @@
     </w:p>
     <w:p>
       <w:pPr>
-        <w:pStyle w:val="Heading2"/>
+        <w:pStyle w:val="berschrift2"/>
       </w:pPr>
       <w:bookmarkStart w:id="8" w:name="_Toc287368020"/>
       <w:r>
@@ -1304,7 +1310,7 @@
     </w:p>
     <w:p>
       <w:pPr>
-        <w:pStyle w:val="ListParagraph"/>
+        <w:pStyle w:val="Listenabsatz"/>
         <w:numPr>
           <w:ilvl w:val="0"/>
           <w:numId w:val="5"/>
@@ -1316,7 +1322,7 @@
     </w:p>
     <w:p>
       <w:pPr>
-        <w:pStyle w:val="Heading2"/>
+        <w:pStyle w:val="berschrift2"/>
       </w:pPr>
       <w:bookmarkStart w:id="9" w:name="_Toc287368021"/>
       <w:r>
@@ -1326,7 +1332,7 @@
     </w:p>
     <w:p>
       <w:pPr>
-        <w:pStyle w:val="ListParagraph"/>
+        <w:pStyle w:val="Listenabsatz"/>
         <w:numPr>
           <w:ilvl w:val="0"/>
           <w:numId w:val="5"/>
@@ -1338,7 +1344,7 @@
     </w:p>
     <w:p>
       <w:pPr>
-        <w:pStyle w:val="Heading2"/>
+        <w:pStyle w:val="berschrift2"/>
       </w:pPr>
       <w:bookmarkStart w:id="10" w:name="_Toc287368022"/>
       <w:r>
@@ -1348,7 +1354,7 @@
     </w:p>
     <w:p>
       <w:pPr>
-        <w:pStyle w:val="ListParagraph"/>
+        <w:pStyle w:val="Listenabsatz"/>
         <w:numPr>
           <w:ilvl w:val="0"/>
           <w:numId w:val="5"/>
@@ -1359,8 +1365,8 @@
       </w:r>
     </w:p>
     <w:sectPr>
-      <w:headerReference w:type="default" r:id="rId8"/>
-      <w:footerReference w:type="default" r:id="rId9"/>
+      <w:headerReference w:type="default" r:id="rId9"/>
+      <w:footerReference w:type="default" r:id="rId10"/>
       <w:pgSz w:w="11906" w:h="16838"/>
       <w:pgMar w:top="1417" w:right="1417" w:bottom="1134" w:left="1417" w:header="708" w:footer="708" w:gutter="0"/>
       <w:cols w:space="708"/>
@@ -1371,8 +1377,8 @@
 </file>
 
 <file path=word/endnotes.xml><?xml version="1.0" encoding="utf-8"?>
-<w:endnotes xmlns:ve="http://schemas.openxmlformats.org/markup-compatibility/2006" xmlns:o="urn:schemas-microsoft-com:office:office" xmlns:r="http://schemas.openxmlformats.org/officeDocument/2006/relationships" xmlns:m="http://schemas.openxmlformats.org/officeDocument/2006/math" xmlns:v="urn:schemas-microsoft-com:vml" xmlns:wp="http://schemas.openxmlformats.org/drawingml/2006/wordprocessingDrawing" xmlns:w10="urn:schemas-microsoft-com:office:word" xmlns:w="http://schemas.openxmlformats.org/wordprocessingml/2006/main" xmlns:wne="http://schemas.microsoft.com/office/word/2006/wordml">
-  <w:endnote w:type="separator" w:id="0">
+<w:endnotes xmlns:wpc="http://schemas.microsoft.com/office/word/2010/wordprocessingCanvas" xmlns:mc="http://schemas.openxmlformats.org/markup-compatibility/2006" xmlns:o="urn:schemas-microsoft-com:office:office" xmlns:r="http://schemas.openxmlformats.org/officeDocument/2006/relationships" xmlns:m="http://schemas.openxmlformats.org/officeDocument/2006/math" xmlns:v="urn:schemas-microsoft-com:vml" xmlns:wp14="http://schemas.microsoft.com/office/word/2010/wordprocessingDrawing" xmlns:wp="http://schemas.openxmlformats.org/drawingml/2006/wordprocessingDrawing" xmlns:w10="urn:schemas-microsoft-com:office:word" xmlns:w="http://schemas.openxmlformats.org/wordprocessingml/2006/main" xmlns:w14="http://schemas.microsoft.com/office/word/2010/wordml" xmlns:wpg="http://schemas.microsoft.com/office/word/2010/wordprocessingGroup" xmlns:wpi="http://schemas.microsoft.com/office/word/2010/wordprocessingInk" xmlns:wne="http://schemas.microsoft.com/office/word/2006/wordml" xmlns:wps="http://schemas.microsoft.com/office/word/2010/wordprocessingShape" mc:Ignorable="w14 wp14">
+  <w:endnote w:type="separator" w:id="-1">
     <w:p>
       <w:pPr>
         <w:spacing w:after="0"/>
@@ -1382,7 +1388,7 @@
       </w:r>
     </w:p>
   </w:endnote>
-  <w:endnote w:type="continuationSeparator" w:id="1">
+  <w:endnote w:type="continuationSeparator" w:id="0">
     <w:p>
       <w:pPr>
         <w:spacing w:after="0"/>
@@ -1396,10 +1402,10 @@
 </file>
 
 <file path=word/footer1.xml><?xml version="1.0" encoding="utf-8"?>
-<w:ftr xmlns:ve="http://schemas.openxmlformats.org/markup-compatibility/2006" xmlns:o="urn:schemas-microsoft-com:office:office" xmlns:r="http://schemas.openxmlformats.org/officeDocument/2006/relationships" xmlns:m="http://schemas.openxmlformats.org/officeDocument/2006/math" xmlns:v="urn:schemas-microsoft-com:vml" xmlns:wp="http://schemas.openxmlformats.org/drawingml/2006/wordprocessingDrawing" xmlns:w10="urn:schemas-microsoft-com:office:word" xmlns:w="http://schemas.openxmlformats.org/wordprocessingml/2006/main" xmlns:wne="http://schemas.microsoft.com/office/word/2006/wordml">
+<w:ftr xmlns:wpc="http://schemas.microsoft.com/office/word/2010/wordprocessingCanvas" xmlns:mc="http://schemas.openxmlformats.org/markup-compatibility/2006" xmlns:o="urn:schemas-microsoft-com:office:office" xmlns:r="http://schemas.openxmlformats.org/officeDocument/2006/relationships" xmlns:m="http://schemas.openxmlformats.org/officeDocument/2006/math" xmlns:v="urn:schemas-microsoft-com:vml" xmlns:wp14="http://schemas.microsoft.com/office/word/2010/wordprocessingDrawing" xmlns:wp="http://schemas.openxmlformats.org/drawingml/2006/wordprocessingDrawing" xmlns:w10="urn:schemas-microsoft-com:office:word" xmlns:w="http://schemas.openxmlformats.org/wordprocessingml/2006/main" xmlns:w14="http://schemas.microsoft.com/office/word/2010/wordml" xmlns:wpg="http://schemas.microsoft.com/office/word/2010/wordprocessingGroup" xmlns:wpi="http://schemas.microsoft.com/office/word/2010/wordprocessingInk" xmlns:wne="http://schemas.microsoft.com/office/word/2006/wordml" xmlns:wps="http://schemas.microsoft.com/office/word/2010/wordprocessingShape" mc:Ignorable="w14 wp14">
   <w:p>
     <w:pPr>
-      <w:pStyle w:val="Footer"/>
+      <w:pStyle w:val="Fuzeile"/>
     </w:pPr>
     <w:r>
       <w:rPr>
@@ -1526,23 +1532,38 @@
       </w:rPr>
       <w:t xml:space="preserve"> von </w:t>
     </w:r>
-    <w:fldSimple w:instr="NUMPAGES  \* Arabic  \* MERGEFORMAT">
-      <w:r>
-        <w:rPr>
-          <w:b/>
-          <w:noProof/>
-          <w:lang w:val="de-DE"/>
-        </w:rPr>
-        <w:t>2</w:t>
-      </w:r>
-    </w:fldSimple>
+    <w:r>
+      <w:fldChar w:fldCharType="begin"/>
+    </w:r>
+    <w:r>
+      <w:instrText>NUMPAGES  \* Arabic  \* MERGEFORMAT</w:instrText>
+    </w:r>
+    <w:r>
+      <w:fldChar w:fldCharType="separate"/>
+    </w:r>
+    <w:r>
+      <w:rPr>
+        <w:b/>
+        <w:noProof/>
+        <w:lang w:val="de-DE"/>
+      </w:rPr>
+      <w:t>2</w:t>
+    </w:r>
+    <w:r>
+      <w:rPr>
+        <w:b/>
+        <w:noProof/>
+        <w:lang w:val="de-DE"/>
+      </w:rPr>
+      <w:fldChar w:fldCharType="end"/>
+    </w:r>
   </w:p>
 </w:ftr>
 </file>
 
 <file path=word/footnotes.xml><?xml version="1.0" encoding="utf-8"?>
-<w:footnotes xmlns:ve="http://schemas.openxmlformats.org/markup-compatibility/2006" xmlns:o="urn:schemas-microsoft-com:office:office" xmlns:r="http://schemas.openxmlformats.org/officeDocument/2006/relationships" xmlns:m="http://schemas.openxmlformats.org/officeDocument/2006/math" xmlns:v="urn:schemas-microsoft-com:vml" xmlns:wp="http://schemas.openxmlformats.org/drawingml/2006/wordprocessingDrawing" xmlns:w10="urn:schemas-microsoft-com:office:word" xmlns:w="http://schemas.openxmlformats.org/wordprocessingml/2006/main" xmlns:wne="http://schemas.microsoft.com/office/word/2006/wordml">
-  <w:footnote w:type="separator" w:id="0">
+<w:footnotes xmlns:wpc="http://schemas.microsoft.com/office/word/2010/wordprocessingCanvas" xmlns:mc="http://schemas.openxmlformats.org/markup-compatibility/2006" xmlns:o="urn:schemas-microsoft-com:office:office" xmlns:r="http://schemas.openxmlformats.org/officeDocument/2006/relationships" xmlns:m="http://schemas.openxmlformats.org/officeDocument/2006/math" xmlns:v="urn:schemas-microsoft-com:vml" xmlns:wp14="http://schemas.microsoft.com/office/word/2010/wordprocessingDrawing" xmlns:wp="http://schemas.openxmlformats.org/drawingml/2006/wordprocessingDrawing" xmlns:w10="urn:schemas-microsoft-com:office:word" xmlns:w="http://schemas.openxmlformats.org/wordprocessingml/2006/main" xmlns:w14="http://schemas.microsoft.com/office/word/2010/wordml" xmlns:wpg="http://schemas.microsoft.com/office/word/2010/wordprocessingGroup" xmlns:wpi="http://schemas.microsoft.com/office/word/2010/wordprocessingInk" xmlns:wne="http://schemas.microsoft.com/office/word/2006/wordml" xmlns:wps="http://schemas.microsoft.com/office/word/2010/wordprocessingShape" mc:Ignorable="w14 wp14">
+  <w:footnote w:type="separator" w:id="-1">
     <w:p>
       <w:pPr>
         <w:spacing w:after="0"/>
@@ -1552,7 +1573,7 @@
       </w:r>
     </w:p>
   </w:footnote>
-  <w:footnote w:type="continuationSeparator" w:id="1">
+  <w:footnote w:type="continuationSeparator" w:id="0">
     <w:p>
       <w:pPr>
         <w:spacing w:after="0"/>
@@ -1566,10 +1587,10 @@
 </file>
 
 <file path=word/header1.xml><?xml version="1.0" encoding="utf-8"?>
-<w:hdr xmlns:ve="http://schemas.openxmlformats.org/markup-compatibility/2006" xmlns:o="urn:schemas-microsoft-com:office:office" xmlns:r="http://schemas.openxmlformats.org/officeDocument/2006/relationships" xmlns:m="http://schemas.openxmlformats.org/officeDocument/2006/math" xmlns:v="urn:schemas-microsoft-com:vml" xmlns:wp="http://schemas.openxmlformats.org/drawingml/2006/wordprocessingDrawing" xmlns:w10="urn:schemas-microsoft-com:office:word" xmlns:w="http://schemas.openxmlformats.org/wordprocessingml/2006/main" xmlns:wne="http://schemas.microsoft.com/office/word/2006/wordml">
+<w:hdr xmlns:wpc="http://schemas.microsoft.com/office/word/2010/wordprocessingCanvas" xmlns:mc="http://schemas.openxmlformats.org/markup-compatibility/2006" xmlns:o="urn:schemas-microsoft-com:office:office" xmlns:r="http://schemas.openxmlformats.org/officeDocument/2006/relationships" xmlns:m="http://schemas.openxmlformats.org/officeDocument/2006/math" xmlns:v="urn:schemas-microsoft-com:vml" xmlns:wp14="http://schemas.microsoft.com/office/word/2010/wordprocessingDrawing" xmlns:wp="http://schemas.openxmlformats.org/drawingml/2006/wordprocessingDrawing" xmlns:w10="urn:schemas-microsoft-com:office:word" xmlns:w="http://schemas.openxmlformats.org/wordprocessingml/2006/main" xmlns:w14="http://schemas.microsoft.com/office/word/2010/wordml" xmlns:wpg="http://schemas.microsoft.com/office/word/2010/wordprocessingGroup" xmlns:wpi="http://schemas.microsoft.com/office/word/2010/wordprocessingInk" xmlns:wne="http://schemas.microsoft.com/office/word/2006/wordml" xmlns:wps="http://schemas.microsoft.com/office/word/2010/wordprocessingShape" mc:Ignorable="w14 wp14">
   <w:p>
     <w:pPr>
-      <w:pStyle w:val="Header"/>
+      <w:pStyle w:val="Kopfzeile"/>
     </w:pPr>
     <w:r>
       <w:rPr>
@@ -1613,7 +1634,7 @@
                   <a:blip r:embed="rId1" cstate="print">
                     <a:extLst>
                       <a:ext uri="{28A0092B-C50C-407E-A947-70E740481C1C}">
-                        <a14:useLocalDpi xmlns:a14="http://schemas.microsoft.com/office/drawing/2010/main" xmlns:wps="http://schemas.microsoft.com/office/word/2010/wordprocessingShape" xmlns:wpi="http://schemas.microsoft.com/office/word/2010/wordprocessingInk" xmlns:wpg="http://schemas.microsoft.com/office/word/2010/wordprocessingGroup" xmlns:w14="http://schemas.microsoft.com/office/word/2010/wordml" xmlns:w="http://schemas.openxmlformats.org/wordprocessingml/2006/main" xmlns:w10="urn:schemas-microsoft-com:office:word" xmlns:wp14="http://schemas.microsoft.com/office/word/2010/wordprocessingDrawing" xmlns:v="urn:schemas-microsoft-com:vml" xmlns:o="urn:schemas-microsoft-com:office:office" xmlns:mc="http://schemas.openxmlformats.org/markup-compatibility/2006" xmlns:wpc="http://schemas.microsoft.com/office/word/2010/wordprocessingCanvas" xmlns="" val="0"/>
+                        <a14:useLocalDpi xmlns:a14="http://schemas.microsoft.com/office/drawing/2010/main" val="0"/>
                       </a:ext>
                     </a:extLst>
                   </a:blip>
@@ -1657,7 +1678,7 @@
 </file>
 
 <file path=word/numbering.xml><?xml version="1.0" encoding="utf-8"?>
-<w:numbering xmlns:ve="http://schemas.openxmlformats.org/markup-compatibility/2006" xmlns:o="urn:schemas-microsoft-com:office:office" xmlns:r="http://schemas.openxmlformats.org/officeDocument/2006/relationships" xmlns:m="http://schemas.openxmlformats.org/officeDocument/2006/math" xmlns:v="urn:schemas-microsoft-com:vml" xmlns:wp="http://schemas.openxmlformats.org/drawingml/2006/wordprocessingDrawing" xmlns:w10="urn:schemas-microsoft-com:office:word" xmlns:w="http://schemas.openxmlformats.org/wordprocessingml/2006/main" xmlns:wne="http://schemas.microsoft.com/office/word/2006/wordml">
+<w:numbering xmlns:wpc="http://schemas.microsoft.com/office/word/2010/wordprocessingCanvas" xmlns:mc="http://schemas.openxmlformats.org/markup-compatibility/2006" xmlns:o="urn:schemas-microsoft-com:office:office" xmlns:r="http://schemas.openxmlformats.org/officeDocument/2006/relationships" xmlns:m="http://schemas.openxmlformats.org/officeDocument/2006/math" xmlns:v="urn:schemas-microsoft-com:vml" xmlns:wp14="http://schemas.microsoft.com/office/word/2010/wordprocessingDrawing" xmlns:wp="http://schemas.openxmlformats.org/drawingml/2006/wordprocessingDrawing" xmlns:w10="urn:schemas-microsoft-com:office:word" xmlns:w="http://schemas.openxmlformats.org/wordprocessingml/2006/main" xmlns:w14="http://schemas.microsoft.com/office/word/2010/wordml" xmlns:wpg="http://schemas.microsoft.com/office/word/2010/wordprocessingGroup" xmlns:wpi="http://schemas.microsoft.com/office/word/2010/wordprocessingInk" xmlns:wne="http://schemas.microsoft.com/office/word/2006/wordml" xmlns:wps="http://schemas.microsoft.com/office/word/2010/wordprocessingShape" mc:Ignorable="w14 wp14">
   <w:abstractNum w:abstractNumId="0">
     <w:nsid w:val="15324346"/>
     <w:multiLevelType w:val="hybridMultilevel"/>
@@ -2063,7 +2084,7 @@
     <w:lvl w:ilvl="0">
       <w:start w:val="1"/>
       <w:numFmt w:val="decimal"/>
-      <w:pStyle w:val="Heading1"/>
+      <w:pStyle w:val="berschrift1"/>
       <w:lvlText w:val="%1"/>
       <w:lvlJc w:val="left"/>
       <w:pPr>
@@ -2073,7 +2094,7 @@
     <w:lvl w:ilvl="1">
       <w:start w:val="1"/>
       <w:numFmt w:val="decimal"/>
-      <w:pStyle w:val="Heading2"/>
+      <w:pStyle w:val="berschrift2"/>
       <w:lvlText w:val="%1.%2"/>
       <w:lvlJc w:val="left"/>
       <w:pPr>
@@ -2083,7 +2104,7 @@
     <w:lvl w:ilvl="2">
       <w:start w:val="1"/>
       <w:numFmt w:val="decimal"/>
-      <w:pStyle w:val="Heading3"/>
+      <w:pStyle w:val="berschrift3"/>
       <w:lvlText w:val="%1.%2.%3"/>
       <w:lvlJc w:val="left"/>
       <w:pPr>
@@ -2093,7 +2114,7 @@
     <w:lvl w:ilvl="3">
       <w:start w:val="1"/>
       <w:numFmt w:val="decimal"/>
-      <w:pStyle w:val="Heading4"/>
+      <w:pStyle w:val="berschrift4"/>
       <w:lvlText w:val="%1.%2.%3.%4"/>
       <w:lvlJc w:val="left"/>
       <w:pPr>
@@ -2103,7 +2124,7 @@
     <w:lvl w:ilvl="4">
       <w:start w:val="1"/>
       <w:numFmt w:val="decimal"/>
-      <w:pStyle w:val="Heading5"/>
+      <w:pStyle w:val="berschrift5"/>
       <w:lvlText w:val="%1.%2.%3.%4.%5"/>
       <w:lvlJc w:val="left"/>
       <w:pPr>
@@ -2113,7 +2134,7 @@
     <w:lvl w:ilvl="5">
       <w:start w:val="1"/>
       <w:numFmt w:val="decimal"/>
-      <w:pStyle w:val="Heading6"/>
+      <w:pStyle w:val="berschrift6"/>
       <w:lvlText w:val="%1.%2.%3.%4.%5.%6"/>
       <w:lvlJc w:val="left"/>
       <w:pPr>
@@ -2123,7 +2144,7 @@
     <w:lvl w:ilvl="6">
       <w:start w:val="1"/>
       <w:numFmt w:val="decimal"/>
-      <w:pStyle w:val="Heading7"/>
+      <w:pStyle w:val="berschrift7"/>
       <w:lvlText w:val="%1.%2.%3.%4.%5.%6.%7"/>
       <w:lvlJc w:val="left"/>
       <w:pPr>
@@ -2133,7 +2154,7 @@
     <w:lvl w:ilvl="7">
       <w:start w:val="1"/>
       <w:numFmt w:val="decimal"/>
-      <w:pStyle w:val="Heading8"/>
+      <w:pStyle w:val="berschrift8"/>
       <w:lvlText w:val="%1.%2.%3.%4.%5.%6.%7.%8"/>
       <w:lvlJc w:val="left"/>
       <w:pPr>
@@ -2143,7 +2164,7 @@
     <w:lvl w:ilvl="8">
       <w:start w:val="1"/>
       <w:numFmt w:val="decimal"/>
-      <w:pStyle w:val="Heading9"/>
+      <w:pStyle w:val="berschrift9"/>
       <w:lvlText w:val="%1.%2.%3.%4.%5.%6.%7.%8.%9"/>
       <w:lvlJc w:val="left"/>
       <w:pPr>
@@ -2375,1468 +2396,7 @@
 </file>
 
 <file path=word/styles.xml><?xml version="1.0" encoding="utf-8"?>
-<w:styles xmlns:r="http://schemas.openxmlformats.org/officeDocument/2006/relationships" xmlns:w="http://schemas.openxmlformats.org/wordprocessingml/2006/main">
-  <w:docDefaults>
-    <w:rPrDefault>
-      <w:rPr>
-        <w:rFonts w:asciiTheme="minorHAnsi" w:eastAsiaTheme="minorEastAsia" w:hAnsiTheme="minorHAnsi" w:cstheme="minorBidi"/>
-        <w:sz w:val="22"/>
-        <w:szCs w:val="22"/>
-        <w:lang w:val="de-CH" w:eastAsia="en-US" w:bidi="ar-SA"/>
-      </w:rPr>
-    </w:rPrDefault>
-    <w:pPrDefault>
-      <w:pPr>
-        <w:spacing w:after="80"/>
-      </w:pPr>
-    </w:pPrDefault>
-  </w:docDefaults>
-  <w:latentStyles w:defLockedState="0" w:defUIPriority="99" w:defSemiHidden="1" w:defUnhideWhenUsed="1" w:defQFormat="0" w:count="267">
-    <w:lsdException w:name="Normal" w:semiHidden="0" w:uiPriority="0" w:unhideWhenUsed="0" w:qFormat="1"/>
-    <w:lsdException w:name="heading 1" w:semiHidden="0" w:uiPriority="9" w:unhideWhenUsed="0" w:qFormat="1"/>
-    <w:lsdException w:name="heading 2" w:uiPriority="9" w:qFormat="1"/>
-    <w:lsdException w:name="heading 3" w:uiPriority="9" w:qFormat="1"/>
-    <w:lsdException w:name="heading 4" w:uiPriority="9" w:qFormat="1"/>
-    <w:lsdException w:name="heading 5" w:uiPriority="9" w:qFormat="1"/>
-    <w:lsdException w:name="heading 6" w:uiPriority="9" w:qFormat="1"/>
-    <w:lsdException w:name="heading 7" w:uiPriority="9" w:qFormat="1"/>
-    <w:lsdException w:name="heading 8" w:uiPriority="9" w:qFormat="1"/>
-    <w:lsdException w:name="heading 9" w:uiPriority="9" w:qFormat="1"/>
-    <w:lsdException w:name="toc 1" w:uiPriority="39" w:qFormat="1"/>
-    <w:lsdException w:name="toc 2" w:uiPriority="39" w:qFormat="1"/>
-    <w:lsdException w:name="toc 3" w:uiPriority="39" w:qFormat="1"/>
-    <w:lsdException w:name="toc 4" w:uiPriority="39"/>
-    <w:lsdException w:name="toc 5" w:uiPriority="39"/>
-    <w:lsdException w:name="toc 6" w:uiPriority="39"/>
-    <w:lsdException w:name="toc 7" w:uiPriority="39"/>
-    <w:lsdException w:name="toc 8" w:uiPriority="39"/>
-    <w:lsdException w:name="toc 9" w:uiPriority="39"/>
-    <w:lsdException w:name="caption" w:uiPriority="35" w:qFormat="1"/>
-    <w:lsdException w:name="Title" w:semiHidden="0" w:uiPriority="10" w:unhideWhenUsed="0" w:qFormat="1"/>
-    <w:lsdException w:name="Default Paragraph Font" w:uiPriority="1"/>
-    <w:lsdException w:name="Subtitle" w:semiHidden="0" w:uiPriority="11" w:unhideWhenUsed="0" w:qFormat="1"/>
-    <w:lsdException w:name="Strong" w:semiHidden="0" w:uiPriority="22" w:unhideWhenUsed="0" w:qFormat="1"/>
-    <w:lsdException w:name="Emphasis" w:semiHidden="0" w:uiPriority="20" w:unhideWhenUsed="0" w:qFormat="1"/>
-    <w:lsdException w:name="Table Grid" w:semiHidden="0" w:uiPriority="59" w:unhideWhenUsed="0"/>
-    <w:lsdException w:name="Placeholder Text" w:unhideWhenUsed="0"/>
-    <w:lsdException w:name="No Spacing" w:semiHidden="0" w:uiPriority="1" w:unhideWhenUsed="0" w:qFormat="1"/>
-    <w:lsdException w:name="Light Shading" w:semiHidden="0" w:uiPriority="60" w:unhideWhenUsed="0"/>
-    <w:lsdException w:name="Light List" w:semiHidden="0" w:uiPriority="61" w:unhideWhenUsed="0"/>
-    <w:lsdException w:name="Light Grid" w:semiHidden="0" w:uiPriority="62" w:unhideWhenUsed="0"/>
-    <w:lsdException w:name="Medium Shading 1" w:semiHidden="0" w:uiPriority="63" w:unhideWhenUsed="0"/>
-    <w:lsdException w:name="Medium Shading 2" w:semiHidden="0" w:uiPriority="64" w:unhideWhenUsed="0"/>
-    <w:lsdException w:name="Medium List 1" w:semiHidden="0" w:uiPriority="65" w:unhideWhenUsed="0"/>
-    <w:lsdException w:name="Medium List 2" w:semiHidden="0" w:uiPriority="66" w:unhideWhenUsed="0"/>
-    <w:lsdException w:name="Medium Grid 1" w:semiHidden="0" w:uiPriority="67" w:unhideWhenUsed="0"/>
-    <w:lsdException w:name="Medium Grid 2" w:semiHidden="0" w:uiPriority="68" w:unhideWhenUsed="0"/>
-    <w:lsdException w:name="Medium Grid 3" w:semiHidden="0" w:uiPriority="69" w:unhideWhenUsed="0"/>
-    <w:lsdException w:name="Dark List" w:semiHidden="0" w:uiPriority="70" w:unhideWhenUsed="0"/>
-    <w:lsdException w:name="Colorful Shading" w:semiHidden="0" w:uiPriority="71" w:unhideWhenUsed="0"/>
-    <w:lsdException w:name="Colorful List" w:semiHidden="0" w:uiPriority="72" w:unhideWhenUsed="0"/>
-    <w:lsdException w:name="Colorful Grid" w:semiHidden="0" w:uiPriority="73" w:unhideWhenUsed="0"/>
-    <w:lsdException w:name="Light Shading Accent 1" w:semiHidden="0" w:uiPriority="60" w:unhideWhenUsed="0"/>
-    <w:lsdException w:name="Light List Accent 1" w:semiHidden="0" w:uiPriority="61" w:unhideWhenUsed="0"/>
-    <w:lsdException w:name="Light Grid Accent 1" w:semiHidden="0" w:uiPriority="62" w:unhideWhenUsed="0"/>
-    <w:lsdException w:name="Medium Shading 1 Accent 1" w:semiHidden="0" w:uiPriority="63" w:unhideWhenUsed="0"/>
-    <w:lsdException w:name="Medium Shading 2 Accent 1" w:semiHidden="0" w:uiPriority="64" w:unhideWhenUsed="0"/>
-    <w:lsdException w:name="Medium List 1 Accent 1" w:semiHidden="0" w:uiPriority="65" w:unhideWhenUsed="0"/>
-    <w:lsdException w:name="Revision" w:unhideWhenUsed="0"/>
-    <w:lsdException w:name="List Paragraph" w:semiHidden="0" w:uiPriority="34" w:unhideWhenUsed="0" w:qFormat="1"/>
-    <w:lsdException w:name="Quote" w:semiHidden="0" w:uiPriority="29" w:unhideWhenUsed="0" w:qFormat="1"/>
-    <w:lsdException w:name="Intense Quote" w:semiHidden="0" w:uiPriority="30" w:unhideWhenUsed="0" w:qFormat="1"/>
-    <w:lsdException w:name="Medium List 2 Accent 1" w:semiHidden="0" w:uiPriority="66" w:unhideWhenUsed="0"/>
-    <w:lsdException w:name="Medium Grid 1 Accent 1" w:semiHidden="0" w:uiPriority="67" w:unhideWhenUsed="0"/>
-    <w:lsdException w:name="Medium Grid 2 Accent 1" w:semiHidden="0" w:uiPriority="68" w:unhideWhenUsed="0"/>
-    <w:lsdException w:name="Medium Grid 3 Accent 1" w:semiHidden="0" w:uiPriority="69" w:unhideWhenUsed="0"/>
-    <w:lsdException w:name="Dark List Accent 1" w:semiHidden="0" w:uiPriority="70" w:unhideWhenUsed="0"/>
-    <w:lsdException w:name="Colorful Shading Accent 1" w:semiHidden="0" w:uiPriority="71" w:unhideWhenUsed="0"/>
-    <w:lsdException w:name="Colorful List Accent 1" w:semiHidden="0" w:uiPriority="72" w:unhideWhenUsed="0"/>
-    <w:lsdException w:name="Colorful Grid Accent 1" w:semiHidden="0" w:uiPriority="73" w:unhideWhenUsed="0"/>
-    <w:lsdException w:name="Light Shading Accent 2" w:semiHidden="0" w:uiPriority="60" w:unhideWhenUsed="0"/>
-    <w:lsdException w:name="Light List Accent 2" w:semiHidden="0" w:uiPriority="61" w:unhideWhenUsed="0"/>
-    <w:lsdException w:name="Light Grid Accent 2" w:semiHidden="0" w:uiPriority="62" w:unhideWhenUsed="0"/>
-    <w:lsdException w:name="Medium Shading 1 Accent 2" w:semiHidden="0" w:uiPriority="63" w:unhideWhenUsed="0"/>
-    <w:lsdException w:name="Medium Shading 2 Accent 2" w:semiHidden="0" w:uiPriority="64" w:unhideWhenUsed="0"/>
-    <w:lsdException w:name="Medium List 1 Accent 2" w:semiHidden="0" w:uiPriority="65" w:unhideWhenUsed="0"/>
-    <w:lsdException w:name="Medium List 2 Accent 2" w:semiHidden="0" w:uiPriority="66" w:unhideWhenUsed="0"/>
-    <w:lsdException w:name="Medium Grid 1 Accent 2" w:semiHidden="0" w:uiPriority="67" w:unhideWhenUsed="0"/>
-    <w:lsdException w:name="Medium Grid 2 Accent 2" w:semiHidden="0" w:uiPriority="68" w:unhideWhenUsed="0"/>
-    <w:lsdException w:name="Medium Grid 3 Accent 2" w:semiHidden="0" w:uiPriority="69" w:unhideWhenUsed="0"/>
-    <w:lsdException w:name="Dark List Accent 2" w:semiHidden="0" w:uiPriority="70" w:unhideWhenUsed="0"/>
-    <w:lsdException w:name="Colorful Shading Accent 2" w:semiHidden="0" w:uiPriority="71" w:unhideWhenUsed="0"/>
-    <w:lsdException w:name="Colorful List Accent 2" w:semiHidden="0" w:uiPriority="72" w:unhideWhenUsed="0"/>
-    <w:lsdException w:name="Colorful Grid Accent 2" w:semiHidden="0" w:uiPriority="73" w:unhideWhenUsed="0"/>
-    <w:lsdException w:name="Light Shading Accent 3" w:semiHidden="0" w:uiPriority="60" w:unhideWhenUsed="0"/>
-    <w:lsdException w:name="Light List Accent 3" w:semiHidden="0" w:uiPriority="61" w:unhideWhenUsed="0"/>
-    <w:lsdException w:name="Light Grid Accent 3" w:semiHidden="0" w:uiPriority="62" w:unhideWhenUsed="0"/>
-    <w:lsdException w:name="Medium Shading 1 Accent 3" w:semiHidden="0" w:uiPriority="63" w:unhideWhenUsed="0"/>
-    <w:lsdException w:name="Medium Shading 2 Accent 3" w:semiHidden="0" w:uiPriority="64" w:unhideWhenUsed="0"/>
-    <w:lsdException w:name="Medium List 1 Accent 3" w:semiHidden="0" w:uiPriority="65" w:unhideWhenUsed="0"/>
-    <w:lsdException w:name="Medium List 2 Accent 3" w:semiHidden="0" w:uiPriority="66" w:unhideWhenUsed="0"/>
-    <w:lsdException w:name="Medium Grid 1 Accent 3" w:semiHidden="0" w:uiPriority="67" w:unhideWhenUsed="0"/>
-    <w:lsdException w:name="Medium Grid 2 Accent 3" w:semiHidden="0" w:uiPriority="68" w:unhideWhenUsed="0"/>
-    <w:lsdException w:name="Medium Grid 3 Accent 3" w:semiHidden="0" w:uiPriority="69" w:unhideWhenUsed="0"/>
-    <w:lsdException w:name="Dark List Accent 3" w:semiHidden="0" w:uiPriority="70" w:unhideWhenUsed="0"/>
-    <w:lsdException w:name="Colorful Shading Accent 3" w:semiHidden="0" w:uiPriority="71" w:unhideWhenUsed="0"/>
-    <w:lsdException w:name="Colorful List Accent 3" w:semiHidden="0" w:uiPriority="72" w:unhideWhenUsed="0"/>
-    <w:lsdException w:name="Colorful Grid Accent 3" w:semiHidden="0" w:uiPriority="73" w:unhideWhenUsed="0"/>
-    <w:lsdException w:name="Light Shading Accent 4" w:semiHidden="0" w:uiPriority="60" w:unhideWhenUsed="0"/>
-    <w:lsdException w:name="Light List Accent 4" w:semiHidden="0" w:uiPriority="61" w:unhideWhenUsed="0"/>
-    <w:lsdException w:name="Light Grid Accent 4" w:semiHidden="0" w:uiPriority="62" w:unhideWhenUsed="0"/>
-    <w:lsdException w:name="Medium Shading 1 Accent 4" w:semiHidden="0" w:uiPriority="63" w:unhideWhenUsed="0"/>
-    <w:lsdException w:name="Medium Shading 2 Accent 4" w:semiHidden="0" w:uiPriority="64" w:unhideWhenUsed="0"/>
-    <w:lsdException w:name="Medium List 1 Accent 4" w:semiHidden="0" w:uiPriority="65" w:unhideWhenUsed="0"/>
-    <w:lsdException w:name="Medium List 2 Accent 4" w:semiHidden="0" w:uiPriority="66" w:unhideWhenUsed="0"/>
-    <w:lsdException w:name="Medium Grid 1 Accent 4" w:semiHidden="0" w:uiPriority="67" w:unhideWhenUsed="0"/>
-    <w:lsdException w:name="Medium Grid 2 Accent 4" w:semiHidden="0" w:uiPriority="68" w:unhideWhenUsed="0"/>
-    <w:lsdException w:name="Medium Grid 3 Accent 4" w:semiHidden="0" w:uiPriority="69" w:unhideWhenUsed="0"/>
-    <w:lsdException w:name="Dark List Accent 4" w:semiHidden="0" w:uiPriority="70" w:unhideWhenUsed="0"/>
-    <w:lsdException w:name="Colorful Shading Accent 4" w:semiHidden="0" w:uiPriority="71" w:unhideWhenUsed="0"/>
-    <w:lsdException w:name="Colorful List Accent 4" w:semiHidden="0" w:uiPriority="72" w:unhideWhenUsed="0"/>
-    <w:lsdException w:name="Colorful Grid Accent 4" w:semiHidden="0" w:uiPriority="73" w:unhideWhenUsed="0"/>
-    <w:lsdException w:name="Light Shading Accent 5" w:semiHidden="0" w:uiPriority="60" w:unhideWhenUsed="0"/>
-    <w:lsdException w:name="Light List Accent 5" w:semiHidden="0" w:uiPriority="61" w:unhideWhenUsed="0"/>
-    <w:lsdException w:name="Light Grid Accent 5" w:semiHidden="0" w:uiPriority="62" w:unhideWhenUsed="0"/>
-    <w:lsdException w:name="Medium Shading 1 Accent 5" w:semiHidden="0" w:uiPriority="63" w:unhideWhenUsed="0"/>
-    <w:lsdException w:name="Medium Shading 2 Accent 5" w:semiHidden="0" w:uiPriority="64" w:unhideWhenUsed="0"/>
-    <w:lsdException w:name="Medium List 1 Accent 5" w:semiHidden="0" w:uiPriority="65" w:unhideWhenUsed="0"/>
-    <w:lsdException w:name="Medium List 2 Accent 5" w:semiHidden="0" w:uiPriority="66" w:unhideWhenUsed="0"/>
-    <w:lsdException w:name="Medium Grid 1 Accent 5" w:semiHidden="0" w:uiPriority="67" w:unhideWhenUsed="0"/>
-    <w:lsdException w:name="Medium Grid 2 Accent 5" w:semiHidden="0" w:uiPriority="68" w:unhideWhenUsed="0"/>
-    <w:lsdException w:name="Medium Grid 3 Accent 5" w:semiHidden="0" w:uiPriority="69" w:unhideWhenUsed="0"/>
-    <w:lsdException w:name="Dark List Accent 5" w:semiHidden="0" w:uiPriority="70" w:unhideWhenUsed="0"/>
-    <w:lsdException w:name="Colorful Shading Accent 5" w:semiHidden="0" w:uiPriority="71" w:unhideWhenUsed="0"/>
-    <w:lsdException w:name="Colorful List Accent 5" w:semiHidden="0" w:uiPriority="72" w:unhideWhenUsed="0"/>
-    <w:lsdException w:name="Colorful Grid Accent 5" w:semiHidden="0" w:uiPriority="73" w:unhideWhenUsed="0"/>
-    <w:lsdException w:name="Light Shading Accent 6" w:semiHidden="0" w:uiPriority="60" w:unhideWhenUsed="0"/>
-    <w:lsdException w:name="Light List Accent 6" w:semiHidden="0" w:uiPriority="61" w:unhideWhenUsed="0"/>
-    <w:lsdException w:name="Light Grid Accent 6" w:semiHidden="0" w:uiPriority="62" w:unhideWhenUsed="0"/>
-    <w:lsdException w:name="Medium Shading 1 Accent 6" w:semiHidden="0" w:uiPriority="63" w:unhideWhenUsed="0"/>
-    <w:lsdException w:name="Medium Shading 2 Accent 6" w:semiHidden="0" w:uiPriority="64" w:unhideWhenUsed="0"/>
-    <w:lsdException w:name="Medium List 1 Accent 6" w:semiHidden="0" w:uiPriority="65" w:unhideWhenUsed="0"/>
-    <w:lsdException w:name="Medium List 2 Accent 6" w:semiHidden="0" w:uiPriority="66" w:unhideWhenUsed="0"/>
-    <w:lsdException w:name="Medium Grid 1 Accent 6" w:semiHidden="0" w:uiPriority="67" w:unhideWhenUsed="0"/>
-    <w:lsdException w:name="Medium Grid 2 Accent 6" w:semiHidden="0" w:uiPriority="68" w:unhideWhenUsed="0"/>
-    <w:lsdException w:name="Medium Grid 3 Accent 6" w:semiHidden="0" w:uiPriority="69" w:unhideWhenUsed="0"/>
-    <w:lsdException w:name="Dark List Accent 6" w:semiHidden="0" w:uiPriority="70" w:unhideWhenUsed="0"/>
-    <w:lsdException w:name="Colorful Shading Accent 6" w:semiHidden="0" w:uiPriority="71" w:unhideWhenUsed="0"/>
-    <w:lsdException w:name="Colorful List Accent 6" w:semiHidden="0" w:uiPriority="72" w:unhideWhenUsed="0"/>
-    <w:lsdException w:name="Colorful Grid Accent 6" w:semiHidden="0" w:uiPriority="73" w:unhideWhenUsed="0"/>
-    <w:lsdException w:name="Subtle Emphasis" w:semiHidden="0" w:uiPriority="19" w:unhideWhenUsed="0" w:qFormat="1"/>
-    <w:lsdException w:name="Intense Emphasis" w:semiHidden="0" w:uiPriority="21" w:unhideWhenUsed="0" w:qFormat="1"/>
-    <w:lsdException w:name="Subtle Reference" w:semiHidden="0" w:uiPriority="31" w:unhideWhenUsed="0" w:qFormat="1"/>
-    <w:lsdException w:name="Intense Reference" w:semiHidden="0" w:uiPriority="32" w:unhideWhenUsed="0" w:qFormat="1"/>
-    <w:lsdException w:name="Book Title" w:semiHidden="0" w:uiPriority="33" w:unhideWhenUsed="0" w:qFormat="1"/>
-    <w:lsdException w:name="Bibliography" w:uiPriority="37"/>
-    <w:lsdException w:name="TOC Heading" w:uiPriority="39" w:qFormat="1"/>
-  </w:latentStyles>
-  <w:style w:type="paragraph" w:default="1" w:styleId="Normal">
-    <w:name w:val="Normal"/>
-    <w:qFormat/>
-    <w:rsid w:val="003C3BB7"/>
-    <w:rPr>
-      <w:sz w:val="20"/>
-      <w:szCs w:val="20"/>
-    </w:rPr>
-  </w:style>
-  <w:style w:type="paragraph" w:styleId="Heading1">
-    <w:name w:val="heading 1"/>
-    <w:basedOn w:val="Normal"/>
-    <w:next w:val="Normal"/>
-    <w:link w:val="Heading1Char"/>
-    <w:uiPriority w:val="9"/>
-    <w:qFormat/>
-    <w:rsid w:val="00E711E0"/>
-    <w:pPr>
-      <w:numPr>
-        <w:numId w:val="4"/>
-      </w:numPr>
-      <w:pBdr>
-        <w:top w:val="single" w:sz="24" w:space="0" w:color="4F81BD" w:themeColor="accent1"/>
-        <w:left w:val="single" w:sz="24" w:space="0" w:color="4F81BD" w:themeColor="accent1"/>
-        <w:bottom w:val="single" w:sz="24" w:space="0" w:color="4F81BD" w:themeColor="accent1"/>
-        <w:right w:val="single" w:sz="24" w:space="0" w:color="4F81BD" w:themeColor="accent1"/>
-      </w:pBdr>
-      <w:shd w:val="clear" w:color="auto" w:fill="4F81BD" w:themeFill="accent1"/>
-      <w:spacing w:before="240" w:after="120"/>
-      <w:outlineLvl w:val="0"/>
-    </w:pPr>
-    <w:rPr>
-      <w:b/>
-      <w:bCs/>
-      <w:color w:val="FFFFFF" w:themeColor="background1"/>
-      <w:spacing w:val="15"/>
-      <w:sz w:val="22"/>
-      <w:szCs w:val="22"/>
-    </w:rPr>
-  </w:style>
-  <w:style w:type="paragraph" w:styleId="Heading2">
-    <w:name w:val="heading 2"/>
-    <w:basedOn w:val="Normal"/>
-    <w:next w:val="Normal"/>
-    <w:link w:val="Heading2Char"/>
-    <w:uiPriority w:val="9"/>
-    <w:unhideWhenUsed/>
-    <w:qFormat/>
-    <w:rsid w:val="006C6507"/>
-    <w:pPr>
-      <w:numPr>
-        <w:ilvl w:val="1"/>
-        <w:numId w:val="4"/>
-      </w:numPr>
-      <w:pBdr>
-        <w:top w:val="single" w:sz="24" w:space="0" w:color="DBE5F1" w:themeColor="accent1" w:themeTint="33"/>
-        <w:left w:val="single" w:sz="24" w:space="0" w:color="DBE5F1" w:themeColor="accent1" w:themeTint="33"/>
-        <w:bottom w:val="single" w:sz="24" w:space="0" w:color="DBE5F1" w:themeColor="accent1" w:themeTint="33"/>
-        <w:right w:val="single" w:sz="24" w:space="0" w:color="DBE5F1" w:themeColor="accent1" w:themeTint="33"/>
-      </w:pBdr>
-      <w:shd w:val="clear" w:color="auto" w:fill="DBE5F1" w:themeFill="accent1" w:themeFillTint="33"/>
-      <w:spacing w:before="360" w:after="240"/>
-      <w:ind w:left="578" w:hanging="578"/>
-      <w:outlineLvl w:val="1"/>
-    </w:pPr>
-    <w:rPr>
-      <w:spacing w:val="15"/>
-      <w:sz w:val="22"/>
-      <w:szCs w:val="22"/>
-    </w:rPr>
-  </w:style>
-  <w:style w:type="paragraph" w:styleId="Heading3">
-    <w:name w:val="heading 3"/>
-    <w:basedOn w:val="Normal"/>
-    <w:next w:val="Normal"/>
-    <w:link w:val="Heading3Char"/>
-    <w:uiPriority w:val="9"/>
-    <w:unhideWhenUsed/>
-    <w:qFormat/>
-    <w:rsid w:val="006C6507"/>
-    <w:pPr>
-      <w:numPr>
-        <w:ilvl w:val="2"/>
-        <w:numId w:val="4"/>
-      </w:numPr>
-      <w:pBdr>
-        <w:top w:val="single" w:sz="6" w:space="2" w:color="4F81BD" w:themeColor="accent1"/>
-      </w:pBdr>
-      <w:spacing w:before="360" w:after="240"/>
-      <w:outlineLvl w:val="2"/>
-    </w:pPr>
-    <w:rPr>
-      <w:color w:val="243F60" w:themeColor="accent1" w:themeShade="7F"/>
-      <w:spacing w:val="15"/>
-      <w:sz w:val="22"/>
-      <w:szCs w:val="22"/>
-    </w:rPr>
-  </w:style>
-  <w:style w:type="paragraph" w:styleId="Heading4">
-    <w:name w:val="heading 4"/>
-    <w:basedOn w:val="Normal"/>
-    <w:next w:val="Normal"/>
-    <w:link w:val="Heading4Char"/>
-    <w:uiPriority w:val="9"/>
-    <w:unhideWhenUsed/>
-    <w:qFormat/>
-    <w:rsid w:val="006C6507"/>
-    <w:pPr>
-      <w:numPr>
-        <w:ilvl w:val="3"/>
-        <w:numId w:val="4"/>
-      </w:numPr>
-      <w:pBdr>
-        <w:top w:val="dotted" w:sz="6" w:space="2" w:color="4F81BD" w:themeColor="accent1"/>
-      </w:pBdr>
-      <w:spacing w:before="360" w:after="240"/>
-      <w:ind w:left="862" w:hanging="862"/>
-      <w:outlineLvl w:val="3"/>
-    </w:pPr>
-    <w:rPr>
-      <w:caps/>
-      <w:color w:val="365F91" w:themeColor="accent1" w:themeShade="BF"/>
-      <w:spacing w:val="10"/>
-      <w:sz w:val="22"/>
-      <w:szCs w:val="22"/>
-    </w:rPr>
-  </w:style>
-  <w:style w:type="paragraph" w:styleId="Heading5">
-    <w:name w:val="heading 5"/>
-    <w:basedOn w:val="Normal"/>
-    <w:next w:val="Normal"/>
-    <w:link w:val="Heading5Char"/>
-    <w:uiPriority w:val="9"/>
-    <w:semiHidden/>
-    <w:unhideWhenUsed/>
-    <w:qFormat/>
-    <w:rsid w:val="003C3BB7"/>
-    <w:pPr>
-      <w:numPr>
-        <w:ilvl w:val="4"/>
-        <w:numId w:val="4"/>
-      </w:numPr>
-      <w:pBdr>
-        <w:bottom w:val="single" w:sz="6" w:space="1" w:color="4F81BD" w:themeColor="accent1"/>
-      </w:pBdr>
-      <w:spacing w:before="300" w:after="0"/>
-      <w:outlineLvl w:val="4"/>
-    </w:pPr>
-    <w:rPr>
-      <w:caps/>
-      <w:color w:val="365F91" w:themeColor="accent1" w:themeShade="BF"/>
-      <w:spacing w:val="10"/>
-      <w:sz w:val="22"/>
-      <w:szCs w:val="22"/>
-    </w:rPr>
-  </w:style>
-  <w:style w:type="paragraph" w:styleId="Heading6">
-    <w:name w:val="heading 6"/>
-    <w:basedOn w:val="Normal"/>
-    <w:next w:val="Normal"/>
-    <w:link w:val="Heading6Char"/>
-    <w:uiPriority w:val="9"/>
-    <w:semiHidden/>
-    <w:unhideWhenUsed/>
-    <w:qFormat/>
-    <w:rsid w:val="003C3BB7"/>
-    <w:pPr>
-      <w:numPr>
-        <w:ilvl w:val="5"/>
-        <w:numId w:val="4"/>
-      </w:numPr>
-      <w:pBdr>
-        <w:bottom w:val="dotted" w:sz="6" w:space="1" w:color="4F81BD" w:themeColor="accent1"/>
-      </w:pBdr>
-      <w:spacing w:before="300" w:after="0"/>
-      <w:outlineLvl w:val="5"/>
-    </w:pPr>
-    <w:rPr>
-      <w:caps/>
-      <w:color w:val="365F91" w:themeColor="accent1" w:themeShade="BF"/>
-      <w:spacing w:val="10"/>
-      <w:sz w:val="22"/>
-      <w:szCs w:val="22"/>
-    </w:rPr>
-  </w:style>
-  <w:style w:type="paragraph" w:styleId="Heading7">
-    <w:name w:val="heading 7"/>
-    <w:basedOn w:val="Normal"/>
-    <w:next w:val="Normal"/>
-    <w:link w:val="Heading7Char"/>
-    <w:uiPriority w:val="9"/>
-    <w:semiHidden/>
-    <w:unhideWhenUsed/>
-    <w:qFormat/>
-    <w:rsid w:val="003C3BB7"/>
-    <w:pPr>
-      <w:numPr>
-        <w:ilvl w:val="6"/>
-        <w:numId w:val="4"/>
-      </w:numPr>
-      <w:spacing w:before="300" w:after="0"/>
-      <w:outlineLvl w:val="6"/>
-    </w:pPr>
-    <w:rPr>
-      <w:caps/>
-      <w:color w:val="365F91" w:themeColor="accent1" w:themeShade="BF"/>
-      <w:spacing w:val="10"/>
-      <w:sz w:val="22"/>
-      <w:szCs w:val="22"/>
-    </w:rPr>
-  </w:style>
-  <w:style w:type="paragraph" w:styleId="Heading8">
-    <w:name w:val="heading 8"/>
-    <w:basedOn w:val="Normal"/>
-    <w:next w:val="Normal"/>
-    <w:link w:val="Heading8Char"/>
-    <w:uiPriority w:val="9"/>
-    <w:semiHidden/>
-    <w:unhideWhenUsed/>
-    <w:qFormat/>
-    <w:rsid w:val="003C3BB7"/>
-    <w:pPr>
-      <w:numPr>
-        <w:ilvl w:val="7"/>
-        <w:numId w:val="4"/>
-      </w:numPr>
-      <w:spacing w:before="300" w:after="0"/>
-      <w:outlineLvl w:val="7"/>
-    </w:pPr>
-    <w:rPr>
-      <w:caps/>
-      <w:spacing w:val="10"/>
-      <w:sz w:val="18"/>
-      <w:szCs w:val="18"/>
-    </w:rPr>
-  </w:style>
-  <w:style w:type="paragraph" w:styleId="Heading9">
-    <w:name w:val="heading 9"/>
-    <w:basedOn w:val="Normal"/>
-    <w:next w:val="Normal"/>
-    <w:link w:val="Heading9Char"/>
-    <w:uiPriority w:val="9"/>
-    <w:semiHidden/>
-    <w:unhideWhenUsed/>
-    <w:qFormat/>
-    <w:rsid w:val="003C3BB7"/>
-    <w:pPr>
-      <w:numPr>
-        <w:ilvl w:val="8"/>
-        <w:numId w:val="4"/>
-      </w:numPr>
-      <w:spacing w:before="300" w:after="0"/>
-      <w:outlineLvl w:val="8"/>
-    </w:pPr>
-    <w:rPr>
-      <w:i/>
-      <w:caps/>
-      <w:spacing w:val="10"/>
-      <w:sz w:val="18"/>
-      <w:szCs w:val="18"/>
-    </w:rPr>
-  </w:style>
-  <w:style w:type="character" w:default="1" w:styleId="DefaultParagraphFont">
-    <w:name w:val="Default Paragraph Font"/>
-    <w:uiPriority w:val="1"/>
-    <w:semiHidden/>
-    <w:unhideWhenUsed/>
-  </w:style>
-  <w:style w:type="table" w:default="1" w:styleId="TableNormal">
-    <w:name w:val="Normal Table"/>
-    <w:uiPriority w:val="99"/>
-    <w:semiHidden/>
-    <w:unhideWhenUsed/>
-    <w:qFormat/>
-    <w:tblPr>
-      <w:tblInd w:w="0" w:type="dxa"/>
-      <w:tblCellMar>
-        <w:top w:w="0" w:type="dxa"/>
-        <w:left w:w="108" w:type="dxa"/>
-        <w:bottom w:w="0" w:type="dxa"/>
-        <w:right w:w="108" w:type="dxa"/>
-      </w:tblCellMar>
-    </w:tblPr>
-  </w:style>
-  <w:style w:type="numbering" w:default="1" w:styleId="NoList">
-    <w:name w:val="No List"/>
-    <w:uiPriority w:val="99"/>
-    <w:semiHidden/>
-    <w:unhideWhenUsed/>
-  </w:style>
-  <w:style w:type="character" w:customStyle="1" w:styleId="Heading1Char">
-    <w:name w:val="Heading 1 Char"/>
-    <w:basedOn w:val="DefaultParagraphFont"/>
-    <w:link w:val="Heading1"/>
-    <w:uiPriority w:val="9"/>
-    <w:rsid w:val="00E711E0"/>
-    <w:rPr>
-      <w:b/>
-      <w:bCs/>
-      <w:color w:val="FFFFFF" w:themeColor="background1"/>
-      <w:spacing w:val="15"/>
-      <w:shd w:val="clear" w:color="auto" w:fill="4F81BD" w:themeFill="accent1"/>
-    </w:rPr>
-  </w:style>
-  <w:style w:type="character" w:customStyle="1" w:styleId="Heading2Char">
-    <w:name w:val="Heading 2 Char"/>
-    <w:basedOn w:val="DefaultParagraphFont"/>
-    <w:link w:val="Heading2"/>
-    <w:uiPriority w:val="9"/>
-    <w:rsid w:val="006C6507"/>
-    <w:rPr>
-      <w:spacing w:val="15"/>
-      <w:shd w:val="clear" w:color="auto" w:fill="DBE5F1" w:themeFill="accent1" w:themeFillTint="33"/>
-    </w:rPr>
-  </w:style>
-  <w:style w:type="table" w:styleId="TableGrid">
-    <w:name w:val="Table Grid"/>
-    <w:basedOn w:val="TableNormal"/>
-    <w:uiPriority w:val="59"/>
-    <w:rsid w:val="00651384"/>
-    <w:pPr>
-      <w:spacing w:after="0"/>
-    </w:pPr>
-    <w:tblPr>
-      <w:tblInd w:w="0" w:type="dxa"/>
-      <w:tblBorders>
-        <w:top w:val="single" w:sz="4" w:space="0" w:color="auto"/>
-        <w:left w:val="single" w:sz="4" w:space="0" w:color="auto"/>
-        <w:bottom w:val="single" w:sz="4" w:space="0" w:color="auto"/>
-        <w:right w:val="single" w:sz="4" w:space="0" w:color="auto"/>
-        <w:insideH w:val="single" w:sz="4" w:space="0" w:color="auto"/>
-        <w:insideV w:val="single" w:sz="4" w:space="0" w:color="auto"/>
-      </w:tblBorders>
-      <w:tblCellMar>
-        <w:top w:w="0" w:type="dxa"/>
-        <w:left w:w="108" w:type="dxa"/>
-        <w:bottom w:w="0" w:type="dxa"/>
-        <w:right w:w="108" w:type="dxa"/>
-      </w:tblCellMar>
-    </w:tblPr>
-  </w:style>
-  <w:style w:type="table" w:styleId="LightGrid-Accent1">
-    <w:name w:val="Light Grid Accent 1"/>
-    <w:basedOn w:val="TableNormal"/>
-    <w:uiPriority w:val="62"/>
-    <w:rsid w:val="00CB0412"/>
-    <w:pPr>
-      <w:spacing w:after="0"/>
-    </w:pPr>
-    <w:tblPr>
-      <w:tblStyleRowBandSize w:val="1"/>
-      <w:tblStyleColBandSize w:val="1"/>
-      <w:tblInd w:w="0" w:type="dxa"/>
-      <w:tblBorders>
-        <w:top w:val="single" w:sz="8" w:space="0" w:color="4F81BD" w:themeColor="accent1"/>
-        <w:left w:val="single" w:sz="8" w:space="0" w:color="4F81BD" w:themeColor="accent1"/>
-        <w:bottom w:val="single" w:sz="8" w:space="0" w:color="4F81BD" w:themeColor="accent1"/>
-        <w:right w:val="single" w:sz="8" w:space="0" w:color="4F81BD" w:themeColor="accent1"/>
-        <w:insideH w:val="single" w:sz="8" w:space="0" w:color="4F81BD" w:themeColor="accent1"/>
-        <w:insideV w:val="single" w:sz="8" w:space="0" w:color="4F81BD" w:themeColor="accent1"/>
-      </w:tblBorders>
-      <w:tblCellMar>
-        <w:top w:w="0" w:type="dxa"/>
-        <w:left w:w="108" w:type="dxa"/>
-        <w:bottom w:w="0" w:type="dxa"/>
-        <w:right w:w="108" w:type="dxa"/>
-      </w:tblCellMar>
-    </w:tblPr>
-    <w:tblStylePr w:type="firstRow">
-      <w:pPr>
-        <w:spacing w:before="0" w:after="0" w:line="240" w:lineRule="auto"/>
-      </w:pPr>
-      <w:rPr>
-        <w:rFonts w:asciiTheme="majorHAnsi" w:eastAsiaTheme="majorEastAsia" w:hAnsiTheme="majorHAnsi" w:cstheme="majorBidi"/>
-        <w:b/>
-        <w:bCs/>
-      </w:rPr>
-      <w:tblPr/>
-      <w:tcPr>
-        <w:tcBorders>
-          <w:top w:val="single" w:sz="8" w:space="0" w:color="4F81BD" w:themeColor="accent1"/>
-          <w:left w:val="single" w:sz="8" w:space="0" w:color="4F81BD" w:themeColor="accent1"/>
-          <w:bottom w:val="single" w:sz="18" w:space="0" w:color="4F81BD" w:themeColor="accent1"/>
-          <w:right w:val="single" w:sz="8" w:space="0" w:color="4F81BD" w:themeColor="accent1"/>
-          <w:insideH w:val="nil"/>
-          <w:insideV w:val="single" w:sz="8" w:space="0" w:color="4F81BD" w:themeColor="accent1"/>
-        </w:tcBorders>
-      </w:tcPr>
-    </w:tblStylePr>
-    <w:tblStylePr w:type="lastRow">
-      <w:pPr>
-        <w:spacing w:before="0" w:after="0" w:line="240" w:lineRule="auto"/>
-      </w:pPr>
-      <w:rPr>
-        <w:rFonts w:asciiTheme="majorHAnsi" w:eastAsiaTheme="majorEastAsia" w:hAnsiTheme="majorHAnsi" w:cstheme="majorBidi"/>
-        <w:b/>
-        <w:bCs/>
-      </w:rPr>
-      <w:tblPr/>
-      <w:tcPr>
-        <w:tcBorders>
-          <w:top w:val="double" w:sz="6" w:space="0" w:color="4F81BD" w:themeColor="accent1"/>
-          <w:left w:val="single" w:sz="8" w:space="0" w:color="4F81BD" w:themeColor="accent1"/>
-          <w:bottom w:val="single" w:sz="8" w:space="0" w:color="4F81BD" w:themeColor="accent1"/>
-          <w:right w:val="single" w:sz="8" w:space="0" w:color="4F81BD" w:themeColor="accent1"/>
-          <w:insideH w:val="nil"/>
-          <w:insideV w:val="single" w:sz="8" w:space="0" w:color="4F81BD" w:themeColor="accent1"/>
-        </w:tcBorders>
-      </w:tcPr>
-    </w:tblStylePr>
-    <w:tblStylePr w:type="firstCol">
-      <w:rPr>
-        <w:rFonts w:asciiTheme="majorHAnsi" w:eastAsiaTheme="majorEastAsia" w:hAnsiTheme="majorHAnsi" w:cstheme="majorBidi"/>
-        <w:b/>
-        <w:bCs/>
-      </w:rPr>
-    </w:tblStylePr>
-    <w:tblStylePr w:type="lastCol">
-      <w:rPr>
-        <w:rFonts w:asciiTheme="majorHAnsi" w:eastAsiaTheme="majorEastAsia" w:hAnsiTheme="majorHAnsi" w:cstheme="majorBidi"/>
-        <w:b/>
-        <w:bCs/>
-      </w:rPr>
-      <w:tblPr/>
-      <w:tcPr>
-        <w:tcBorders>
-          <w:top w:val="single" w:sz="8" w:space="0" w:color="4F81BD" w:themeColor="accent1"/>
-          <w:left w:val="single" w:sz="8" w:space="0" w:color="4F81BD" w:themeColor="accent1"/>
-          <w:bottom w:val="single" w:sz="8" w:space="0" w:color="4F81BD" w:themeColor="accent1"/>
-          <w:right w:val="single" w:sz="8" w:space="0" w:color="4F81BD" w:themeColor="accent1"/>
-        </w:tcBorders>
-      </w:tcPr>
-    </w:tblStylePr>
-    <w:tblStylePr w:type="band1Vert">
-      <w:tblPr/>
-      <w:tcPr>
-        <w:tcBorders>
-          <w:top w:val="single" w:sz="8" w:space="0" w:color="4F81BD" w:themeColor="accent1"/>
-          <w:left w:val="single" w:sz="8" w:space="0" w:color="4F81BD" w:themeColor="accent1"/>
-          <w:bottom w:val="single" w:sz="8" w:space="0" w:color="4F81BD" w:themeColor="accent1"/>
-          <w:right w:val="single" w:sz="8" w:space="0" w:color="4F81BD" w:themeColor="accent1"/>
-        </w:tcBorders>
-        <w:shd w:val="clear" w:color="auto" w:fill="D3DFEE" w:themeFill="accent1" w:themeFillTint="3F"/>
-      </w:tcPr>
-    </w:tblStylePr>
-    <w:tblStylePr w:type="band1Horz">
-      <w:tblPr/>
-      <w:tcPr>
-        <w:tcBorders>
-          <w:top w:val="single" w:sz="8" w:space="0" w:color="4F81BD" w:themeColor="accent1"/>
-          <w:left w:val="single" w:sz="8" w:space="0" w:color="4F81BD" w:themeColor="accent1"/>
-          <w:bottom w:val="single" w:sz="8" w:space="0" w:color="4F81BD" w:themeColor="accent1"/>
-          <w:right w:val="single" w:sz="8" w:space="0" w:color="4F81BD" w:themeColor="accent1"/>
-          <w:insideV w:val="single" w:sz="8" w:space="0" w:color="4F81BD" w:themeColor="accent1"/>
-        </w:tcBorders>
-        <w:shd w:val="clear" w:color="auto" w:fill="D3DFEE" w:themeFill="accent1" w:themeFillTint="3F"/>
-      </w:tcPr>
-    </w:tblStylePr>
-    <w:tblStylePr w:type="band2Horz">
-      <w:tblPr/>
-      <w:tcPr>
-        <w:tcBorders>
-          <w:top w:val="single" w:sz="8" w:space="0" w:color="4F81BD" w:themeColor="accent1"/>
-          <w:left w:val="single" w:sz="8" w:space="0" w:color="4F81BD" w:themeColor="accent1"/>
-          <w:bottom w:val="single" w:sz="8" w:space="0" w:color="4F81BD" w:themeColor="accent1"/>
-          <w:right w:val="single" w:sz="8" w:space="0" w:color="4F81BD" w:themeColor="accent1"/>
-          <w:insideV w:val="single" w:sz="8" w:space="0" w:color="4F81BD" w:themeColor="accent1"/>
-        </w:tcBorders>
-      </w:tcPr>
-    </w:tblStylePr>
-  </w:style>
-  <w:style w:type="table" w:styleId="MediumShading1-Accent1">
-    <w:name w:val="Medium Shading 1 Accent 1"/>
-    <w:basedOn w:val="TableNormal"/>
-    <w:uiPriority w:val="63"/>
-    <w:rsid w:val="00CB0412"/>
-    <w:pPr>
-      <w:spacing w:after="0"/>
-    </w:pPr>
-    <w:tblPr>
-      <w:tblStyleRowBandSize w:val="1"/>
-      <w:tblStyleColBandSize w:val="1"/>
-      <w:tblInd w:w="0" w:type="dxa"/>
-      <w:tblBorders>
-        <w:top w:val="single" w:sz="8" w:space="0" w:color="7BA0CD" w:themeColor="accent1" w:themeTint="BF"/>
-        <w:left w:val="single" w:sz="8" w:space="0" w:color="7BA0CD" w:themeColor="accent1" w:themeTint="BF"/>
-        <w:bottom w:val="single" w:sz="8" w:space="0" w:color="7BA0CD" w:themeColor="accent1" w:themeTint="BF"/>
-        <w:right w:val="single" w:sz="8" w:space="0" w:color="7BA0CD" w:themeColor="accent1" w:themeTint="BF"/>
-        <w:insideH w:val="single" w:sz="8" w:space="0" w:color="7BA0CD" w:themeColor="accent1" w:themeTint="BF"/>
-      </w:tblBorders>
-      <w:tblCellMar>
-        <w:top w:w="0" w:type="dxa"/>
-        <w:left w:w="108" w:type="dxa"/>
-        <w:bottom w:w="0" w:type="dxa"/>
-        <w:right w:w="108" w:type="dxa"/>
-      </w:tblCellMar>
-    </w:tblPr>
-    <w:tblStylePr w:type="firstRow">
-      <w:pPr>
-        <w:spacing w:before="0" w:after="0" w:line="240" w:lineRule="auto"/>
-      </w:pPr>
-      <w:rPr>
-        <w:b/>
-        <w:bCs/>
-        <w:color w:val="FFFFFF" w:themeColor="background1"/>
-      </w:rPr>
-      <w:tblPr/>
-      <w:tcPr>
-        <w:tcBorders>
-          <w:top w:val="single" w:sz="8" w:space="0" w:color="7BA0CD" w:themeColor="accent1" w:themeTint="BF"/>
-          <w:left w:val="single" w:sz="8" w:space="0" w:color="7BA0CD" w:themeColor="accent1" w:themeTint="BF"/>
-          <w:bottom w:val="single" w:sz="8" w:space="0" w:color="7BA0CD" w:themeColor="accent1" w:themeTint="BF"/>
-          <w:right w:val="single" w:sz="8" w:space="0" w:color="7BA0CD" w:themeColor="accent1" w:themeTint="BF"/>
-          <w:insideH w:val="nil"/>
-          <w:insideV w:val="nil"/>
-        </w:tcBorders>
-        <w:shd w:val="clear" w:color="auto" w:fill="4F81BD" w:themeFill="accent1"/>
-      </w:tcPr>
-    </w:tblStylePr>
-    <w:tblStylePr w:type="lastRow">
-      <w:pPr>
-        <w:spacing w:before="0" w:after="0" w:line="240" w:lineRule="auto"/>
-      </w:pPr>
-      <w:rPr>
-        <w:b/>
-        <w:bCs/>
-      </w:rPr>
-      <w:tblPr/>
-      <w:tcPr>
-        <w:tcBorders>
-          <w:top w:val="double" w:sz="6" w:space="0" w:color="7BA0CD" w:themeColor="accent1" w:themeTint="BF"/>
-          <w:left w:val="single" w:sz="8" w:space="0" w:color="7BA0CD" w:themeColor="accent1" w:themeTint="BF"/>
-          <w:bottom w:val="single" w:sz="8" w:space="0" w:color="7BA0CD" w:themeColor="accent1" w:themeTint="BF"/>
-          <w:right w:val="single" w:sz="8" w:space="0" w:color="7BA0CD" w:themeColor="accent1" w:themeTint="BF"/>
-          <w:insideH w:val="nil"/>
-          <w:insideV w:val="nil"/>
-        </w:tcBorders>
-      </w:tcPr>
-    </w:tblStylePr>
-    <w:tblStylePr w:type="firstCol">
-      <w:rPr>
-        <w:b/>
-        <w:bCs/>
-      </w:rPr>
-    </w:tblStylePr>
-    <w:tblStylePr w:type="lastCol">
-      <w:rPr>
-        <w:b/>
-        <w:bCs/>
-      </w:rPr>
-    </w:tblStylePr>
-    <w:tblStylePr w:type="band1Vert">
-      <w:tblPr/>
-      <w:tcPr>
-        <w:shd w:val="clear" w:color="auto" w:fill="D3DFEE" w:themeFill="accent1" w:themeFillTint="3F"/>
-      </w:tcPr>
-    </w:tblStylePr>
-    <w:tblStylePr w:type="band1Horz">
-      <w:tblPr/>
-      <w:tcPr>
-        <w:tcBorders>
-          <w:insideH w:val="nil"/>
-          <w:insideV w:val="nil"/>
-        </w:tcBorders>
-        <w:shd w:val="clear" w:color="auto" w:fill="D3DFEE" w:themeFill="accent1" w:themeFillTint="3F"/>
-      </w:tcPr>
-    </w:tblStylePr>
-    <w:tblStylePr w:type="band2Horz">
-      <w:tblPr/>
-      <w:tcPr>
-        <w:tcBorders>
-          <w:insideH w:val="nil"/>
-          <w:insideV w:val="nil"/>
-        </w:tcBorders>
-      </w:tcPr>
-    </w:tblStylePr>
-  </w:style>
-  <w:style w:type="table" w:styleId="MediumList2-Accent1">
-    <w:name w:val="Medium List 2 Accent 1"/>
-    <w:basedOn w:val="TableNormal"/>
-    <w:uiPriority w:val="66"/>
-    <w:rsid w:val="00CB0412"/>
-    <w:pPr>
-      <w:spacing w:after="0"/>
-    </w:pPr>
-    <w:rPr>
-      <w:rFonts w:asciiTheme="majorHAnsi" w:eastAsiaTheme="majorEastAsia" w:hAnsiTheme="majorHAnsi" w:cstheme="majorBidi"/>
-      <w:color w:val="000000" w:themeColor="text1"/>
-    </w:rPr>
-    <w:tblPr>
-      <w:tblStyleRowBandSize w:val="1"/>
-      <w:tblStyleColBandSize w:val="1"/>
-      <w:tblInd w:w="0" w:type="dxa"/>
-      <w:tblBorders>
-        <w:top w:val="single" w:sz="8" w:space="0" w:color="4F81BD" w:themeColor="accent1"/>
-        <w:left w:val="single" w:sz="8" w:space="0" w:color="4F81BD" w:themeColor="accent1"/>
-        <w:bottom w:val="single" w:sz="8" w:space="0" w:color="4F81BD" w:themeColor="accent1"/>
-        <w:right w:val="single" w:sz="8" w:space="0" w:color="4F81BD" w:themeColor="accent1"/>
-      </w:tblBorders>
-      <w:tblCellMar>
-        <w:top w:w="0" w:type="dxa"/>
-        <w:left w:w="108" w:type="dxa"/>
-        <w:bottom w:w="0" w:type="dxa"/>
-        <w:right w:w="108" w:type="dxa"/>
-      </w:tblCellMar>
-    </w:tblPr>
-    <w:tblStylePr w:type="firstRow">
-      <w:rPr>
-        <w:sz w:val="24"/>
-        <w:szCs w:val="24"/>
-      </w:rPr>
-      <w:tblPr/>
-      <w:tcPr>
-        <w:tcBorders>
-          <w:top w:val="nil"/>
-          <w:left w:val="nil"/>
-          <w:bottom w:val="single" w:sz="24" w:space="0" w:color="4F81BD" w:themeColor="accent1"/>
-          <w:right w:val="nil"/>
-          <w:insideH w:val="nil"/>
-          <w:insideV w:val="nil"/>
-        </w:tcBorders>
-        <w:shd w:val="clear" w:color="auto" w:fill="FFFFFF" w:themeFill="background1"/>
-      </w:tcPr>
-    </w:tblStylePr>
-    <w:tblStylePr w:type="lastRow">
-      <w:tblPr/>
-      <w:tcPr>
-        <w:tcBorders>
-          <w:top w:val="single" w:sz="8" w:space="0" w:color="4F81BD" w:themeColor="accent1"/>
-          <w:left w:val="nil"/>
-          <w:bottom w:val="nil"/>
-          <w:right w:val="nil"/>
-          <w:insideH w:val="nil"/>
-          <w:insideV w:val="nil"/>
-        </w:tcBorders>
-        <w:shd w:val="clear" w:color="auto" w:fill="FFFFFF" w:themeFill="background1"/>
-      </w:tcPr>
-    </w:tblStylePr>
-    <w:tblStylePr w:type="firstCol">
-      <w:tblPr/>
-      <w:tcPr>
-        <w:tcBorders>
-          <w:top w:val="nil"/>
-          <w:left w:val="nil"/>
-          <w:bottom w:val="nil"/>
-          <w:right w:val="single" w:sz="8" w:space="0" w:color="4F81BD" w:themeColor="accent1"/>
-          <w:insideH w:val="nil"/>
-          <w:insideV w:val="nil"/>
-        </w:tcBorders>
-        <w:shd w:val="clear" w:color="auto" w:fill="FFFFFF" w:themeFill="background1"/>
-      </w:tcPr>
-    </w:tblStylePr>
-    <w:tblStylePr w:type="lastCol">
-      <w:tblPr/>
-      <w:tcPr>
-        <w:tcBorders>
-          <w:top w:val="nil"/>
-          <w:left w:val="single" w:sz="8" w:space="0" w:color="4F81BD" w:themeColor="accent1"/>
-          <w:bottom w:val="nil"/>
-          <w:right w:val="nil"/>
-          <w:insideH w:val="nil"/>
-          <w:insideV w:val="nil"/>
-        </w:tcBorders>
-        <w:shd w:val="clear" w:color="auto" w:fill="FFFFFF" w:themeFill="background1"/>
-      </w:tcPr>
-    </w:tblStylePr>
-    <w:tblStylePr w:type="band1Vert">
-      <w:tblPr/>
-      <w:tcPr>
-        <w:tcBorders>
-          <w:left w:val="nil"/>
-          <w:right w:val="nil"/>
-          <w:insideH w:val="nil"/>
-          <w:insideV w:val="nil"/>
-        </w:tcBorders>
-        <w:shd w:val="clear" w:color="auto" w:fill="D3DFEE" w:themeFill="accent1" w:themeFillTint="3F"/>
-      </w:tcPr>
-    </w:tblStylePr>
-    <w:tblStylePr w:type="band1Horz">
-      <w:tblPr/>
-      <w:tcPr>
-        <w:tcBorders>
-          <w:top w:val="nil"/>
-          <w:bottom w:val="nil"/>
-          <w:insideH w:val="nil"/>
-          <w:insideV w:val="nil"/>
-        </w:tcBorders>
-        <w:shd w:val="clear" w:color="auto" w:fill="D3DFEE" w:themeFill="accent1" w:themeFillTint="3F"/>
-      </w:tcPr>
-    </w:tblStylePr>
-    <w:tblStylePr w:type="nwCell">
-      <w:tblPr/>
-      <w:tcPr>
-        <w:shd w:val="clear" w:color="auto" w:fill="FFFFFF" w:themeFill="background1"/>
-      </w:tcPr>
-    </w:tblStylePr>
-    <w:tblStylePr w:type="swCell">
-      <w:tblPr/>
-      <w:tcPr>
-        <w:tcBorders>
-          <w:top w:val="nil"/>
-        </w:tcBorders>
-      </w:tcPr>
-    </w:tblStylePr>
-  </w:style>
-  <w:style w:type="table" w:styleId="MediumList1-Accent1">
-    <w:name w:val="Medium List 1 Accent 1"/>
-    <w:basedOn w:val="TableNormal"/>
-    <w:uiPriority w:val="65"/>
-    <w:rsid w:val="00CB0412"/>
-    <w:pPr>
-      <w:spacing w:after="0"/>
-    </w:pPr>
-    <w:rPr>
-      <w:color w:val="000000" w:themeColor="text1"/>
-    </w:rPr>
-    <w:tblPr>
-      <w:tblStyleRowBandSize w:val="1"/>
-      <w:tblStyleColBandSize w:val="1"/>
-      <w:tblInd w:w="0" w:type="dxa"/>
-      <w:tblBorders>
-        <w:top w:val="single" w:sz="8" w:space="0" w:color="4F81BD" w:themeColor="accent1"/>
-        <w:bottom w:val="single" w:sz="8" w:space="0" w:color="4F81BD" w:themeColor="accent1"/>
-      </w:tblBorders>
-      <w:tblCellMar>
-        <w:top w:w="0" w:type="dxa"/>
-        <w:left w:w="108" w:type="dxa"/>
-        <w:bottom w:w="0" w:type="dxa"/>
-        <w:right w:w="108" w:type="dxa"/>
-      </w:tblCellMar>
-    </w:tblPr>
-    <w:tblStylePr w:type="firstRow">
-      <w:rPr>
-        <w:rFonts w:asciiTheme="majorHAnsi" w:eastAsiaTheme="majorEastAsia" w:hAnsiTheme="majorHAnsi" w:cstheme="majorBidi"/>
-      </w:rPr>
-      <w:tblPr/>
-      <w:tcPr>
-        <w:tcBorders>
-          <w:top w:val="nil"/>
-          <w:bottom w:val="single" w:sz="8" w:space="0" w:color="4F81BD" w:themeColor="accent1"/>
-        </w:tcBorders>
-      </w:tcPr>
-    </w:tblStylePr>
-    <w:tblStylePr w:type="lastRow">
-      <w:rPr>
-        <w:b/>
-        <w:bCs/>
-        <w:color w:val="1F497D" w:themeColor="text2"/>
-      </w:rPr>
-      <w:tblPr/>
-      <w:tcPr>
-        <w:tcBorders>
-          <w:top w:val="single" w:sz="8" w:space="0" w:color="4F81BD" w:themeColor="accent1"/>
-          <w:bottom w:val="single" w:sz="8" w:space="0" w:color="4F81BD" w:themeColor="accent1"/>
-        </w:tcBorders>
-      </w:tcPr>
-    </w:tblStylePr>
-    <w:tblStylePr w:type="firstCol">
-      <w:rPr>
-        <w:b/>
-        <w:bCs/>
-      </w:rPr>
-    </w:tblStylePr>
-    <w:tblStylePr w:type="lastCol">
-      <w:rPr>
-        <w:b/>
-        <w:bCs/>
-      </w:rPr>
-      <w:tblPr/>
-      <w:tcPr>
-        <w:tcBorders>
-          <w:top w:val="single" w:sz="8" w:space="0" w:color="4F81BD" w:themeColor="accent1"/>
-          <w:bottom w:val="single" w:sz="8" w:space="0" w:color="4F81BD" w:themeColor="accent1"/>
-        </w:tcBorders>
-      </w:tcPr>
-    </w:tblStylePr>
-    <w:tblStylePr w:type="band1Vert">
-      <w:tblPr/>
-      <w:tcPr>
-        <w:shd w:val="clear" w:color="auto" w:fill="D3DFEE" w:themeFill="accent1" w:themeFillTint="3F"/>
-      </w:tcPr>
-    </w:tblStylePr>
-    <w:tblStylePr w:type="band1Horz">
-      <w:tblPr/>
-      <w:tcPr>
-        <w:shd w:val="clear" w:color="auto" w:fill="D3DFEE" w:themeFill="accent1" w:themeFillTint="3F"/>
-      </w:tcPr>
-    </w:tblStylePr>
-  </w:style>
-  <w:style w:type="character" w:customStyle="1" w:styleId="Heading3Char">
-    <w:name w:val="Heading 3 Char"/>
-    <w:basedOn w:val="DefaultParagraphFont"/>
-    <w:link w:val="Heading3"/>
-    <w:uiPriority w:val="9"/>
-    <w:rsid w:val="006C6507"/>
-    <w:rPr>
-      <w:color w:val="243F60" w:themeColor="accent1" w:themeShade="7F"/>
-      <w:spacing w:val="15"/>
-    </w:rPr>
-  </w:style>
-  <w:style w:type="character" w:customStyle="1" w:styleId="Heading4Char">
-    <w:name w:val="Heading 4 Char"/>
-    <w:basedOn w:val="DefaultParagraphFont"/>
-    <w:link w:val="Heading4"/>
-    <w:uiPriority w:val="9"/>
-    <w:rsid w:val="006C6507"/>
-    <w:rPr>
-      <w:caps/>
-      <w:color w:val="365F91" w:themeColor="accent1" w:themeShade="BF"/>
-      <w:spacing w:val="10"/>
-    </w:rPr>
-  </w:style>
-  <w:style w:type="character" w:customStyle="1" w:styleId="Heading5Char">
-    <w:name w:val="Heading 5 Char"/>
-    <w:basedOn w:val="DefaultParagraphFont"/>
-    <w:link w:val="Heading5"/>
-    <w:uiPriority w:val="9"/>
-    <w:semiHidden/>
-    <w:rsid w:val="003C3BB7"/>
-    <w:rPr>
-      <w:caps/>
-      <w:color w:val="365F91" w:themeColor="accent1" w:themeShade="BF"/>
-      <w:spacing w:val="10"/>
-    </w:rPr>
-  </w:style>
-  <w:style w:type="character" w:customStyle="1" w:styleId="Heading6Char">
-    <w:name w:val="Heading 6 Char"/>
-    <w:basedOn w:val="DefaultParagraphFont"/>
-    <w:link w:val="Heading6"/>
-    <w:uiPriority w:val="9"/>
-    <w:semiHidden/>
-    <w:rsid w:val="003C3BB7"/>
-    <w:rPr>
-      <w:caps/>
-      <w:color w:val="365F91" w:themeColor="accent1" w:themeShade="BF"/>
-      <w:spacing w:val="10"/>
-    </w:rPr>
-  </w:style>
-  <w:style w:type="character" w:customStyle="1" w:styleId="Heading7Char">
-    <w:name w:val="Heading 7 Char"/>
-    <w:basedOn w:val="DefaultParagraphFont"/>
-    <w:link w:val="Heading7"/>
-    <w:uiPriority w:val="9"/>
-    <w:semiHidden/>
-    <w:rsid w:val="003C3BB7"/>
-    <w:rPr>
-      <w:caps/>
-      <w:color w:val="365F91" w:themeColor="accent1" w:themeShade="BF"/>
-      <w:spacing w:val="10"/>
-    </w:rPr>
-  </w:style>
-  <w:style w:type="character" w:customStyle="1" w:styleId="Heading8Char">
-    <w:name w:val="Heading 8 Char"/>
-    <w:basedOn w:val="DefaultParagraphFont"/>
-    <w:link w:val="Heading8"/>
-    <w:uiPriority w:val="9"/>
-    <w:semiHidden/>
-    <w:rsid w:val="003C3BB7"/>
-    <w:rPr>
-      <w:caps/>
-      <w:spacing w:val="10"/>
-      <w:sz w:val="18"/>
-      <w:szCs w:val="18"/>
-    </w:rPr>
-  </w:style>
-  <w:style w:type="character" w:customStyle="1" w:styleId="Heading9Char">
-    <w:name w:val="Heading 9 Char"/>
-    <w:basedOn w:val="DefaultParagraphFont"/>
-    <w:link w:val="Heading9"/>
-    <w:uiPriority w:val="9"/>
-    <w:semiHidden/>
-    <w:rsid w:val="003C3BB7"/>
-    <w:rPr>
-      <w:i/>
-      <w:caps/>
-      <w:spacing w:val="10"/>
-      <w:sz w:val="18"/>
-      <w:szCs w:val="18"/>
-    </w:rPr>
-  </w:style>
-  <w:style w:type="paragraph" w:styleId="Caption">
-    <w:name w:val="caption"/>
-    <w:basedOn w:val="Normal"/>
-    <w:next w:val="Normal"/>
-    <w:uiPriority w:val="35"/>
-    <w:semiHidden/>
-    <w:unhideWhenUsed/>
-    <w:qFormat/>
-    <w:rsid w:val="003C3BB7"/>
-    <w:rPr>
-      <w:b/>
-      <w:bCs/>
-      <w:color w:val="365F91" w:themeColor="accent1" w:themeShade="BF"/>
-      <w:sz w:val="16"/>
-      <w:szCs w:val="16"/>
-    </w:rPr>
-  </w:style>
-  <w:style w:type="paragraph" w:styleId="Title">
-    <w:name w:val="Title"/>
-    <w:basedOn w:val="Normal"/>
-    <w:next w:val="Normal"/>
-    <w:link w:val="TitleChar"/>
-    <w:uiPriority w:val="10"/>
-    <w:qFormat/>
-    <w:rsid w:val="003C3BB7"/>
-    <w:pPr>
-      <w:spacing w:before="720"/>
-    </w:pPr>
-    <w:rPr>
-      <w:caps/>
-      <w:color w:val="4F81BD" w:themeColor="accent1"/>
-      <w:spacing w:val="10"/>
-      <w:kern w:val="28"/>
-      <w:sz w:val="52"/>
-      <w:szCs w:val="52"/>
-    </w:rPr>
-  </w:style>
-  <w:style w:type="character" w:customStyle="1" w:styleId="TitleChar">
-    <w:name w:val="Title Char"/>
-    <w:basedOn w:val="DefaultParagraphFont"/>
-    <w:link w:val="Title"/>
-    <w:uiPriority w:val="10"/>
-    <w:rsid w:val="003C3BB7"/>
-    <w:rPr>
-      <w:caps/>
-      <w:color w:val="4F81BD" w:themeColor="accent1"/>
-      <w:spacing w:val="10"/>
-      <w:kern w:val="28"/>
-      <w:sz w:val="52"/>
-      <w:szCs w:val="52"/>
-    </w:rPr>
-  </w:style>
-  <w:style w:type="paragraph" w:styleId="Subtitle">
-    <w:name w:val="Subtitle"/>
-    <w:basedOn w:val="Normal"/>
-    <w:next w:val="Normal"/>
-    <w:link w:val="SubtitleChar"/>
-    <w:uiPriority w:val="11"/>
-    <w:qFormat/>
-    <w:rsid w:val="003C3BB7"/>
-    <w:pPr>
-      <w:spacing w:after="1000"/>
-    </w:pPr>
-    <w:rPr>
-      <w:caps/>
-      <w:color w:val="595959" w:themeColor="text1" w:themeTint="A6"/>
-      <w:spacing w:val="10"/>
-      <w:sz w:val="24"/>
-      <w:szCs w:val="24"/>
-    </w:rPr>
-  </w:style>
-  <w:style w:type="character" w:customStyle="1" w:styleId="SubtitleChar">
-    <w:name w:val="Subtitle Char"/>
-    <w:basedOn w:val="DefaultParagraphFont"/>
-    <w:link w:val="Subtitle"/>
-    <w:uiPriority w:val="11"/>
-    <w:rsid w:val="003C3BB7"/>
-    <w:rPr>
-      <w:caps/>
-      <w:color w:val="595959" w:themeColor="text1" w:themeTint="A6"/>
-      <w:spacing w:val="10"/>
-      <w:sz w:val="24"/>
-      <w:szCs w:val="24"/>
-    </w:rPr>
-  </w:style>
-  <w:style w:type="character" w:styleId="Strong">
-    <w:name w:val="Strong"/>
-    <w:uiPriority w:val="22"/>
-    <w:qFormat/>
-    <w:rsid w:val="003C3BB7"/>
-    <w:rPr>
-      <w:b/>
-      <w:bCs/>
-    </w:rPr>
-  </w:style>
-  <w:style w:type="character" w:styleId="Emphasis">
-    <w:name w:val="Emphasis"/>
-    <w:uiPriority w:val="20"/>
-    <w:qFormat/>
-    <w:rsid w:val="003C3BB7"/>
-    <w:rPr>
-      <w:caps/>
-      <w:color w:val="243F60" w:themeColor="accent1" w:themeShade="7F"/>
-      <w:spacing w:val="5"/>
-    </w:rPr>
-  </w:style>
-  <w:style w:type="paragraph" w:styleId="NoSpacing">
-    <w:name w:val="No Spacing"/>
-    <w:basedOn w:val="Normal"/>
-    <w:link w:val="NoSpacingChar"/>
-    <w:uiPriority w:val="1"/>
-    <w:qFormat/>
-    <w:rsid w:val="003C3BB7"/>
-    <w:pPr>
-      <w:spacing w:after="0"/>
-    </w:pPr>
-  </w:style>
-  <w:style w:type="character" w:customStyle="1" w:styleId="NoSpacingChar">
-    <w:name w:val="No Spacing Char"/>
-    <w:basedOn w:val="DefaultParagraphFont"/>
-    <w:link w:val="NoSpacing"/>
-    <w:uiPriority w:val="1"/>
-    <w:rsid w:val="003C3BB7"/>
-    <w:rPr>
-      <w:sz w:val="20"/>
-      <w:szCs w:val="20"/>
-    </w:rPr>
-  </w:style>
-  <w:style w:type="paragraph" w:styleId="ListParagraph">
-    <w:name w:val="List Paragraph"/>
-    <w:basedOn w:val="Normal"/>
-    <w:uiPriority w:val="34"/>
-    <w:qFormat/>
-    <w:rsid w:val="003C3BB7"/>
-    <w:pPr>
-      <w:ind w:left="720"/>
-      <w:contextualSpacing/>
-    </w:pPr>
-  </w:style>
-  <w:style w:type="paragraph" w:styleId="Quote">
-    <w:name w:val="Quote"/>
-    <w:basedOn w:val="Normal"/>
-    <w:next w:val="Normal"/>
-    <w:link w:val="QuoteChar"/>
-    <w:uiPriority w:val="29"/>
-    <w:qFormat/>
-    <w:rsid w:val="003C3BB7"/>
-    <w:rPr>
-      <w:i/>
-      <w:iCs/>
-    </w:rPr>
-  </w:style>
-  <w:style w:type="character" w:customStyle="1" w:styleId="QuoteChar">
-    <w:name w:val="Quote Char"/>
-    <w:basedOn w:val="DefaultParagraphFont"/>
-    <w:link w:val="Quote"/>
-    <w:uiPriority w:val="29"/>
-    <w:rsid w:val="003C3BB7"/>
-    <w:rPr>
-      <w:i/>
-      <w:iCs/>
-      <w:sz w:val="20"/>
-      <w:szCs w:val="20"/>
-    </w:rPr>
-  </w:style>
-  <w:style w:type="paragraph" w:styleId="IntenseQuote">
-    <w:name w:val="Intense Quote"/>
-    <w:basedOn w:val="Normal"/>
-    <w:next w:val="Normal"/>
-    <w:link w:val="IntenseQuoteChar"/>
-    <w:uiPriority w:val="30"/>
-    <w:qFormat/>
-    <w:rsid w:val="003C3BB7"/>
-    <w:pPr>
-      <w:pBdr>
-        <w:top w:val="single" w:sz="4" w:space="10" w:color="4F81BD" w:themeColor="accent1"/>
-        <w:left w:val="single" w:sz="4" w:space="10" w:color="4F81BD" w:themeColor="accent1"/>
-      </w:pBdr>
-      <w:spacing w:after="0"/>
-      <w:ind w:left="1296" w:right="1152"/>
-      <w:jc w:val="both"/>
-    </w:pPr>
-    <w:rPr>
-      <w:i/>
-      <w:iCs/>
-      <w:color w:val="4F81BD" w:themeColor="accent1"/>
-    </w:rPr>
-  </w:style>
-  <w:style w:type="character" w:customStyle="1" w:styleId="IntenseQuoteChar">
-    <w:name w:val="Intense Quote Char"/>
-    <w:basedOn w:val="DefaultParagraphFont"/>
-    <w:link w:val="IntenseQuote"/>
-    <w:uiPriority w:val="30"/>
-    <w:rsid w:val="003C3BB7"/>
-    <w:rPr>
-      <w:i/>
-      <w:iCs/>
-      <w:color w:val="4F81BD" w:themeColor="accent1"/>
-      <w:sz w:val="20"/>
-      <w:szCs w:val="20"/>
-    </w:rPr>
-  </w:style>
-  <w:style w:type="character" w:styleId="SubtleEmphasis">
-    <w:name w:val="Subtle Emphasis"/>
-    <w:uiPriority w:val="19"/>
-    <w:qFormat/>
-    <w:rsid w:val="003C3BB7"/>
-    <w:rPr>
-      <w:i/>
-      <w:iCs/>
-      <w:color w:val="243F60" w:themeColor="accent1" w:themeShade="7F"/>
-    </w:rPr>
-  </w:style>
-  <w:style w:type="character" w:styleId="IntenseEmphasis">
-    <w:name w:val="Intense Emphasis"/>
-    <w:uiPriority w:val="21"/>
-    <w:qFormat/>
-    <w:rsid w:val="003C3BB7"/>
-    <w:rPr>
-      <w:b/>
-      <w:bCs/>
-      <w:caps/>
-      <w:color w:val="243F60" w:themeColor="accent1" w:themeShade="7F"/>
-      <w:spacing w:val="10"/>
-    </w:rPr>
-  </w:style>
-  <w:style w:type="character" w:styleId="SubtleReference">
-    <w:name w:val="Subtle Reference"/>
-    <w:uiPriority w:val="31"/>
-    <w:qFormat/>
-    <w:rsid w:val="003C3BB7"/>
-    <w:rPr>
-      <w:b/>
-      <w:bCs/>
-      <w:color w:val="4F81BD" w:themeColor="accent1"/>
-    </w:rPr>
-  </w:style>
-  <w:style w:type="character" w:styleId="IntenseReference">
-    <w:name w:val="Intense Reference"/>
-    <w:uiPriority w:val="32"/>
-    <w:qFormat/>
-    <w:rsid w:val="003C3BB7"/>
-    <w:rPr>
-      <w:b/>
-      <w:bCs/>
-      <w:i/>
-      <w:iCs/>
-      <w:caps/>
-      <w:color w:val="4F81BD" w:themeColor="accent1"/>
-    </w:rPr>
-  </w:style>
-  <w:style w:type="character" w:styleId="BookTitle">
-    <w:name w:val="Book Title"/>
-    <w:uiPriority w:val="33"/>
-    <w:qFormat/>
-    <w:rsid w:val="003C3BB7"/>
-    <w:rPr>
-      <w:b/>
-      <w:bCs/>
-      <w:i/>
-      <w:iCs/>
-      <w:spacing w:val="9"/>
-    </w:rPr>
-  </w:style>
-  <w:style w:type="paragraph" w:styleId="TOCHeading">
-    <w:name w:val="TOC Heading"/>
-    <w:basedOn w:val="Heading1"/>
-    <w:next w:val="Normal"/>
-    <w:uiPriority w:val="39"/>
-    <w:unhideWhenUsed/>
-    <w:qFormat/>
-    <w:rsid w:val="003C3BB7"/>
-    <w:pPr>
-      <w:outlineLvl w:val="9"/>
-    </w:pPr>
-    <w:rPr>
-      <w:lang w:bidi="en-US"/>
-    </w:rPr>
-  </w:style>
-  <w:style w:type="paragraph" w:styleId="TOC1">
-    <w:name w:val="toc 1"/>
-    <w:basedOn w:val="Normal"/>
-    <w:next w:val="Normal"/>
-    <w:autoRedefine/>
-    <w:uiPriority w:val="39"/>
-    <w:unhideWhenUsed/>
-    <w:qFormat/>
-    <w:rsid w:val="00E94D7F"/>
-    <w:pPr>
-      <w:spacing w:after="100"/>
-    </w:pPr>
-    <w:rPr>
-      <w:b/>
-    </w:rPr>
-  </w:style>
-  <w:style w:type="paragraph" w:styleId="TOC2">
-    <w:name w:val="toc 2"/>
-    <w:basedOn w:val="Normal"/>
-    <w:next w:val="Normal"/>
-    <w:autoRedefine/>
-    <w:uiPriority w:val="39"/>
-    <w:unhideWhenUsed/>
-    <w:qFormat/>
-    <w:rsid w:val="006F2255"/>
-    <w:pPr>
-      <w:spacing w:after="100"/>
-      <w:ind w:left="200"/>
-    </w:pPr>
-  </w:style>
-  <w:style w:type="character" w:styleId="Hyperlink">
-    <w:name w:val="Hyperlink"/>
-    <w:basedOn w:val="DefaultParagraphFont"/>
-    <w:uiPriority w:val="99"/>
-    <w:unhideWhenUsed/>
-    <w:rsid w:val="006F2255"/>
-    <w:rPr>
-      <w:color w:val="0000FF" w:themeColor="hyperlink"/>
-      <w:u w:val="single"/>
-    </w:rPr>
-  </w:style>
-  <w:style w:type="paragraph" w:styleId="BalloonText">
-    <w:name w:val="Balloon Text"/>
-    <w:basedOn w:val="Normal"/>
-    <w:link w:val="BalloonTextChar"/>
-    <w:uiPriority w:val="99"/>
-    <w:semiHidden/>
-    <w:unhideWhenUsed/>
-    <w:rsid w:val="006F2255"/>
-    <w:pPr>
-      <w:spacing w:after="0"/>
-    </w:pPr>
-    <w:rPr>
-      <w:rFonts w:ascii="Tahoma" w:hAnsi="Tahoma" w:cs="Tahoma"/>
-      <w:sz w:val="16"/>
-      <w:szCs w:val="16"/>
-    </w:rPr>
-  </w:style>
-  <w:style w:type="character" w:customStyle="1" w:styleId="BalloonTextChar">
-    <w:name w:val="Balloon Text Char"/>
-    <w:basedOn w:val="DefaultParagraphFont"/>
-    <w:link w:val="BalloonText"/>
-    <w:uiPriority w:val="99"/>
-    <w:semiHidden/>
-    <w:rsid w:val="006F2255"/>
-    <w:rPr>
-      <w:rFonts w:ascii="Tahoma" w:hAnsi="Tahoma" w:cs="Tahoma"/>
-      <w:sz w:val="16"/>
-      <w:szCs w:val="16"/>
-    </w:rPr>
-  </w:style>
-  <w:style w:type="paragraph" w:styleId="TOC3">
-    <w:name w:val="toc 3"/>
-    <w:basedOn w:val="Normal"/>
-    <w:next w:val="Normal"/>
-    <w:autoRedefine/>
-    <w:uiPriority w:val="39"/>
-    <w:semiHidden/>
-    <w:unhideWhenUsed/>
-    <w:qFormat/>
-    <w:rsid w:val="006F2255"/>
-    <w:pPr>
-      <w:spacing w:after="100" w:line="276" w:lineRule="auto"/>
-      <w:ind w:left="440"/>
-    </w:pPr>
-    <w:rPr>
-      <w:sz w:val="22"/>
-      <w:szCs w:val="22"/>
-      <w:lang w:eastAsia="de-CH"/>
-    </w:rPr>
-  </w:style>
-  <w:style w:type="paragraph" w:styleId="Header">
-    <w:name w:val="header"/>
-    <w:basedOn w:val="Normal"/>
-    <w:link w:val="HeaderChar"/>
-    <w:uiPriority w:val="99"/>
-    <w:unhideWhenUsed/>
-    <w:rsid w:val="008F2373"/>
-    <w:pPr>
-      <w:tabs>
-        <w:tab w:val="center" w:pos="4536"/>
-        <w:tab w:val="right" w:pos="9072"/>
-      </w:tabs>
-      <w:spacing w:after="0"/>
-    </w:pPr>
-  </w:style>
-  <w:style w:type="character" w:customStyle="1" w:styleId="HeaderChar">
-    <w:name w:val="Header Char"/>
-    <w:basedOn w:val="DefaultParagraphFont"/>
-    <w:link w:val="Header"/>
-    <w:uiPriority w:val="99"/>
-    <w:rsid w:val="008F2373"/>
-    <w:rPr>
-      <w:sz w:val="20"/>
-      <w:szCs w:val="20"/>
-    </w:rPr>
-  </w:style>
-  <w:style w:type="paragraph" w:styleId="Footer">
-    <w:name w:val="footer"/>
-    <w:basedOn w:val="Normal"/>
-    <w:link w:val="FooterChar"/>
-    <w:uiPriority w:val="99"/>
-    <w:unhideWhenUsed/>
-    <w:rsid w:val="008F2373"/>
-    <w:pPr>
-      <w:tabs>
-        <w:tab w:val="center" w:pos="4536"/>
-        <w:tab w:val="right" w:pos="9072"/>
-      </w:tabs>
-      <w:spacing w:after="0"/>
-    </w:pPr>
-  </w:style>
-  <w:style w:type="character" w:customStyle="1" w:styleId="FooterChar">
-    <w:name w:val="Footer Char"/>
-    <w:basedOn w:val="DefaultParagraphFont"/>
-    <w:link w:val="Footer"/>
-    <w:uiPriority w:val="99"/>
-    <w:rsid w:val="008F2373"/>
-    <w:rPr>
-      <w:sz w:val="20"/>
-      <w:szCs w:val="20"/>
-    </w:rPr>
-  </w:style>
-</w:styles>
-</file>
-
-<file path=word/stylesWithEffects.xml><?xml version="1.0" encoding="utf-8"?>
-<w:styles xmlns:wpc="http://schemas.microsoft.com/office/word/2010/wordprocessingCanvas" xmlns:mc="http://schemas.openxmlformats.org/markup-compatibility/2006" xmlns:o="urn:schemas-microsoft-com:office:office" xmlns:r="http://schemas.openxmlformats.org/officeDocument/2006/relationships" xmlns:m="http://schemas.openxmlformats.org/officeDocument/2006/math" xmlns:v="urn:schemas-microsoft-com:vml" xmlns:wp14="http://schemas.microsoft.com/office/word/2010/wordprocessingDrawing" xmlns:wp="http://schemas.openxmlformats.org/drawingml/2006/wordprocessingDrawing" xmlns:w10="urn:schemas-microsoft-com:office:word" xmlns:w="http://schemas.openxmlformats.org/wordprocessingml/2006/main" xmlns:w14="http://schemas.microsoft.com/office/word/2010/wordml" xmlns:wpg="http://schemas.microsoft.com/office/word/2010/wordprocessingGroup" xmlns:wpi="http://schemas.microsoft.com/office/word/2010/wordprocessingInk" xmlns:wne="http://schemas.microsoft.com/office/word/2006/wordml" xmlns:wps="http://schemas.microsoft.com/office/word/2010/wordprocessingShape" mc:Ignorable="w14 wp14">
+<w:styles xmlns:mc="http://schemas.openxmlformats.org/markup-compatibility/2006" xmlns:r="http://schemas.openxmlformats.org/officeDocument/2006/relationships" xmlns:w="http://schemas.openxmlformats.org/wordprocessingml/2006/main" xmlns:w14="http://schemas.microsoft.com/office/word/2010/wordml" mc:Ignorable="w14">
   <w:docDefaults>
     <w:rPrDefault>
       <w:rPr>
@@ -4243,6 +2803,1438 @@
         <w:numId w:val="4"/>
       </w:numPr>
       <w:spacing w:before="300" w:after="0"/>
+      <w:outlineLvl w:val="8"/>
+    </w:pPr>
+    <w:rPr>
+      <w:i/>
+      <w:caps/>
+      <w:spacing w:val="10"/>
+      <w:sz w:val="18"/>
+      <w:szCs w:val="18"/>
+    </w:rPr>
+  </w:style>
+  <w:style w:type="character" w:default="1" w:styleId="Absatz-Standardschriftart">
+    <w:name w:val="Default Paragraph Font"/>
+    <w:uiPriority w:val="1"/>
+    <w:semiHidden/>
+    <w:unhideWhenUsed/>
+  </w:style>
+  <w:style w:type="table" w:default="1" w:styleId="NormaleTabelle">
+    <w:name w:val="Normal Table"/>
+    <w:uiPriority w:val="99"/>
+    <w:semiHidden/>
+    <w:unhideWhenUsed/>
+    <w:tblPr>
+      <w:tblInd w:w="0" w:type="dxa"/>
+      <w:tblCellMar>
+        <w:top w:w="0" w:type="dxa"/>
+        <w:left w:w="108" w:type="dxa"/>
+        <w:bottom w:w="0" w:type="dxa"/>
+        <w:right w:w="108" w:type="dxa"/>
+      </w:tblCellMar>
+    </w:tblPr>
+  </w:style>
+  <w:style w:type="numbering" w:default="1" w:styleId="KeineListe">
+    <w:name w:val="No List"/>
+    <w:uiPriority w:val="99"/>
+    <w:semiHidden/>
+    <w:unhideWhenUsed/>
+  </w:style>
+  <w:style w:type="character" w:customStyle="1" w:styleId="berschrift1Zchn">
+    <w:name w:val="Überschrift 1 Zchn"/>
+    <w:basedOn w:val="Absatz-Standardschriftart"/>
+    <w:link w:val="berschrift1"/>
+    <w:uiPriority w:val="9"/>
+    <w:rsid w:val="00E711E0"/>
+    <w:rPr>
+      <w:b/>
+      <w:bCs/>
+      <w:color w:val="FFFFFF" w:themeColor="background1"/>
+      <w:spacing w:val="15"/>
+      <w:shd w:val="clear" w:color="auto" w:fill="4F81BD" w:themeFill="accent1"/>
+    </w:rPr>
+  </w:style>
+  <w:style w:type="character" w:customStyle="1" w:styleId="berschrift2Zchn">
+    <w:name w:val="Überschrift 2 Zchn"/>
+    <w:basedOn w:val="Absatz-Standardschriftart"/>
+    <w:link w:val="berschrift2"/>
+    <w:uiPriority w:val="9"/>
+    <w:rsid w:val="006C6507"/>
+    <w:rPr>
+      <w:spacing w:val="15"/>
+      <w:shd w:val="clear" w:color="auto" w:fill="DBE5F1" w:themeFill="accent1" w:themeFillTint="33"/>
+    </w:rPr>
+  </w:style>
+  <w:style w:type="table" w:styleId="Tabellenraster">
+    <w:name w:val="Table Grid"/>
+    <w:basedOn w:val="NormaleTabelle"/>
+    <w:uiPriority w:val="59"/>
+    <w:rsid w:val="00651384"/>
+    <w:pPr>
+      <w:spacing w:after="0"/>
+    </w:pPr>
+    <w:tblPr>
+      <w:tblInd w:w="0" w:type="dxa"/>
+      <w:tblBorders>
+        <w:top w:val="single" w:sz="4" w:space="0" w:color="auto"/>
+        <w:left w:val="single" w:sz="4" w:space="0" w:color="auto"/>
+        <w:bottom w:val="single" w:sz="4" w:space="0" w:color="auto"/>
+        <w:right w:val="single" w:sz="4" w:space="0" w:color="auto"/>
+        <w:insideH w:val="single" w:sz="4" w:space="0" w:color="auto"/>
+        <w:insideV w:val="single" w:sz="4" w:space="0" w:color="auto"/>
+      </w:tblBorders>
+      <w:tblCellMar>
+        <w:top w:w="0" w:type="dxa"/>
+        <w:left w:w="108" w:type="dxa"/>
+        <w:bottom w:w="0" w:type="dxa"/>
+        <w:right w:w="108" w:type="dxa"/>
+      </w:tblCellMar>
+    </w:tblPr>
+  </w:style>
+  <w:style w:type="table" w:styleId="HellesRaster-Akzent1">
+    <w:name w:val="Light Grid Accent 1"/>
+    <w:basedOn w:val="NormaleTabelle"/>
+    <w:uiPriority w:val="62"/>
+    <w:rsid w:val="00CB0412"/>
+    <w:pPr>
+      <w:spacing w:after="0"/>
+    </w:pPr>
+    <w:tblPr>
+      <w:tblStyleRowBandSize w:val="1"/>
+      <w:tblStyleColBandSize w:val="1"/>
+      <w:tblInd w:w="0" w:type="dxa"/>
+      <w:tblBorders>
+        <w:top w:val="single" w:sz="8" w:space="0" w:color="4F81BD" w:themeColor="accent1"/>
+        <w:left w:val="single" w:sz="8" w:space="0" w:color="4F81BD" w:themeColor="accent1"/>
+        <w:bottom w:val="single" w:sz="8" w:space="0" w:color="4F81BD" w:themeColor="accent1"/>
+        <w:right w:val="single" w:sz="8" w:space="0" w:color="4F81BD" w:themeColor="accent1"/>
+        <w:insideH w:val="single" w:sz="8" w:space="0" w:color="4F81BD" w:themeColor="accent1"/>
+        <w:insideV w:val="single" w:sz="8" w:space="0" w:color="4F81BD" w:themeColor="accent1"/>
+      </w:tblBorders>
+      <w:tblCellMar>
+        <w:top w:w="0" w:type="dxa"/>
+        <w:left w:w="108" w:type="dxa"/>
+        <w:bottom w:w="0" w:type="dxa"/>
+        <w:right w:w="108" w:type="dxa"/>
+      </w:tblCellMar>
+    </w:tblPr>
+    <w:tblStylePr w:type="firstRow">
+      <w:pPr>
+        <w:spacing w:before="0" w:after="0" w:line="240" w:lineRule="auto"/>
+      </w:pPr>
+      <w:rPr>
+        <w:rFonts w:asciiTheme="majorHAnsi" w:eastAsiaTheme="majorEastAsia" w:hAnsiTheme="majorHAnsi" w:cstheme="majorBidi"/>
+        <w:b/>
+        <w:bCs/>
+      </w:rPr>
+      <w:tblPr/>
+      <w:tcPr>
+        <w:tcBorders>
+          <w:top w:val="single" w:sz="8" w:space="0" w:color="4F81BD" w:themeColor="accent1"/>
+          <w:left w:val="single" w:sz="8" w:space="0" w:color="4F81BD" w:themeColor="accent1"/>
+          <w:bottom w:val="single" w:sz="18" w:space="0" w:color="4F81BD" w:themeColor="accent1"/>
+          <w:right w:val="single" w:sz="8" w:space="0" w:color="4F81BD" w:themeColor="accent1"/>
+          <w:insideH w:val="nil"/>
+          <w:insideV w:val="single" w:sz="8" w:space="0" w:color="4F81BD" w:themeColor="accent1"/>
+        </w:tcBorders>
+      </w:tcPr>
+    </w:tblStylePr>
+    <w:tblStylePr w:type="lastRow">
+      <w:pPr>
+        <w:spacing w:before="0" w:after="0" w:line="240" w:lineRule="auto"/>
+      </w:pPr>
+      <w:rPr>
+        <w:rFonts w:asciiTheme="majorHAnsi" w:eastAsiaTheme="majorEastAsia" w:hAnsiTheme="majorHAnsi" w:cstheme="majorBidi"/>
+        <w:b/>
+        <w:bCs/>
+      </w:rPr>
+      <w:tblPr/>
+      <w:tcPr>
+        <w:tcBorders>
+          <w:top w:val="double" w:sz="6" w:space="0" w:color="4F81BD" w:themeColor="accent1"/>
+          <w:left w:val="single" w:sz="8" w:space="0" w:color="4F81BD" w:themeColor="accent1"/>
+          <w:bottom w:val="single" w:sz="8" w:space="0" w:color="4F81BD" w:themeColor="accent1"/>
+          <w:right w:val="single" w:sz="8" w:space="0" w:color="4F81BD" w:themeColor="accent1"/>
+          <w:insideH w:val="nil"/>
+          <w:insideV w:val="single" w:sz="8" w:space="0" w:color="4F81BD" w:themeColor="accent1"/>
+        </w:tcBorders>
+      </w:tcPr>
+    </w:tblStylePr>
+    <w:tblStylePr w:type="firstCol">
+      <w:rPr>
+        <w:rFonts w:asciiTheme="majorHAnsi" w:eastAsiaTheme="majorEastAsia" w:hAnsiTheme="majorHAnsi" w:cstheme="majorBidi"/>
+        <w:b/>
+        <w:bCs/>
+      </w:rPr>
+    </w:tblStylePr>
+    <w:tblStylePr w:type="lastCol">
+      <w:rPr>
+        <w:rFonts w:asciiTheme="majorHAnsi" w:eastAsiaTheme="majorEastAsia" w:hAnsiTheme="majorHAnsi" w:cstheme="majorBidi"/>
+        <w:b/>
+        <w:bCs/>
+      </w:rPr>
+      <w:tblPr/>
+      <w:tcPr>
+        <w:tcBorders>
+          <w:top w:val="single" w:sz="8" w:space="0" w:color="4F81BD" w:themeColor="accent1"/>
+          <w:left w:val="single" w:sz="8" w:space="0" w:color="4F81BD" w:themeColor="accent1"/>
+          <w:bottom w:val="single" w:sz="8" w:space="0" w:color="4F81BD" w:themeColor="accent1"/>
+          <w:right w:val="single" w:sz="8" w:space="0" w:color="4F81BD" w:themeColor="accent1"/>
+        </w:tcBorders>
+      </w:tcPr>
+    </w:tblStylePr>
+    <w:tblStylePr w:type="band1Vert">
+      <w:tblPr/>
+      <w:tcPr>
+        <w:tcBorders>
+          <w:top w:val="single" w:sz="8" w:space="0" w:color="4F81BD" w:themeColor="accent1"/>
+          <w:left w:val="single" w:sz="8" w:space="0" w:color="4F81BD" w:themeColor="accent1"/>
+          <w:bottom w:val="single" w:sz="8" w:space="0" w:color="4F81BD" w:themeColor="accent1"/>
+          <w:right w:val="single" w:sz="8" w:space="0" w:color="4F81BD" w:themeColor="accent1"/>
+        </w:tcBorders>
+        <w:shd w:val="clear" w:color="auto" w:fill="D3DFEE" w:themeFill="accent1" w:themeFillTint="3F"/>
+      </w:tcPr>
+    </w:tblStylePr>
+    <w:tblStylePr w:type="band1Horz">
+      <w:tblPr/>
+      <w:tcPr>
+        <w:tcBorders>
+          <w:top w:val="single" w:sz="8" w:space="0" w:color="4F81BD" w:themeColor="accent1"/>
+          <w:left w:val="single" w:sz="8" w:space="0" w:color="4F81BD" w:themeColor="accent1"/>
+          <w:bottom w:val="single" w:sz="8" w:space="0" w:color="4F81BD" w:themeColor="accent1"/>
+          <w:right w:val="single" w:sz="8" w:space="0" w:color="4F81BD" w:themeColor="accent1"/>
+          <w:insideV w:val="single" w:sz="8" w:space="0" w:color="4F81BD" w:themeColor="accent1"/>
+        </w:tcBorders>
+        <w:shd w:val="clear" w:color="auto" w:fill="D3DFEE" w:themeFill="accent1" w:themeFillTint="3F"/>
+      </w:tcPr>
+    </w:tblStylePr>
+    <w:tblStylePr w:type="band2Horz">
+      <w:tblPr/>
+      <w:tcPr>
+        <w:tcBorders>
+          <w:top w:val="single" w:sz="8" w:space="0" w:color="4F81BD" w:themeColor="accent1"/>
+          <w:left w:val="single" w:sz="8" w:space="0" w:color="4F81BD" w:themeColor="accent1"/>
+          <w:bottom w:val="single" w:sz="8" w:space="0" w:color="4F81BD" w:themeColor="accent1"/>
+          <w:right w:val="single" w:sz="8" w:space="0" w:color="4F81BD" w:themeColor="accent1"/>
+          <w:insideV w:val="single" w:sz="8" w:space="0" w:color="4F81BD" w:themeColor="accent1"/>
+        </w:tcBorders>
+      </w:tcPr>
+    </w:tblStylePr>
+  </w:style>
+  <w:style w:type="table" w:styleId="MittlereSchattierung1-Akzent1">
+    <w:name w:val="Medium Shading 1 Accent 1"/>
+    <w:basedOn w:val="NormaleTabelle"/>
+    <w:uiPriority w:val="63"/>
+    <w:rsid w:val="00CB0412"/>
+    <w:pPr>
+      <w:spacing w:after="0"/>
+    </w:pPr>
+    <w:tblPr>
+      <w:tblStyleRowBandSize w:val="1"/>
+      <w:tblStyleColBandSize w:val="1"/>
+      <w:tblInd w:w="0" w:type="dxa"/>
+      <w:tblBorders>
+        <w:top w:val="single" w:sz="8" w:space="0" w:color="7BA0CD" w:themeColor="accent1" w:themeTint="BF"/>
+        <w:left w:val="single" w:sz="8" w:space="0" w:color="7BA0CD" w:themeColor="accent1" w:themeTint="BF"/>
+        <w:bottom w:val="single" w:sz="8" w:space="0" w:color="7BA0CD" w:themeColor="accent1" w:themeTint="BF"/>
+        <w:right w:val="single" w:sz="8" w:space="0" w:color="7BA0CD" w:themeColor="accent1" w:themeTint="BF"/>
+        <w:insideH w:val="single" w:sz="8" w:space="0" w:color="7BA0CD" w:themeColor="accent1" w:themeTint="BF"/>
+      </w:tblBorders>
+      <w:tblCellMar>
+        <w:top w:w="0" w:type="dxa"/>
+        <w:left w:w="108" w:type="dxa"/>
+        <w:bottom w:w="0" w:type="dxa"/>
+        <w:right w:w="108" w:type="dxa"/>
+      </w:tblCellMar>
+    </w:tblPr>
+    <w:tblStylePr w:type="firstRow">
+      <w:pPr>
+        <w:spacing w:before="0" w:after="0" w:line="240" w:lineRule="auto"/>
+      </w:pPr>
+      <w:rPr>
+        <w:b/>
+        <w:bCs/>
+        <w:color w:val="FFFFFF" w:themeColor="background1"/>
+      </w:rPr>
+      <w:tblPr/>
+      <w:tcPr>
+        <w:tcBorders>
+          <w:top w:val="single" w:sz="8" w:space="0" w:color="7BA0CD" w:themeColor="accent1" w:themeTint="BF"/>
+          <w:left w:val="single" w:sz="8" w:space="0" w:color="7BA0CD" w:themeColor="accent1" w:themeTint="BF"/>
+          <w:bottom w:val="single" w:sz="8" w:space="0" w:color="7BA0CD" w:themeColor="accent1" w:themeTint="BF"/>
+          <w:right w:val="single" w:sz="8" w:space="0" w:color="7BA0CD" w:themeColor="accent1" w:themeTint="BF"/>
+          <w:insideH w:val="nil"/>
+          <w:insideV w:val="nil"/>
+        </w:tcBorders>
+        <w:shd w:val="clear" w:color="auto" w:fill="4F81BD" w:themeFill="accent1"/>
+      </w:tcPr>
+    </w:tblStylePr>
+    <w:tblStylePr w:type="lastRow">
+      <w:pPr>
+        <w:spacing w:before="0" w:after="0" w:line="240" w:lineRule="auto"/>
+      </w:pPr>
+      <w:rPr>
+        <w:b/>
+        <w:bCs/>
+      </w:rPr>
+      <w:tblPr/>
+      <w:tcPr>
+        <w:tcBorders>
+          <w:top w:val="double" w:sz="6" w:space="0" w:color="7BA0CD" w:themeColor="accent1" w:themeTint="BF"/>
+          <w:left w:val="single" w:sz="8" w:space="0" w:color="7BA0CD" w:themeColor="accent1" w:themeTint="BF"/>
+          <w:bottom w:val="single" w:sz="8" w:space="0" w:color="7BA0CD" w:themeColor="accent1" w:themeTint="BF"/>
+          <w:right w:val="single" w:sz="8" w:space="0" w:color="7BA0CD" w:themeColor="accent1" w:themeTint="BF"/>
+          <w:insideH w:val="nil"/>
+          <w:insideV w:val="nil"/>
+        </w:tcBorders>
+      </w:tcPr>
+    </w:tblStylePr>
+    <w:tblStylePr w:type="firstCol">
+      <w:rPr>
+        <w:b/>
+        <w:bCs/>
+      </w:rPr>
+    </w:tblStylePr>
+    <w:tblStylePr w:type="lastCol">
+      <w:rPr>
+        <w:b/>
+        <w:bCs/>
+      </w:rPr>
+    </w:tblStylePr>
+    <w:tblStylePr w:type="band1Vert">
+      <w:tblPr/>
+      <w:tcPr>
+        <w:shd w:val="clear" w:color="auto" w:fill="D3DFEE" w:themeFill="accent1" w:themeFillTint="3F"/>
+      </w:tcPr>
+    </w:tblStylePr>
+    <w:tblStylePr w:type="band1Horz">
+      <w:tblPr/>
+      <w:tcPr>
+        <w:tcBorders>
+          <w:insideH w:val="nil"/>
+          <w:insideV w:val="nil"/>
+        </w:tcBorders>
+        <w:shd w:val="clear" w:color="auto" w:fill="D3DFEE" w:themeFill="accent1" w:themeFillTint="3F"/>
+      </w:tcPr>
+    </w:tblStylePr>
+    <w:tblStylePr w:type="band2Horz">
+      <w:tblPr/>
+      <w:tcPr>
+        <w:tcBorders>
+          <w:insideH w:val="nil"/>
+          <w:insideV w:val="nil"/>
+        </w:tcBorders>
+      </w:tcPr>
+    </w:tblStylePr>
+  </w:style>
+  <w:style w:type="table" w:styleId="MittlereListe2-Akzent1">
+    <w:name w:val="Medium List 2 Accent 1"/>
+    <w:basedOn w:val="NormaleTabelle"/>
+    <w:uiPriority w:val="66"/>
+    <w:rsid w:val="00CB0412"/>
+    <w:pPr>
+      <w:spacing w:after="0"/>
+    </w:pPr>
+    <w:rPr>
+      <w:rFonts w:asciiTheme="majorHAnsi" w:eastAsiaTheme="majorEastAsia" w:hAnsiTheme="majorHAnsi" w:cstheme="majorBidi"/>
+      <w:color w:val="000000" w:themeColor="text1"/>
+    </w:rPr>
+    <w:tblPr>
+      <w:tblStyleRowBandSize w:val="1"/>
+      <w:tblStyleColBandSize w:val="1"/>
+      <w:tblInd w:w="0" w:type="dxa"/>
+      <w:tblBorders>
+        <w:top w:val="single" w:sz="8" w:space="0" w:color="4F81BD" w:themeColor="accent1"/>
+        <w:left w:val="single" w:sz="8" w:space="0" w:color="4F81BD" w:themeColor="accent1"/>
+        <w:bottom w:val="single" w:sz="8" w:space="0" w:color="4F81BD" w:themeColor="accent1"/>
+        <w:right w:val="single" w:sz="8" w:space="0" w:color="4F81BD" w:themeColor="accent1"/>
+      </w:tblBorders>
+      <w:tblCellMar>
+        <w:top w:w="0" w:type="dxa"/>
+        <w:left w:w="108" w:type="dxa"/>
+        <w:bottom w:w="0" w:type="dxa"/>
+        <w:right w:w="108" w:type="dxa"/>
+      </w:tblCellMar>
+    </w:tblPr>
+    <w:tblStylePr w:type="firstRow">
+      <w:rPr>
+        <w:sz w:val="24"/>
+        <w:szCs w:val="24"/>
+      </w:rPr>
+      <w:tblPr/>
+      <w:tcPr>
+        <w:tcBorders>
+          <w:top w:val="nil"/>
+          <w:left w:val="nil"/>
+          <w:bottom w:val="single" w:sz="24" w:space="0" w:color="4F81BD" w:themeColor="accent1"/>
+          <w:right w:val="nil"/>
+          <w:insideH w:val="nil"/>
+          <w:insideV w:val="nil"/>
+        </w:tcBorders>
+        <w:shd w:val="clear" w:color="auto" w:fill="FFFFFF" w:themeFill="background1"/>
+      </w:tcPr>
+    </w:tblStylePr>
+    <w:tblStylePr w:type="lastRow">
+      <w:tblPr/>
+      <w:tcPr>
+        <w:tcBorders>
+          <w:top w:val="single" w:sz="8" w:space="0" w:color="4F81BD" w:themeColor="accent1"/>
+          <w:left w:val="nil"/>
+          <w:bottom w:val="nil"/>
+          <w:right w:val="nil"/>
+          <w:insideH w:val="nil"/>
+          <w:insideV w:val="nil"/>
+        </w:tcBorders>
+        <w:shd w:val="clear" w:color="auto" w:fill="FFFFFF" w:themeFill="background1"/>
+      </w:tcPr>
+    </w:tblStylePr>
+    <w:tblStylePr w:type="firstCol">
+      <w:tblPr/>
+      <w:tcPr>
+        <w:tcBorders>
+          <w:top w:val="nil"/>
+          <w:left w:val="nil"/>
+          <w:bottom w:val="nil"/>
+          <w:right w:val="single" w:sz="8" w:space="0" w:color="4F81BD" w:themeColor="accent1"/>
+          <w:insideH w:val="nil"/>
+          <w:insideV w:val="nil"/>
+        </w:tcBorders>
+        <w:shd w:val="clear" w:color="auto" w:fill="FFFFFF" w:themeFill="background1"/>
+      </w:tcPr>
+    </w:tblStylePr>
+    <w:tblStylePr w:type="lastCol">
+      <w:tblPr/>
+      <w:tcPr>
+        <w:tcBorders>
+          <w:top w:val="nil"/>
+          <w:left w:val="single" w:sz="8" w:space="0" w:color="4F81BD" w:themeColor="accent1"/>
+          <w:bottom w:val="nil"/>
+          <w:right w:val="nil"/>
+          <w:insideH w:val="nil"/>
+          <w:insideV w:val="nil"/>
+        </w:tcBorders>
+        <w:shd w:val="clear" w:color="auto" w:fill="FFFFFF" w:themeFill="background1"/>
+      </w:tcPr>
+    </w:tblStylePr>
+    <w:tblStylePr w:type="band1Vert">
+      <w:tblPr/>
+      <w:tcPr>
+        <w:tcBorders>
+          <w:left w:val="nil"/>
+          <w:right w:val="nil"/>
+          <w:insideH w:val="nil"/>
+          <w:insideV w:val="nil"/>
+        </w:tcBorders>
+        <w:shd w:val="clear" w:color="auto" w:fill="D3DFEE" w:themeFill="accent1" w:themeFillTint="3F"/>
+      </w:tcPr>
+    </w:tblStylePr>
+    <w:tblStylePr w:type="band1Horz">
+      <w:tblPr/>
+      <w:tcPr>
+        <w:tcBorders>
+          <w:top w:val="nil"/>
+          <w:bottom w:val="nil"/>
+          <w:insideH w:val="nil"/>
+          <w:insideV w:val="nil"/>
+        </w:tcBorders>
+        <w:shd w:val="clear" w:color="auto" w:fill="D3DFEE" w:themeFill="accent1" w:themeFillTint="3F"/>
+      </w:tcPr>
+    </w:tblStylePr>
+    <w:tblStylePr w:type="nwCell">
+      <w:tblPr/>
+      <w:tcPr>
+        <w:shd w:val="clear" w:color="auto" w:fill="FFFFFF" w:themeFill="background1"/>
+      </w:tcPr>
+    </w:tblStylePr>
+    <w:tblStylePr w:type="swCell">
+      <w:tblPr/>
+      <w:tcPr>
+        <w:tcBorders>
+          <w:top w:val="nil"/>
+        </w:tcBorders>
+      </w:tcPr>
+    </w:tblStylePr>
+  </w:style>
+  <w:style w:type="table" w:styleId="MittlereListe1-Akzent1">
+    <w:name w:val="Medium List 1 Accent 1"/>
+    <w:basedOn w:val="NormaleTabelle"/>
+    <w:uiPriority w:val="65"/>
+    <w:rsid w:val="00CB0412"/>
+    <w:pPr>
+      <w:spacing w:after="0"/>
+    </w:pPr>
+    <w:rPr>
+      <w:color w:val="000000" w:themeColor="text1"/>
+    </w:rPr>
+    <w:tblPr>
+      <w:tblStyleRowBandSize w:val="1"/>
+      <w:tblStyleColBandSize w:val="1"/>
+      <w:tblInd w:w="0" w:type="dxa"/>
+      <w:tblBorders>
+        <w:top w:val="single" w:sz="8" w:space="0" w:color="4F81BD" w:themeColor="accent1"/>
+        <w:bottom w:val="single" w:sz="8" w:space="0" w:color="4F81BD" w:themeColor="accent1"/>
+      </w:tblBorders>
+      <w:tblCellMar>
+        <w:top w:w="0" w:type="dxa"/>
+        <w:left w:w="108" w:type="dxa"/>
+        <w:bottom w:w="0" w:type="dxa"/>
+        <w:right w:w="108" w:type="dxa"/>
+      </w:tblCellMar>
+    </w:tblPr>
+    <w:tblStylePr w:type="firstRow">
+      <w:rPr>
+        <w:rFonts w:asciiTheme="majorHAnsi" w:eastAsiaTheme="majorEastAsia" w:hAnsiTheme="majorHAnsi" w:cstheme="majorBidi"/>
+      </w:rPr>
+      <w:tblPr/>
+      <w:tcPr>
+        <w:tcBorders>
+          <w:top w:val="nil"/>
+          <w:bottom w:val="single" w:sz="8" w:space="0" w:color="4F81BD" w:themeColor="accent1"/>
+        </w:tcBorders>
+      </w:tcPr>
+    </w:tblStylePr>
+    <w:tblStylePr w:type="lastRow">
+      <w:rPr>
+        <w:b/>
+        <w:bCs/>
+        <w:color w:val="1F497D" w:themeColor="text2"/>
+      </w:rPr>
+      <w:tblPr/>
+      <w:tcPr>
+        <w:tcBorders>
+          <w:top w:val="single" w:sz="8" w:space="0" w:color="4F81BD" w:themeColor="accent1"/>
+          <w:bottom w:val="single" w:sz="8" w:space="0" w:color="4F81BD" w:themeColor="accent1"/>
+        </w:tcBorders>
+      </w:tcPr>
+    </w:tblStylePr>
+    <w:tblStylePr w:type="firstCol">
+      <w:rPr>
+        <w:b/>
+        <w:bCs/>
+      </w:rPr>
+    </w:tblStylePr>
+    <w:tblStylePr w:type="lastCol">
+      <w:rPr>
+        <w:b/>
+        <w:bCs/>
+      </w:rPr>
+      <w:tblPr/>
+      <w:tcPr>
+        <w:tcBorders>
+          <w:top w:val="single" w:sz="8" w:space="0" w:color="4F81BD" w:themeColor="accent1"/>
+          <w:bottom w:val="single" w:sz="8" w:space="0" w:color="4F81BD" w:themeColor="accent1"/>
+        </w:tcBorders>
+      </w:tcPr>
+    </w:tblStylePr>
+    <w:tblStylePr w:type="band1Vert">
+      <w:tblPr/>
+      <w:tcPr>
+        <w:shd w:val="clear" w:color="auto" w:fill="D3DFEE" w:themeFill="accent1" w:themeFillTint="3F"/>
+      </w:tcPr>
+    </w:tblStylePr>
+    <w:tblStylePr w:type="band1Horz">
+      <w:tblPr/>
+      <w:tcPr>
+        <w:shd w:val="clear" w:color="auto" w:fill="D3DFEE" w:themeFill="accent1" w:themeFillTint="3F"/>
+      </w:tcPr>
+    </w:tblStylePr>
+  </w:style>
+  <w:style w:type="character" w:customStyle="1" w:styleId="berschrift3Zchn">
+    <w:name w:val="Überschrift 3 Zchn"/>
+    <w:basedOn w:val="Absatz-Standardschriftart"/>
+    <w:link w:val="berschrift3"/>
+    <w:uiPriority w:val="9"/>
+    <w:rsid w:val="006C6507"/>
+    <w:rPr>
+      <w:color w:val="243F60" w:themeColor="accent1" w:themeShade="7F"/>
+      <w:spacing w:val="15"/>
+    </w:rPr>
+  </w:style>
+  <w:style w:type="character" w:customStyle="1" w:styleId="berschrift4Zchn">
+    <w:name w:val="Überschrift 4 Zchn"/>
+    <w:basedOn w:val="Absatz-Standardschriftart"/>
+    <w:link w:val="berschrift4"/>
+    <w:uiPriority w:val="9"/>
+    <w:rsid w:val="006C6507"/>
+    <w:rPr>
+      <w:caps/>
+      <w:color w:val="365F91" w:themeColor="accent1" w:themeShade="BF"/>
+      <w:spacing w:val="10"/>
+    </w:rPr>
+  </w:style>
+  <w:style w:type="character" w:customStyle="1" w:styleId="berschrift5Zchn">
+    <w:name w:val="Überschrift 5 Zchn"/>
+    <w:basedOn w:val="Absatz-Standardschriftart"/>
+    <w:link w:val="berschrift5"/>
+    <w:uiPriority w:val="9"/>
+    <w:semiHidden/>
+    <w:rsid w:val="003C3BB7"/>
+    <w:rPr>
+      <w:caps/>
+      <w:color w:val="365F91" w:themeColor="accent1" w:themeShade="BF"/>
+      <w:spacing w:val="10"/>
+    </w:rPr>
+  </w:style>
+  <w:style w:type="character" w:customStyle="1" w:styleId="berschrift6Zchn">
+    <w:name w:val="Überschrift 6 Zchn"/>
+    <w:basedOn w:val="Absatz-Standardschriftart"/>
+    <w:link w:val="berschrift6"/>
+    <w:uiPriority w:val="9"/>
+    <w:semiHidden/>
+    <w:rsid w:val="003C3BB7"/>
+    <w:rPr>
+      <w:caps/>
+      <w:color w:val="365F91" w:themeColor="accent1" w:themeShade="BF"/>
+      <w:spacing w:val="10"/>
+    </w:rPr>
+  </w:style>
+  <w:style w:type="character" w:customStyle="1" w:styleId="berschrift7Zchn">
+    <w:name w:val="Überschrift 7 Zchn"/>
+    <w:basedOn w:val="Absatz-Standardschriftart"/>
+    <w:link w:val="berschrift7"/>
+    <w:uiPriority w:val="9"/>
+    <w:semiHidden/>
+    <w:rsid w:val="003C3BB7"/>
+    <w:rPr>
+      <w:caps/>
+      <w:color w:val="365F91" w:themeColor="accent1" w:themeShade="BF"/>
+      <w:spacing w:val="10"/>
+    </w:rPr>
+  </w:style>
+  <w:style w:type="character" w:customStyle="1" w:styleId="berschrift8Zchn">
+    <w:name w:val="Überschrift 8 Zchn"/>
+    <w:basedOn w:val="Absatz-Standardschriftart"/>
+    <w:link w:val="berschrift8"/>
+    <w:uiPriority w:val="9"/>
+    <w:semiHidden/>
+    <w:rsid w:val="003C3BB7"/>
+    <w:rPr>
+      <w:caps/>
+      <w:spacing w:val="10"/>
+      <w:sz w:val="18"/>
+      <w:szCs w:val="18"/>
+    </w:rPr>
+  </w:style>
+  <w:style w:type="character" w:customStyle="1" w:styleId="berschrift9Zchn">
+    <w:name w:val="Überschrift 9 Zchn"/>
+    <w:basedOn w:val="Absatz-Standardschriftart"/>
+    <w:link w:val="berschrift9"/>
+    <w:uiPriority w:val="9"/>
+    <w:semiHidden/>
+    <w:rsid w:val="003C3BB7"/>
+    <w:rPr>
+      <w:i/>
+      <w:caps/>
+      <w:spacing w:val="10"/>
+      <w:sz w:val="18"/>
+      <w:szCs w:val="18"/>
+    </w:rPr>
+  </w:style>
+  <w:style w:type="paragraph" w:styleId="Beschriftung">
+    <w:name w:val="caption"/>
+    <w:basedOn w:val="Standard"/>
+    <w:next w:val="Standard"/>
+    <w:uiPriority w:val="35"/>
+    <w:semiHidden/>
+    <w:unhideWhenUsed/>
+    <w:qFormat/>
+    <w:rsid w:val="003C3BB7"/>
+    <w:rPr>
+      <w:b/>
+      <w:bCs/>
+      <w:color w:val="365F91" w:themeColor="accent1" w:themeShade="BF"/>
+      <w:sz w:val="16"/>
+      <w:szCs w:val="16"/>
+    </w:rPr>
+  </w:style>
+  <w:style w:type="paragraph" w:styleId="Titel">
+    <w:name w:val="Title"/>
+    <w:basedOn w:val="Standard"/>
+    <w:next w:val="Standard"/>
+    <w:link w:val="TitelZchn"/>
+    <w:uiPriority w:val="10"/>
+    <w:qFormat/>
+    <w:rsid w:val="003C3BB7"/>
+    <w:pPr>
+      <w:spacing w:before="720"/>
+    </w:pPr>
+    <w:rPr>
+      <w:caps/>
+      <w:color w:val="4F81BD" w:themeColor="accent1"/>
+      <w:spacing w:val="10"/>
+      <w:kern w:val="28"/>
+      <w:sz w:val="52"/>
+      <w:szCs w:val="52"/>
+    </w:rPr>
+  </w:style>
+  <w:style w:type="character" w:customStyle="1" w:styleId="TitelZchn">
+    <w:name w:val="Titel Zchn"/>
+    <w:basedOn w:val="Absatz-Standardschriftart"/>
+    <w:link w:val="Titel"/>
+    <w:uiPriority w:val="10"/>
+    <w:rsid w:val="003C3BB7"/>
+    <w:rPr>
+      <w:caps/>
+      <w:color w:val="4F81BD" w:themeColor="accent1"/>
+      <w:spacing w:val="10"/>
+      <w:kern w:val="28"/>
+      <w:sz w:val="52"/>
+      <w:szCs w:val="52"/>
+    </w:rPr>
+  </w:style>
+  <w:style w:type="paragraph" w:styleId="Untertitel">
+    <w:name w:val="Subtitle"/>
+    <w:basedOn w:val="Standard"/>
+    <w:next w:val="Standard"/>
+    <w:link w:val="UntertitelZchn"/>
+    <w:uiPriority w:val="11"/>
+    <w:qFormat/>
+    <w:rsid w:val="003C3BB7"/>
+    <w:pPr>
+      <w:spacing w:after="1000"/>
+    </w:pPr>
+    <w:rPr>
+      <w:caps/>
+      <w:color w:val="595959" w:themeColor="text1" w:themeTint="A6"/>
+      <w:spacing w:val="10"/>
+      <w:sz w:val="24"/>
+      <w:szCs w:val="24"/>
+    </w:rPr>
+  </w:style>
+  <w:style w:type="character" w:customStyle="1" w:styleId="UntertitelZchn">
+    <w:name w:val="Untertitel Zchn"/>
+    <w:basedOn w:val="Absatz-Standardschriftart"/>
+    <w:link w:val="Untertitel"/>
+    <w:uiPriority w:val="11"/>
+    <w:rsid w:val="003C3BB7"/>
+    <w:rPr>
+      <w:caps/>
+      <w:color w:val="595959" w:themeColor="text1" w:themeTint="A6"/>
+      <w:spacing w:val="10"/>
+      <w:sz w:val="24"/>
+      <w:szCs w:val="24"/>
+    </w:rPr>
+  </w:style>
+  <w:style w:type="character" w:styleId="Fett">
+    <w:name w:val="Strong"/>
+    <w:uiPriority w:val="22"/>
+    <w:qFormat/>
+    <w:rsid w:val="003C3BB7"/>
+    <w:rPr>
+      <w:b/>
+      <w:bCs/>
+    </w:rPr>
+  </w:style>
+  <w:style w:type="character" w:styleId="Hervorhebung">
+    <w:name w:val="Emphasis"/>
+    <w:uiPriority w:val="20"/>
+    <w:qFormat/>
+    <w:rsid w:val="003C3BB7"/>
+    <w:rPr>
+      <w:caps/>
+      <w:color w:val="243F60" w:themeColor="accent1" w:themeShade="7F"/>
+      <w:spacing w:val="5"/>
+    </w:rPr>
+  </w:style>
+  <w:style w:type="paragraph" w:styleId="KeinLeerraum">
+    <w:name w:val="No Spacing"/>
+    <w:basedOn w:val="Standard"/>
+    <w:link w:val="KeinLeerraumZchn"/>
+    <w:uiPriority w:val="1"/>
+    <w:qFormat/>
+    <w:rsid w:val="003C3BB7"/>
+    <w:pPr>
+      <w:spacing w:after="0"/>
+    </w:pPr>
+  </w:style>
+  <w:style w:type="character" w:customStyle="1" w:styleId="KeinLeerraumZchn">
+    <w:name w:val="Kein Leerraum Zchn"/>
+    <w:basedOn w:val="Absatz-Standardschriftart"/>
+    <w:link w:val="KeinLeerraum"/>
+    <w:uiPriority w:val="1"/>
+    <w:rsid w:val="003C3BB7"/>
+    <w:rPr>
+      <w:sz w:val="20"/>
+      <w:szCs w:val="20"/>
+    </w:rPr>
+  </w:style>
+  <w:style w:type="paragraph" w:styleId="Listenabsatz">
+    <w:name w:val="List Paragraph"/>
+    <w:basedOn w:val="Standard"/>
+    <w:uiPriority w:val="34"/>
+    <w:qFormat/>
+    <w:rsid w:val="003C3BB7"/>
+    <w:pPr>
+      <w:ind w:left="720"/>
+      <w:contextualSpacing/>
+    </w:pPr>
+  </w:style>
+  <w:style w:type="paragraph" w:styleId="Zitat">
+    <w:name w:val="Quote"/>
+    <w:basedOn w:val="Standard"/>
+    <w:next w:val="Standard"/>
+    <w:link w:val="ZitatZchn"/>
+    <w:uiPriority w:val="29"/>
+    <w:qFormat/>
+    <w:rsid w:val="003C3BB7"/>
+    <w:rPr>
+      <w:i/>
+      <w:iCs/>
+    </w:rPr>
+  </w:style>
+  <w:style w:type="character" w:customStyle="1" w:styleId="ZitatZchn">
+    <w:name w:val="Zitat Zchn"/>
+    <w:basedOn w:val="Absatz-Standardschriftart"/>
+    <w:link w:val="Zitat"/>
+    <w:uiPriority w:val="29"/>
+    <w:rsid w:val="003C3BB7"/>
+    <w:rPr>
+      <w:i/>
+      <w:iCs/>
+      <w:sz w:val="20"/>
+      <w:szCs w:val="20"/>
+    </w:rPr>
+  </w:style>
+  <w:style w:type="paragraph" w:styleId="IntensivesZitat">
+    <w:name w:val="Intense Quote"/>
+    <w:basedOn w:val="Standard"/>
+    <w:next w:val="Standard"/>
+    <w:link w:val="IntensivesZitatZchn"/>
+    <w:uiPriority w:val="30"/>
+    <w:qFormat/>
+    <w:rsid w:val="003C3BB7"/>
+    <w:pPr>
+      <w:pBdr>
+        <w:top w:val="single" w:sz="4" w:space="10" w:color="4F81BD" w:themeColor="accent1"/>
+        <w:left w:val="single" w:sz="4" w:space="10" w:color="4F81BD" w:themeColor="accent1"/>
+      </w:pBdr>
+      <w:spacing w:after="0"/>
+      <w:ind w:left="1296" w:right="1152"/>
+      <w:jc w:val="both"/>
+    </w:pPr>
+    <w:rPr>
+      <w:i/>
+      <w:iCs/>
+      <w:color w:val="4F81BD" w:themeColor="accent1"/>
+    </w:rPr>
+  </w:style>
+  <w:style w:type="character" w:customStyle="1" w:styleId="IntensivesZitatZchn">
+    <w:name w:val="Intensives Zitat Zchn"/>
+    <w:basedOn w:val="Absatz-Standardschriftart"/>
+    <w:link w:val="IntensivesZitat"/>
+    <w:uiPriority w:val="30"/>
+    <w:rsid w:val="003C3BB7"/>
+    <w:rPr>
+      <w:i/>
+      <w:iCs/>
+      <w:color w:val="4F81BD" w:themeColor="accent1"/>
+      <w:sz w:val="20"/>
+      <w:szCs w:val="20"/>
+    </w:rPr>
+  </w:style>
+  <w:style w:type="character" w:styleId="SchwacheHervorhebung">
+    <w:name w:val="Subtle Emphasis"/>
+    <w:uiPriority w:val="19"/>
+    <w:qFormat/>
+    <w:rsid w:val="003C3BB7"/>
+    <w:rPr>
+      <w:i/>
+      <w:iCs/>
+      <w:color w:val="243F60" w:themeColor="accent1" w:themeShade="7F"/>
+    </w:rPr>
+  </w:style>
+  <w:style w:type="character" w:styleId="IntensiveHervorhebung">
+    <w:name w:val="Intense Emphasis"/>
+    <w:uiPriority w:val="21"/>
+    <w:qFormat/>
+    <w:rsid w:val="003C3BB7"/>
+    <w:rPr>
+      <w:b/>
+      <w:bCs/>
+      <w:caps/>
+      <w:color w:val="243F60" w:themeColor="accent1" w:themeShade="7F"/>
+      <w:spacing w:val="10"/>
+    </w:rPr>
+  </w:style>
+  <w:style w:type="character" w:styleId="SchwacherVerweis">
+    <w:name w:val="Subtle Reference"/>
+    <w:uiPriority w:val="31"/>
+    <w:qFormat/>
+    <w:rsid w:val="003C3BB7"/>
+    <w:rPr>
+      <w:b/>
+      <w:bCs/>
+      <w:color w:val="4F81BD" w:themeColor="accent1"/>
+    </w:rPr>
+  </w:style>
+  <w:style w:type="character" w:styleId="IntensiverVerweis">
+    <w:name w:val="Intense Reference"/>
+    <w:uiPriority w:val="32"/>
+    <w:qFormat/>
+    <w:rsid w:val="003C3BB7"/>
+    <w:rPr>
+      <w:b/>
+      <w:bCs/>
+      <w:i/>
+      <w:iCs/>
+      <w:caps/>
+      <w:color w:val="4F81BD" w:themeColor="accent1"/>
+    </w:rPr>
+  </w:style>
+  <w:style w:type="character" w:styleId="Buchtitel">
+    <w:name w:val="Book Title"/>
+    <w:uiPriority w:val="33"/>
+    <w:qFormat/>
+    <w:rsid w:val="003C3BB7"/>
+    <w:rPr>
+      <w:b/>
+      <w:bCs/>
+      <w:i/>
+      <w:iCs/>
+      <w:spacing w:val="9"/>
+    </w:rPr>
+  </w:style>
+  <w:style w:type="paragraph" w:styleId="Inhaltsverzeichnisberschrift">
+    <w:name w:val="TOC Heading"/>
+    <w:basedOn w:val="berschrift1"/>
+    <w:next w:val="Standard"/>
+    <w:uiPriority w:val="39"/>
+    <w:unhideWhenUsed/>
+    <w:qFormat/>
+    <w:rsid w:val="003C3BB7"/>
+    <w:pPr>
+      <w:outlineLvl w:val="9"/>
+    </w:pPr>
+    <w:rPr>
+      <w:lang w:bidi="en-US"/>
+    </w:rPr>
+  </w:style>
+  <w:style w:type="paragraph" w:styleId="Verzeichnis1">
+    <w:name w:val="toc 1"/>
+    <w:basedOn w:val="Standard"/>
+    <w:next w:val="Standard"/>
+    <w:autoRedefine/>
+    <w:uiPriority w:val="39"/>
+    <w:unhideWhenUsed/>
+    <w:qFormat/>
+    <w:rsid w:val="00E94D7F"/>
+    <w:pPr>
+      <w:spacing w:after="100"/>
+    </w:pPr>
+    <w:rPr>
+      <w:b/>
+    </w:rPr>
+  </w:style>
+  <w:style w:type="paragraph" w:styleId="Verzeichnis2">
+    <w:name w:val="toc 2"/>
+    <w:basedOn w:val="Standard"/>
+    <w:next w:val="Standard"/>
+    <w:autoRedefine/>
+    <w:uiPriority w:val="39"/>
+    <w:unhideWhenUsed/>
+    <w:qFormat/>
+    <w:rsid w:val="006F2255"/>
+    <w:pPr>
+      <w:spacing w:after="100"/>
+      <w:ind w:left="200"/>
+    </w:pPr>
+  </w:style>
+  <w:style w:type="character" w:styleId="Hyperlink">
+    <w:name w:val="Hyperlink"/>
+    <w:basedOn w:val="Absatz-Standardschriftart"/>
+    <w:uiPriority w:val="99"/>
+    <w:unhideWhenUsed/>
+    <w:rsid w:val="006F2255"/>
+    <w:rPr>
+      <w:color w:val="0000FF" w:themeColor="hyperlink"/>
+      <w:u w:val="single"/>
+    </w:rPr>
+  </w:style>
+  <w:style w:type="paragraph" w:styleId="Sprechblasentext">
+    <w:name w:val="Balloon Text"/>
+    <w:basedOn w:val="Standard"/>
+    <w:link w:val="SprechblasentextZchn"/>
+    <w:uiPriority w:val="99"/>
+    <w:semiHidden/>
+    <w:unhideWhenUsed/>
+    <w:rsid w:val="006F2255"/>
+    <w:pPr>
+      <w:spacing w:after="0"/>
+    </w:pPr>
+    <w:rPr>
+      <w:rFonts w:ascii="Tahoma" w:hAnsi="Tahoma" w:cs="Tahoma"/>
+      <w:sz w:val="16"/>
+      <w:szCs w:val="16"/>
+    </w:rPr>
+  </w:style>
+  <w:style w:type="character" w:customStyle="1" w:styleId="SprechblasentextZchn">
+    <w:name w:val="Sprechblasentext Zchn"/>
+    <w:basedOn w:val="Absatz-Standardschriftart"/>
+    <w:link w:val="Sprechblasentext"/>
+    <w:uiPriority w:val="99"/>
+    <w:semiHidden/>
+    <w:rsid w:val="006F2255"/>
+    <w:rPr>
+      <w:rFonts w:ascii="Tahoma" w:hAnsi="Tahoma" w:cs="Tahoma"/>
+      <w:sz w:val="16"/>
+      <w:szCs w:val="16"/>
+    </w:rPr>
+  </w:style>
+  <w:style w:type="paragraph" w:styleId="Verzeichnis3">
+    <w:name w:val="toc 3"/>
+    <w:basedOn w:val="Standard"/>
+    <w:next w:val="Standard"/>
+    <w:autoRedefine/>
+    <w:uiPriority w:val="39"/>
+    <w:semiHidden/>
+    <w:unhideWhenUsed/>
+    <w:qFormat/>
+    <w:rsid w:val="006F2255"/>
+    <w:pPr>
+      <w:spacing w:after="100" w:line="276" w:lineRule="auto"/>
+      <w:ind w:left="440"/>
+    </w:pPr>
+    <w:rPr>
+      <w:sz w:val="22"/>
+      <w:szCs w:val="22"/>
+      <w:lang w:eastAsia="de-CH"/>
+    </w:rPr>
+  </w:style>
+  <w:style w:type="paragraph" w:styleId="Kopfzeile">
+    <w:name w:val="header"/>
+    <w:basedOn w:val="Standard"/>
+    <w:link w:val="KopfzeileZchn"/>
+    <w:uiPriority w:val="99"/>
+    <w:unhideWhenUsed/>
+    <w:rsid w:val="008F2373"/>
+    <w:pPr>
+      <w:tabs>
+        <w:tab w:val="center" w:pos="4536"/>
+        <w:tab w:val="right" w:pos="9072"/>
+      </w:tabs>
+      <w:spacing w:after="0"/>
+    </w:pPr>
+  </w:style>
+  <w:style w:type="character" w:customStyle="1" w:styleId="KopfzeileZchn">
+    <w:name w:val="Kopfzeile Zchn"/>
+    <w:basedOn w:val="Absatz-Standardschriftart"/>
+    <w:link w:val="Kopfzeile"/>
+    <w:uiPriority w:val="99"/>
+    <w:rsid w:val="008F2373"/>
+    <w:rPr>
+      <w:sz w:val="20"/>
+      <w:szCs w:val="20"/>
+    </w:rPr>
+  </w:style>
+  <w:style w:type="paragraph" w:styleId="Fuzeile">
+    <w:name w:val="footer"/>
+    <w:basedOn w:val="Standard"/>
+    <w:link w:val="FuzeileZchn"/>
+    <w:uiPriority w:val="99"/>
+    <w:unhideWhenUsed/>
+    <w:rsid w:val="008F2373"/>
+    <w:pPr>
+      <w:tabs>
+        <w:tab w:val="center" w:pos="4536"/>
+        <w:tab w:val="right" w:pos="9072"/>
+      </w:tabs>
+      <w:spacing w:after="0"/>
+    </w:pPr>
+  </w:style>
+  <w:style w:type="character" w:customStyle="1" w:styleId="FuzeileZchn">
+    <w:name w:val="Fußzeile Zchn"/>
+    <w:basedOn w:val="Absatz-Standardschriftart"/>
+    <w:link w:val="Fuzeile"/>
+    <w:uiPriority w:val="99"/>
+    <w:rsid w:val="008F2373"/>
+    <w:rPr>
+      <w:sz w:val="20"/>
+      <w:szCs w:val="20"/>
+    </w:rPr>
+  </w:style>
+</w:styles>
+</file>
+
+<file path=word/stylesWithEffects.xml><?xml version="1.0" encoding="utf-8"?>
+<w:styles xmlns:wpc="http://schemas.microsoft.com/office/word/2010/wordprocessingCanvas" xmlns:mc="http://schemas.openxmlformats.org/markup-compatibility/2006" xmlns:o="urn:schemas-microsoft-com:office:office" xmlns:r="http://schemas.openxmlformats.org/officeDocument/2006/relationships" xmlns:m="http://schemas.openxmlformats.org/officeDocument/2006/math" xmlns:v="urn:schemas-microsoft-com:vml" xmlns:wp14="http://schemas.microsoft.com/office/word/2010/wordprocessingDrawing" xmlns:wp="http://schemas.openxmlformats.org/drawingml/2006/wordprocessingDrawing" xmlns:w10="urn:schemas-microsoft-com:office:word" xmlns:w="http://schemas.openxmlformats.org/wordprocessingml/2006/main" xmlns:w14="http://schemas.microsoft.com/office/word/2010/wordml" xmlns:wpg="http://schemas.microsoft.com/office/word/2010/wordprocessingGroup" xmlns:wpi="http://schemas.microsoft.com/office/word/2010/wordprocessingInk" xmlns:wne="http://schemas.microsoft.com/office/word/2006/wordml" xmlns:wps="http://schemas.microsoft.com/office/word/2010/wordprocessingShape" mc:Ignorable="w14 wp14">
+  <w:docDefaults>
+    <w:rPrDefault>
+      <w:rPr>
+        <w:rFonts w:asciiTheme="minorHAnsi" w:eastAsiaTheme="minorEastAsia" w:hAnsiTheme="minorHAnsi" w:cstheme="minorBidi"/>
+        <w:sz w:val="22"/>
+        <w:szCs w:val="22"/>
+        <w:lang w:val="de-CH" w:eastAsia="en-US" w:bidi="ar-SA"/>
+      </w:rPr>
+    </w:rPrDefault>
+    <w:pPrDefault>
+      <w:pPr>
+        <w:spacing w:after="80"/>
+      </w:pPr>
+    </w:pPrDefault>
+  </w:docDefaults>
+  <w:latentStyles w:defLockedState="0" w:defUIPriority="99" w:defSemiHidden="1" w:defUnhideWhenUsed="1" w:defQFormat="0" w:count="267">
+    <w:lsdException w:name="Normal" w:semiHidden="0" w:uiPriority="0" w:unhideWhenUsed="0" w:qFormat="1"/>
+    <w:lsdException w:name="heading 1" w:semiHidden="0" w:uiPriority="9" w:unhideWhenUsed="0" w:qFormat="1"/>
+    <w:lsdException w:name="heading 2" w:uiPriority="9" w:qFormat="1"/>
+    <w:lsdException w:name="heading 3" w:uiPriority="9" w:qFormat="1"/>
+    <w:lsdException w:name="heading 4" w:uiPriority="9" w:qFormat="1"/>
+    <w:lsdException w:name="heading 5" w:uiPriority="9" w:qFormat="1"/>
+    <w:lsdException w:name="heading 6" w:uiPriority="9" w:qFormat="1"/>
+    <w:lsdException w:name="heading 7" w:uiPriority="9" w:qFormat="1"/>
+    <w:lsdException w:name="heading 8" w:uiPriority="9" w:qFormat="1"/>
+    <w:lsdException w:name="heading 9" w:uiPriority="9" w:qFormat="1"/>
+    <w:lsdException w:name="toc 1" w:uiPriority="39" w:qFormat="1"/>
+    <w:lsdException w:name="toc 2" w:uiPriority="39" w:qFormat="1"/>
+    <w:lsdException w:name="toc 3" w:uiPriority="39" w:qFormat="1"/>
+    <w:lsdException w:name="toc 4" w:uiPriority="39"/>
+    <w:lsdException w:name="toc 5" w:uiPriority="39"/>
+    <w:lsdException w:name="toc 6" w:uiPriority="39"/>
+    <w:lsdException w:name="toc 7" w:uiPriority="39"/>
+    <w:lsdException w:name="toc 8" w:uiPriority="39"/>
+    <w:lsdException w:name="toc 9" w:uiPriority="39"/>
+    <w:lsdException w:name="caption" w:uiPriority="35" w:qFormat="1"/>
+    <w:lsdException w:name="Title" w:semiHidden="0" w:uiPriority="10" w:unhideWhenUsed="0" w:qFormat="1"/>
+    <w:lsdException w:name="Default Paragraph Font" w:uiPriority="1"/>
+    <w:lsdException w:name="Subtitle" w:semiHidden="0" w:uiPriority="11" w:unhideWhenUsed="0" w:qFormat="1"/>
+    <w:lsdException w:name="Strong" w:semiHidden="0" w:uiPriority="22" w:unhideWhenUsed="0" w:qFormat="1"/>
+    <w:lsdException w:name="Emphasis" w:semiHidden="0" w:uiPriority="20" w:unhideWhenUsed="0" w:qFormat="1"/>
+    <w:lsdException w:name="Table Grid" w:semiHidden="0" w:uiPriority="59" w:unhideWhenUsed="0"/>
+    <w:lsdException w:name="Placeholder Text" w:unhideWhenUsed="0"/>
+    <w:lsdException w:name="No Spacing" w:semiHidden="0" w:uiPriority="1" w:unhideWhenUsed="0" w:qFormat="1"/>
+    <w:lsdException w:name="Light Shading" w:semiHidden="0" w:uiPriority="60" w:unhideWhenUsed="0"/>
+    <w:lsdException w:name="Light List" w:semiHidden="0" w:uiPriority="61" w:unhideWhenUsed="0"/>
+    <w:lsdException w:name="Light Grid" w:semiHidden="0" w:uiPriority="62" w:unhideWhenUsed="0"/>
+    <w:lsdException w:name="Medium Shading 1" w:semiHidden="0" w:uiPriority="63" w:unhideWhenUsed="0"/>
+    <w:lsdException w:name="Medium Shading 2" w:semiHidden="0" w:uiPriority="64" w:unhideWhenUsed="0"/>
+    <w:lsdException w:name="Medium List 1" w:semiHidden="0" w:uiPriority="65" w:unhideWhenUsed="0"/>
+    <w:lsdException w:name="Medium List 2" w:semiHidden="0" w:uiPriority="66" w:unhideWhenUsed="0"/>
+    <w:lsdException w:name="Medium Grid 1" w:semiHidden="0" w:uiPriority="67" w:unhideWhenUsed="0"/>
+    <w:lsdException w:name="Medium Grid 2" w:semiHidden="0" w:uiPriority="68" w:unhideWhenUsed="0"/>
+    <w:lsdException w:name="Medium Grid 3" w:semiHidden="0" w:uiPriority="69" w:unhideWhenUsed="0"/>
+    <w:lsdException w:name="Dark List" w:semiHidden="0" w:uiPriority="70" w:unhideWhenUsed="0"/>
+    <w:lsdException w:name="Colorful Shading" w:semiHidden="0" w:uiPriority="71" w:unhideWhenUsed="0"/>
+    <w:lsdException w:name="Colorful List" w:semiHidden="0" w:uiPriority="72" w:unhideWhenUsed="0"/>
+    <w:lsdException w:name="Colorful Grid" w:semiHidden="0" w:uiPriority="73" w:unhideWhenUsed="0"/>
+    <w:lsdException w:name="Light Shading Accent 1" w:semiHidden="0" w:uiPriority="60" w:unhideWhenUsed="0"/>
+    <w:lsdException w:name="Light List Accent 1" w:semiHidden="0" w:uiPriority="61" w:unhideWhenUsed="0"/>
+    <w:lsdException w:name="Light Grid Accent 1" w:semiHidden="0" w:uiPriority="62" w:unhideWhenUsed="0"/>
+    <w:lsdException w:name="Medium Shading 1 Accent 1" w:semiHidden="0" w:uiPriority="63" w:unhideWhenUsed="0"/>
+    <w:lsdException w:name="Medium Shading 2 Accent 1" w:semiHidden="0" w:uiPriority="64" w:unhideWhenUsed="0"/>
+    <w:lsdException w:name="Medium List 1 Accent 1" w:semiHidden="0" w:uiPriority="65" w:unhideWhenUsed="0"/>
+    <w:lsdException w:name="Revision" w:unhideWhenUsed="0"/>
+    <w:lsdException w:name="List Paragraph" w:semiHidden="0" w:uiPriority="34" w:unhideWhenUsed="0" w:qFormat="1"/>
+    <w:lsdException w:name="Quote" w:semiHidden="0" w:uiPriority="29" w:unhideWhenUsed="0" w:qFormat="1"/>
+    <w:lsdException w:name="Intense Quote" w:semiHidden="0" w:uiPriority="30" w:unhideWhenUsed="0" w:qFormat="1"/>
+    <w:lsdException w:name="Medium List 2 Accent 1" w:semiHidden="0" w:uiPriority="66" w:unhideWhenUsed="0"/>
+    <w:lsdException w:name="Medium Grid 1 Accent 1" w:semiHidden="0" w:uiPriority="67" w:unhideWhenUsed="0"/>
+    <w:lsdException w:name="Medium Grid 2 Accent 1" w:semiHidden="0" w:uiPriority="68" w:unhideWhenUsed="0"/>
+    <w:lsdException w:name="Medium Grid 3 Accent 1" w:semiHidden="0" w:uiPriority="69" w:unhideWhenUsed="0"/>
+    <w:lsdException w:name="Dark List Accent 1" w:semiHidden="0" w:uiPriority="70" w:unhideWhenUsed="0"/>
+    <w:lsdException w:name="Colorful Shading Accent 1" w:semiHidden="0" w:uiPriority="71" w:unhideWhenUsed="0"/>
+    <w:lsdException w:name="Colorful List Accent 1" w:semiHidden="0" w:uiPriority="72" w:unhideWhenUsed="0"/>
+    <w:lsdException w:name="Colorful Grid Accent 1" w:semiHidden="0" w:uiPriority="73" w:unhideWhenUsed="0"/>
+    <w:lsdException w:name="Light Shading Accent 2" w:semiHidden="0" w:uiPriority="60" w:unhideWhenUsed="0"/>
+    <w:lsdException w:name="Light List Accent 2" w:semiHidden="0" w:uiPriority="61" w:unhideWhenUsed="0"/>
+    <w:lsdException w:name="Light Grid Accent 2" w:semiHidden="0" w:uiPriority="62" w:unhideWhenUsed="0"/>
+    <w:lsdException w:name="Medium Shading 1 Accent 2" w:semiHidden="0" w:uiPriority="63" w:unhideWhenUsed="0"/>
+    <w:lsdException w:name="Medium Shading 2 Accent 2" w:semiHidden="0" w:uiPriority="64" w:unhideWhenUsed="0"/>
+    <w:lsdException w:name="Medium List 1 Accent 2" w:semiHidden="0" w:uiPriority="65" w:unhideWhenUsed="0"/>
+    <w:lsdException w:name="Medium List 2 Accent 2" w:semiHidden="0" w:uiPriority="66" w:unhideWhenUsed="0"/>
+    <w:lsdException w:name="Medium Grid 1 Accent 2" w:semiHidden="0" w:uiPriority="67" w:unhideWhenUsed="0"/>
+    <w:lsdException w:name="Medium Grid 2 Accent 2" w:semiHidden="0" w:uiPriority="68" w:unhideWhenUsed="0"/>
+    <w:lsdException w:name="Medium Grid 3 Accent 2" w:semiHidden="0" w:uiPriority="69" w:unhideWhenUsed="0"/>
+    <w:lsdException w:name="Dark List Accent 2" w:semiHidden="0" w:uiPriority="70" w:unhideWhenUsed="0"/>
+    <w:lsdException w:name="Colorful Shading Accent 2" w:semiHidden="0" w:uiPriority="71" w:unhideWhenUsed="0"/>
+    <w:lsdException w:name="Colorful List Accent 2" w:semiHidden="0" w:uiPriority="72" w:unhideWhenUsed="0"/>
+    <w:lsdException w:name="Colorful Grid Accent 2" w:semiHidden="0" w:uiPriority="73" w:unhideWhenUsed="0"/>
+    <w:lsdException w:name="Light Shading Accent 3" w:semiHidden="0" w:uiPriority="60" w:unhideWhenUsed="0"/>
+    <w:lsdException w:name="Light List Accent 3" w:semiHidden="0" w:uiPriority="61" w:unhideWhenUsed="0"/>
+    <w:lsdException w:name="Light Grid Accent 3" w:semiHidden="0" w:uiPriority="62" w:unhideWhenUsed="0"/>
+    <w:lsdException w:name="Medium Shading 1 Accent 3" w:semiHidden="0" w:uiPriority="63" w:unhideWhenUsed="0"/>
+    <w:lsdException w:name="Medium Shading 2 Accent 3" w:semiHidden="0" w:uiPriority="64" w:unhideWhenUsed="0"/>
+    <w:lsdException w:name="Medium List 1 Accent 3" w:semiHidden="0" w:uiPriority="65" w:unhideWhenUsed="0"/>
+    <w:lsdException w:name="Medium List 2 Accent 3" w:semiHidden="0" w:uiPriority="66" w:unhideWhenUsed="0"/>
+    <w:lsdException w:name="Medium Grid 1 Accent 3" w:semiHidden="0" w:uiPriority="67" w:unhideWhenUsed="0"/>
+    <w:lsdException w:name="Medium Grid 2 Accent 3" w:semiHidden="0" w:uiPriority="68" w:unhideWhenUsed="0"/>
+    <w:lsdException w:name="Medium Grid 3 Accent 3" w:semiHidden="0" w:uiPriority="69" w:unhideWhenUsed="0"/>
+    <w:lsdException w:name="Dark List Accent 3" w:semiHidden="0" w:uiPriority="70" w:unhideWhenUsed="0"/>
+    <w:lsdException w:name="Colorful Shading Accent 3" w:semiHidden="0" w:uiPriority="71" w:unhideWhenUsed="0"/>
+    <w:lsdException w:name="Colorful List Accent 3" w:semiHidden="0" w:uiPriority="72" w:unhideWhenUsed="0"/>
+    <w:lsdException w:name="Colorful Grid Accent 3" w:semiHidden="0" w:uiPriority="73" w:unhideWhenUsed="0"/>
+    <w:lsdException w:name="Light Shading Accent 4" w:semiHidden="0" w:uiPriority="60" w:unhideWhenUsed="0"/>
+    <w:lsdException w:name="Light List Accent 4" w:semiHidden="0" w:uiPriority="61" w:unhideWhenUsed="0"/>
+    <w:lsdException w:name="Light Grid Accent 4" w:semiHidden="0" w:uiPriority="62" w:unhideWhenUsed="0"/>
+    <w:lsdException w:name="Medium Shading 1 Accent 4" w:semiHidden="0" w:uiPriority="63" w:unhideWhenUsed="0"/>
+    <w:lsdException w:name="Medium Shading 2 Accent 4" w:semiHidden="0" w:uiPriority="64" w:unhideWhenUsed="0"/>
+    <w:lsdException w:name="Medium List 1 Accent 4" w:semiHidden="0" w:uiPriority="65" w:unhideWhenUsed="0"/>
+    <w:lsdException w:name="Medium List 2 Accent 4" w:semiHidden="0" w:uiPriority="66" w:unhideWhenUsed="0"/>
+    <w:lsdException w:name="Medium Grid 1 Accent 4" w:semiHidden="0" w:uiPriority="67" w:unhideWhenUsed="0"/>
+    <w:lsdException w:name="Medium Grid 2 Accent 4" w:semiHidden="0" w:uiPriority="68" w:unhideWhenUsed="0"/>
+    <w:lsdException w:name="Medium Grid 3 Accent 4" w:semiHidden="0" w:uiPriority="69" w:unhideWhenUsed="0"/>
+    <w:lsdException w:name="Dark List Accent 4" w:semiHidden="0" w:uiPriority="70" w:unhideWhenUsed="0"/>
+    <w:lsdException w:name="Colorful Shading Accent 4" w:semiHidden="0" w:uiPriority="71" w:unhideWhenUsed="0"/>
+    <w:lsdException w:name="Colorful List Accent 4" w:semiHidden="0" w:uiPriority="72" w:unhideWhenUsed="0"/>
+    <w:lsdException w:name="Colorful Grid Accent 4" w:semiHidden="0" w:uiPriority="73" w:unhideWhenUsed="0"/>
+    <w:lsdException w:name="Light Shading Accent 5" w:semiHidden="0" w:uiPriority="60" w:unhideWhenUsed="0"/>
+    <w:lsdException w:name="Light List Accent 5" w:semiHidden="0" w:uiPriority="61" w:unhideWhenUsed="0"/>
+    <w:lsdException w:name="Light Grid Accent 5" w:semiHidden="0" w:uiPriority="62" w:unhideWhenUsed="0"/>
+    <w:lsdException w:name="Medium Shading 1 Accent 5" w:semiHidden="0" w:uiPriority="63" w:unhideWhenUsed="0"/>
+    <w:lsdException w:name="Medium Shading 2 Accent 5" w:semiHidden="0" w:uiPriority="64" w:unhideWhenUsed="0"/>
+    <w:lsdException w:name="Medium List 1 Accent 5" w:semiHidden="0" w:uiPriority="65" w:unhideWhenUsed="0"/>
+    <w:lsdException w:name="Medium List 2 Accent 5" w:semiHidden="0" w:uiPriority="66" w:unhideWhenUsed="0"/>
+    <w:lsdException w:name="Medium Grid 1 Accent 5" w:semiHidden="0" w:uiPriority="67" w:unhideWhenUsed="0"/>
+    <w:lsdException w:name="Medium Grid 2 Accent 5" w:semiHidden="0" w:uiPriority="68" w:unhideWhenUsed="0"/>
+    <w:lsdException w:name="Medium Grid 3 Accent 5" w:semiHidden="0" w:uiPriority="69" w:unhideWhenUsed="0"/>
+    <w:lsdException w:name="Dark List Accent 5" w:semiHidden="0" w:uiPriority="70" w:unhideWhenUsed="0"/>
+    <w:lsdException w:name="Colorful Shading Accent 5" w:semiHidden="0" w:uiPriority="71" w:unhideWhenUsed="0"/>
+    <w:lsdException w:name="Colorful List Accent 5" w:semiHidden="0" w:uiPriority="72" w:unhideWhenUsed="0"/>
+    <w:lsdException w:name="Colorful Grid Accent 5" w:semiHidden="0" w:uiPriority="73" w:unhideWhenUsed="0"/>
+    <w:lsdException w:name="Light Shading Accent 6" w:semiHidden="0" w:uiPriority="60" w:unhideWhenUsed="0"/>
+    <w:lsdException w:name="Light List Accent 6" w:semiHidden="0" w:uiPriority="61" w:unhideWhenUsed="0"/>
+    <w:lsdException w:name="Light Grid Accent 6" w:semiHidden="0" w:uiPriority="62" w:unhideWhenUsed="0"/>
+    <w:lsdException w:name="Medium Shading 1 Accent 6" w:semiHidden="0" w:uiPriority="63" w:unhideWhenUsed="0"/>
+    <w:lsdException w:name="Medium Shading 2 Accent 6" w:semiHidden="0" w:uiPriority="64" w:unhideWhenUsed="0"/>
+    <w:lsdException w:name="Medium List 1 Accent 6" w:semiHidden="0" w:uiPriority="65" w:unhideWhenUsed="0"/>
+    <w:lsdException w:name="Medium List 2 Accent 6" w:semiHidden="0" w:uiPriority="66" w:unhideWhenUsed="0"/>
+    <w:lsdException w:name="Medium Grid 1 Accent 6" w:semiHidden="0" w:uiPriority="67" w:unhideWhenUsed="0"/>
+    <w:lsdException w:name="Medium Grid 2 Accent 6" w:semiHidden="0" w:uiPriority="68" w:unhideWhenUsed="0"/>
+    <w:lsdException w:name="Medium Grid 3 Accent 6" w:semiHidden="0" w:uiPriority="69" w:unhideWhenUsed="0"/>
+    <w:lsdException w:name="Dark List Accent 6" w:semiHidden="0" w:uiPriority="70" w:unhideWhenUsed="0"/>
+    <w:lsdException w:name="Colorful Shading Accent 6" w:semiHidden="0" w:uiPriority="71" w:unhideWhenUsed="0"/>
+    <w:lsdException w:name="Colorful List Accent 6" w:semiHidden="0" w:uiPriority="72" w:unhideWhenUsed="0"/>
+    <w:lsdException w:name="Colorful Grid Accent 6" w:semiHidden="0" w:uiPriority="73" w:unhideWhenUsed="0"/>
+    <w:lsdException w:name="Subtle Emphasis" w:semiHidden="0" w:uiPriority="19" w:unhideWhenUsed="0" w:qFormat="1"/>
+    <w:lsdException w:name="Intense Emphasis" w:semiHidden="0" w:uiPriority="21" w:unhideWhenUsed="0" w:qFormat="1"/>
+    <w:lsdException w:name="Subtle Reference" w:semiHidden="0" w:uiPriority="31" w:unhideWhenUsed="0" w:qFormat="1"/>
+    <w:lsdException w:name="Intense Reference" w:semiHidden="0" w:uiPriority="32" w:unhideWhenUsed="0" w:qFormat="1"/>
+    <w:lsdException w:name="Book Title" w:semiHidden="0" w:uiPriority="33" w:unhideWhenUsed="0" w:qFormat="1"/>
+    <w:lsdException w:name="Bibliography" w:uiPriority="37"/>
+    <w:lsdException w:name="TOC Heading" w:uiPriority="39" w:qFormat="1"/>
+  </w:latentStyles>
+  <w:style w:type="paragraph" w:default="1" w:styleId="Standard">
+    <w:name w:val="Normal"/>
+    <w:qFormat/>
+    <w:rsid w:val="003C3BB7"/>
+    <w:rPr>
+      <w:sz w:val="20"/>
+      <w:szCs w:val="20"/>
+    </w:rPr>
+  </w:style>
+  <w:style w:type="paragraph" w:styleId="berschrift1">
+    <w:name w:val="heading 1"/>
+    <w:basedOn w:val="Standard"/>
+    <w:next w:val="Standard"/>
+    <w:link w:val="berschrift1Zchn"/>
+    <w:uiPriority w:val="9"/>
+    <w:qFormat/>
+    <w:rsid w:val="00E711E0"/>
+    <w:pPr>
+      <w:pBdr>
+        <w:top w:val="single" w:sz="24" w:space="0" w:color="4F81BD" w:themeColor="accent1"/>
+        <w:left w:val="single" w:sz="24" w:space="0" w:color="4F81BD" w:themeColor="accent1"/>
+        <w:bottom w:val="single" w:sz="24" w:space="0" w:color="4F81BD" w:themeColor="accent1"/>
+        <w:right w:val="single" w:sz="24" w:space="0" w:color="4F81BD" w:themeColor="accent1"/>
+      </w:pBdr>
+      <w:shd w:val="clear" w:color="auto" w:fill="4F81BD" w:themeFill="accent1"/>
+      <w:spacing w:before="240" w:after="120"/>
+      <w:ind w:left="432" w:hanging="432"/>
+      <w:outlineLvl w:val="0"/>
+    </w:pPr>
+    <w:rPr>
+      <w:b/>
+      <w:bCs/>
+      <w:color w:val="FFFFFF" w:themeColor="background1"/>
+      <w:spacing w:val="15"/>
+      <w:sz w:val="22"/>
+      <w:szCs w:val="22"/>
+    </w:rPr>
+  </w:style>
+  <w:style w:type="paragraph" w:styleId="berschrift2">
+    <w:name w:val="heading 2"/>
+    <w:basedOn w:val="Standard"/>
+    <w:next w:val="Standard"/>
+    <w:link w:val="berschrift2Zchn"/>
+    <w:uiPriority w:val="9"/>
+    <w:unhideWhenUsed/>
+    <w:qFormat/>
+    <w:rsid w:val="006C6507"/>
+    <w:pPr>
+      <w:pBdr>
+        <w:top w:val="single" w:sz="24" w:space="0" w:color="DBE5F1" w:themeColor="accent1" w:themeTint="33"/>
+        <w:left w:val="single" w:sz="24" w:space="0" w:color="DBE5F1" w:themeColor="accent1" w:themeTint="33"/>
+        <w:bottom w:val="single" w:sz="24" w:space="0" w:color="DBE5F1" w:themeColor="accent1" w:themeTint="33"/>
+        <w:right w:val="single" w:sz="24" w:space="0" w:color="DBE5F1" w:themeColor="accent1" w:themeTint="33"/>
+      </w:pBdr>
+      <w:shd w:val="clear" w:color="auto" w:fill="DBE5F1" w:themeFill="accent1" w:themeFillTint="33"/>
+      <w:spacing w:before="360" w:after="240"/>
+      <w:ind w:left="578" w:hanging="578"/>
+      <w:outlineLvl w:val="1"/>
+    </w:pPr>
+    <w:rPr>
+      <w:spacing w:val="15"/>
+      <w:sz w:val="22"/>
+      <w:szCs w:val="22"/>
+    </w:rPr>
+  </w:style>
+  <w:style w:type="paragraph" w:styleId="berschrift3">
+    <w:name w:val="heading 3"/>
+    <w:basedOn w:val="Standard"/>
+    <w:next w:val="Standard"/>
+    <w:link w:val="berschrift3Zchn"/>
+    <w:uiPriority w:val="9"/>
+    <w:unhideWhenUsed/>
+    <w:qFormat/>
+    <w:rsid w:val="006C6507"/>
+    <w:pPr>
+      <w:pBdr>
+        <w:top w:val="single" w:sz="6" w:space="2" w:color="4F81BD" w:themeColor="accent1"/>
+      </w:pBdr>
+      <w:spacing w:before="360" w:after="240"/>
+      <w:ind w:left="720" w:hanging="720"/>
+      <w:outlineLvl w:val="2"/>
+    </w:pPr>
+    <w:rPr>
+      <w:color w:val="243F60" w:themeColor="accent1" w:themeShade="7F"/>
+      <w:spacing w:val="15"/>
+      <w:sz w:val="22"/>
+      <w:szCs w:val="22"/>
+    </w:rPr>
+  </w:style>
+  <w:style w:type="paragraph" w:styleId="berschrift4">
+    <w:name w:val="heading 4"/>
+    <w:basedOn w:val="Standard"/>
+    <w:next w:val="Standard"/>
+    <w:link w:val="berschrift4Zchn"/>
+    <w:uiPriority w:val="9"/>
+    <w:unhideWhenUsed/>
+    <w:qFormat/>
+    <w:rsid w:val="006C6507"/>
+    <w:pPr>
+      <w:pBdr>
+        <w:top w:val="dotted" w:sz="6" w:space="2" w:color="4F81BD" w:themeColor="accent1"/>
+      </w:pBdr>
+      <w:spacing w:before="360" w:after="240"/>
+      <w:ind w:left="862" w:hanging="862"/>
+      <w:outlineLvl w:val="3"/>
+    </w:pPr>
+    <w:rPr>
+      <w:caps/>
+      <w:color w:val="365F91" w:themeColor="accent1" w:themeShade="BF"/>
+      <w:spacing w:val="10"/>
+      <w:sz w:val="22"/>
+      <w:szCs w:val="22"/>
+    </w:rPr>
+  </w:style>
+  <w:style w:type="paragraph" w:styleId="berschrift5">
+    <w:name w:val="heading 5"/>
+    <w:basedOn w:val="Standard"/>
+    <w:next w:val="Standard"/>
+    <w:link w:val="berschrift5Zchn"/>
+    <w:uiPriority w:val="9"/>
+    <w:semiHidden/>
+    <w:unhideWhenUsed/>
+    <w:qFormat/>
+    <w:rsid w:val="003C3BB7"/>
+    <w:pPr>
+      <w:pBdr>
+        <w:bottom w:val="single" w:sz="6" w:space="1" w:color="4F81BD" w:themeColor="accent1"/>
+      </w:pBdr>
+      <w:spacing w:before="300" w:after="0"/>
+      <w:ind w:left="1008" w:hanging="1008"/>
+      <w:outlineLvl w:val="4"/>
+    </w:pPr>
+    <w:rPr>
+      <w:caps/>
+      <w:color w:val="365F91" w:themeColor="accent1" w:themeShade="BF"/>
+      <w:spacing w:val="10"/>
+      <w:sz w:val="22"/>
+      <w:szCs w:val="22"/>
+    </w:rPr>
+  </w:style>
+  <w:style w:type="paragraph" w:styleId="berschrift6">
+    <w:name w:val="heading 6"/>
+    <w:basedOn w:val="Standard"/>
+    <w:next w:val="Standard"/>
+    <w:link w:val="berschrift6Zchn"/>
+    <w:uiPriority w:val="9"/>
+    <w:semiHidden/>
+    <w:unhideWhenUsed/>
+    <w:qFormat/>
+    <w:rsid w:val="003C3BB7"/>
+    <w:pPr>
+      <w:pBdr>
+        <w:bottom w:val="dotted" w:sz="6" w:space="1" w:color="4F81BD" w:themeColor="accent1"/>
+      </w:pBdr>
+      <w:spacing w:before="300" w:after="0"/>
+      <w:ind w:left="1152" w:hanging="1152"/>
+      <w:outlineLvl w:val="5"/>
+    </w:pPr>
+    <w:rPr>
+      <w:caps/>
+      <w:color w:val="365F91" w:themeColor="accent1" w:themeShade="BF"/>
+      <w:spacing w:val="10"/>
+      <w:sz w:val="22"/>
+      <w:szCs w:val="22"/>
+    </w:rPr>
+  </w:style>
+  <w:style w:type="paragraph" w:styleId="berschrift7">
+    <w:name w:val="heading 7"/>
+    <w:basedOn w:val="Standard"/>
+    <w:next w:val="Standard"/>
+    <w:link w:val="berschrift7Zchn"/>
+    <w:uiPriority w:val="9"/>
+    <w:semiHidden/>
+    <w:unhideWhenUsed/>
+    <w:qFormat/>
+    <w:rsid w:val="003C3BB7"/>
+    <w:pPr>
+      <w:spacing w:before="300" w:after="0"/>
+      <w:ind w:left="1296" w:hanging="1296"/>
+      <w:outlineLvl w:val="6"/>
+    </w:pPr>
+    <w:rPr>
+      <w:caps/>
+      <w:color w:val="365F91" w:themeColor="accent1" w:themeShade="BF"/>
+      <w:spacing w:val="10"/>
+      <w:sz w:val="22"/>
+      <w:szCs w:val="22"/>
+    </w:rPr>
+  </w:style>
+  <w:style w:type="paragraph" w:styleId="berschrift8">
+    <w:name w:val="heading 8"/>
+    <w:basedOn w:val="Standard"/>
+    <w:next w:val="Standard"/>
+    <w:link w:val="berschrift8Zchn"/>
+    <w:uiPriority w:val="9"/>
+    <w:semiHidden/>
+    <w:unhideWhenUsed/>
+    <w:qFormat/>
+    <w:rsid w:val="003C3BB7"/>
+    <w:pPr>
+      <w:spacing w:before="300" w:after="0"/>
+      <w:ind w:left="1440" w:hanging="1440"/>
+      <w:outlineLvl w:val="7"/>
+    </w:pPr>
+    <w:rPr>
+      <w:caps/>
+      <w:spacing w:val="10"/>
+      <w:sz w:val="18"/>
+      <w:szCs w:val="18"/>
+    </w:rPr>
+  </w:style>
+  <w:style w:type="paragraph" w:styleId="berschrift9">
+    <w:name w:val="heading 9"/>
+    <w:basedOn w:val="Standard"/>
+    <w:next w:val="Standard"/>
+    <w:link w:val="berschrift9Zchn"/>
+    <w:uiPriority w:val="9"/>
+    <w:semiHidden/>
+    <w:unhideWhenUsed/>
+    <w:qFormat/>
+    <w:rsid w:val="003C3BB7"/>
+    <w:pPr>
+      <w:spacing w:before="300" w:after="0"/>
+      <w:ind w:left="1584" w:hanging="1584"/>
       <w:outlineLvl w:val="8"/>
     </w:pPr>
     <w:rPr>
@@ -5585,7 +5577,7 @@
 </file>
 
 <file path=customXml/itemProps1.xml><?xml version="1.0" encoding="utf-8"?>
-<ds:datastoreItem xmlns:ds="http://schemas.openxmlformats.org/officeDocument/2006/customXml" ds:itemID="{91175306-0CD1-4A0D-879C-8F688BCCA8DF}">
+<ds:datastoreItem xmlns:ds="http://schemas.openxmlformats.org/officeDocument/2006/customXml" ds:itemID="{4C4350AF-C98B-4860-95D9-0DC28CBD8A6D}">
   <ds:schemaRefs>
     <ds:schemaRef ds:uri="http://schemas.openxmlformats.org/officeDocument/2006/bibliography"/>
   </ds:schemaRefs>

</xml_diff>